<commit_message>
pana la modulul 5
</commit_message>
<xml_diff>
--- a/intrebari.docx
+++ b/intrebari.docx
@@ -128,6 +128,1323 @@
         </w:rPr>
         <w:t>Am I optimizing my digital content for search engines by using relevant keywords, meta tags, and internal linking to improve its visibility and search rankings?</w:t>
       </w:r>
+    </w:p>
+    <w:p>
+      <w:pPr>
+        <w:autoSpaceDE w:val="0"/>
+        <w:autoSpaceDN w:val="0"/>
+        <w:adjustRightInd w:val="0"/>
+        <w:spacing w:after="200" w:line="240" w:lineRule="auto"/>
+        <w:jc w:val="both"/>
+        <w:rPr>
+          <w:lang w:val="en-GB"/>
+        </w:rPr>
+      </w:pPr>
+      <w:r>
+        <w:rPr>
+          <w:lang w:val="en-GB"/>
+        </w:rPr>
+        <w:t>Have I explored a diverse range of sources, including articles, data, images, and videos, to gather different items of content and information?</w:t>
+      </w:r>
+    </w:p>
+    <w:p>
+      <w:pPr>
+        <w:autoSpaceDE w:val="0"/>
+        <w:autoSpaceDN w:val="0"/>
+        <w:adjustRightInd w:val="0"/>
+        <w:spacing w:after="200" w:line="240" w:lineRule="auto"/>
+        <w:jc w:val="both"/>
+        <w:rPr>
+          <w:lang w:val="en-GB"/>
+        </w:rPr>
+      </w:pPr>
+      <w:r>
+        <w:rPr>
+          <w:lang w:val="en-GB"/>
+        </w:rPr>
+        <w:t>Did I identify common themes and connections among the various content items to create a cohesive narrative for the new content?</w:t>
+      </w:r>
+    </w:p>
+    <w:p>
+      <w:pPr>
+        <w:autoSpaceDE w:val="0"/>
+        <w:autoSpaceDN w:val="0"/>
+        <w:adjustRightInd w:val="0"/>
+        <w:spacing w:after="200" w:line="240" w:lineRule="auto"/>
+        <w:jc w:val="both"/>
+        <w:rPr>
+          <w:lang w:val="en-GB"/>
+        </w:rPr>
+      </w:pPr>
+      <w:r>
+        <w:rPr>
+          <w:lang w:val="en-GB"/>
+        </w:rPr>
+        <w:t>Have I added my own unique insights and perspectives to bring a fresh and original angle to the content?</w:t>
+      </w:r>
+    </w:p>
+    <w:p>
+      <w:pPr>
+        <w:autoSpaceDE w:val="0"/>
+        <w:autoSpaceDN w:val="0"/>
+        <w:adjustRightInd w:val="0"/>
+        <w:spacing w:after="200" w:line="240" w:lineRule="auto"/>
+        <w:jc w:val="both"/>
+        <w:rPr>
+          <w:lang w:val="en-GB"/>
+        </w:rPr>
+      </w:pPr>
+      <w:r>
+        <w:rPr>
+          <w:lang w:val="en-GB"/>
+        </w:rPr>
+        <w:t>Did I integrate multimedia elements, such as images, videos, and infographics, to enhance the visual appeal of the new content?</w:t>
+      </w:r>
+    </w:p>
+    <w:p>
+      <w:pPr>
+        <w:autoSpaceDE w:val="0"/>
+        <w:autoSpaceDN w:val="0"/>
+        <w:adjustRightInd w:val="0"/>
+        <w:spacing w:after="200" w:line="240" w:lineRule="auto"/>
+        <w:jc w:val="both"/>
+        <w:rPr>
+          <w:lang w:val="en-GB"/>
+        </w:rPr>
+      </w:pPr>
+      <w:r>
+        <w:rPr>
+          <w:lang w:val="en-GB"/>
+        </w:rPr>
+        <w:t>Have I incorporated interactive elements, such as polls, quizzes, or calls-to-action, to create a more engaging and participative experience for the audience?</w:t>
+      </w:r>
+    </w:p>
+    <w:p>
+      <w:pPr>
+        <w:spacing w:line="259" w:lineRule="auto"/>
+      </w:pPr>
+      <w:r>
+        <w:t>What is GPT-3 primarily used for in content creation?</w:t>
+      </w:r>
+    </w:p>
+    <w:p>
+      <w:pPr>
+        <w:spacing w:line="259" w:lineRule="auto"/>
+      </w:pPr>
+      <w:r>
+        <w:t>Which AI tool is known for generating visual content?</w:t>
+      </w:r>
+    </w:p>
+    <w:p>
+      <w:pPr>
+        <w:spacing w:line="259" w:lineRule="auto"/>
+      </w:pPr>
+      <w:r>
+        <w:t>How can AI like GPT-3 enhance the content creation process?</w:t>
+      </w:r>
+    </w:p>
+    <w:p>
+      <w:pPr>
+        <w:spacing w:line="259" w:lineRule="auto"/>
+      </w:pPr>
+      <w:r>
+        <w:t>In the context of AI-generated content, what does 'augmenting human creativity' mean?</w:t>
+      </w:r>
+    </w:p>
+    <w:p>
+      <w:pPr>
+        <w:spacing w:line="259" w:lineRule="auto"/>
+      </w:pPr>
+      <w:r>
+        <w:lastRenderedPageBreak/>
+        <w:t>Which type of content is NOT typically generated by AI like GPT-3 and DALL-E?</w:t>
+      </w:r>
+    </w:p>
+    <w:p>
+      <w:pPr>
+        <w:spacing w:line="259" w:lineRule="auto"/>
+      </w:pPr>
+      <w:r>
+        <w:t>Which AI model is well-known for text generation capabilities?</w:t>
+      </w:r>
+    </w:p>
+    <w:p>
+      <w:pPr>
+        <w:spacing w:line="259" w:lineRule="auto"/>
+      </w:pPr>
+      <w:r>
+        <w:t>What is a key consideration when using DALL-E for creating visuals?</w:t>
+      </w:r>
+    </w:p>
+    <w:p>
+      <w:pPr>
+        <w:spacing w:line="259" w:lineRule="auto"/>
+      </w:pPr>
+      <w:r>
+        <w:t>Why is ethical reasoning important in AI-generated content?</w:t>
+      </w:r>
+    </w:p>
+    <w:p>
+      <w:pPr>
+        <w:spacing w:line="259" w:lineRule="auto"/>
+      </w:pPr>
+      <w:r>
+        <w:t>In the context of AI-generated content, what is 'integration'?</w:t>
+      </w:r>
+    </w:p>
+    <w:p>
+      <w:pPr>
+        <w:spacing w:line="259" w:lineRule="auto"/>
+      </w:pPr>
+      <w:r>
+        <w:t>What does an effective prompt for GPT-3 include?</w:t>
+      </w:r>
+    </w:p>
+    <w:p>
+      <w:pPr>
+        <w:spacing w:line="259" w:lineRule="auto"/>
+      </w:pPr>
+      <w:r>
+        <w:t>What is the primary goal of fine-tuning input prompts for AI in content generation?</w:t>
+      </w:r>
+    </w:p>
+    <w:p>
+      <w:pPr>
+        <w:spacing w:line="259" w:lineRule="auto"/>
+      </w:pPr>
+      <w:r>
+        <w:t>When editing AI-generated text, what aspect is crucial to enhance?</w:t>
+      </w:r>
+    </w:p>
+    <w:p>
+      <w:pPr>
+        <w:spacing w:line="259" w:lineRule="auto"/>
+      </w:pPr>
+      <w:r>
+        <w:t>What is the outcome of a well-crafted AI-assisted visual portfolio?</w:t>
+      </w:r>
+    </w:p>
+    <w:p>
+      <w:pPr>
+        <w:spacing w:line="259" w:lineRule="auto"/>
+      </w:pPr>
+      <w:r>
+        <w:t>In the context of AI-generated content, what does 'interactive multimedia presentation' refer to?</w:t>
+      </w:r>
+    </w:p>
+    <w:p>
+      <w:pPr>
+        <w:spacing w:line="259" w:lineRule="auto"/>
+      </w:pPr>
+      <w:r>
+        <w:t>What skill does critically editing AI-generated output test?</w:t>
+      </w:r>
+    </w:p>
+    <w:p>
+      <w:pPr>
+        <w:spacing w:line="259" w:lineRule="auto"/>
+        <w:rPr>
+          <w:b/>
+          <w:bCs/>
+        </w:rPr>
+      </w:pPr>
+      <w:r>
+        <w:rPr>
+          <w:rStyle w:val="Strong"/>
+          <w:rFonts w:ascii="Malacitana-Sans" w:eastAsiaTheme="majorEastAsia" w:hAnsi="Malacitana-Sans"/>
+          <w:b w:val="0"/>
+          <w:bCs w:val="0"/>
+          <w:color w:val="1F1F1F"/>
+          <w:lang w:val="en-GB"/>
+        </w:rPr>
+        <w:t>What is the primary purpose of accessibility incorporation in digital content?</w:t>
+      </w:r>
+    </w:p>
+    <w:p>
+      <w:pPr>
+        <w:pStyle w:val="NormalWeb"/>
+        <w:shd w:val="clear" w:color="auto" w:fill="FFFFFF"/>
+        <w:spacing w:before="0" w:beforeAutospacing="0" w:after="120" w:afterAutospacing="0" w:line="247" w:lineRule="auto"/>
+        <w:rPr>
+          <w:rFonts w:ascii="Malacitana-Sans" w:hAnsi="Malacitana-Sans"/>
+          <w:b/>
+          <w:bCs/>
+          <w:color w:val="1F1F1F"/>
+          <w:lang w:val="en-GB"/>
+        </w:rPr>
+      </w:pPr>
+      <w:r>
+        <w:rPr>
+          <w:rStyle w:val="Strong"/>
+          <w:rFonts w:ascii="Malacitana-Sans" w:eastAsiaTheme="majorEastAsia" w:hAnsi="Malacitana-Sans"/>
+          <w:b w:val="0"/>
+          <w:bCs w:val="0"/>
+          <w:color w:val="1F1F1F"/>
+          <w:lang w:val="en-GB"/>
+        </w:rPr>
+        <w:t>Which of the four key principles of accessible design emphasizes the need for users to be able to operate user interfaces and navigate content using a variety of input methods?</w:t>
+      </w:r>
+    </w:p>
+    <w:p>
+      <w:pPr>
+        <w:spacing w:line="259" w:lineRule="auto"/>
+        <w:rPr>
+          <w:rStyle w:val="Strong"/>
+          <w:rFonts w:ascii="Malacitana-Sans" w:eastAsiaTheme="majorEastAsia" w:hAnsi="Malacitana-Sans"/>
+          <w:b w:val="0"/>
+          <w:bCs w:val="0"/>
+          <w:color w:val="1F1F1F"/>
+          <w:lang w:val="en-GB"/>
+        </w:rPr>
+      </w:pPr>
+      <w:r>
+        <w:rPr>
+          <w:rStyle w:val="Strong"/>
+          <w:rFonts w:ascii="Malacitana-Sans" w:eastAsiaTheme="majorEastAsia" w:hAnsi="Malacitana-Sans"/>
+          <w:b w:val="0"/>
+          <w:bCs w:val="0"/>
+          <w:color w:val="1F1F1F"/>
+          <w:lang w:val="en-GB"/>
+        </w:rPr>
+        <w:t>Which of the following is a recommended practice for ensuring that digital content is compatible with a wide range of assistive technologies</w:t>
+      </w:r>
+      <w:r>
+        <w:rPr>
+          <w:rStyle w:val="Strong"/>
+          <w:rFonts w:ascii="Malacitana-Sans" w:eastAsiaTheme="majorEastAsia" w:hAnsi="Malacitana-Sans"/>
+          <w:b w:val="0"/>
+          <w:bCs w:val="0"/>
+          <w:color w:val="1F1F1F"/>
+          <w:lang w:val="en-GB"/>
+        </w:rPr>
+        <w:t xml:space="preserve">: </w:t>
+      </w:r>
+      <w:r>
+        <w:rPr>
+          <w:rFonts w:ascii="Malacitana-Sans" w:hAnsi="Malacitana-Sans"/>
+          <w:color w:val="1F1F1F"/>
+          <w:lang w:val="en-GB"/>
+        </w:rPr>
+        <w:t>t</w:t>
+      </w:r>
+      <w:r>
+        <w:rPr>
+          <w:rFonts w:ascii="Malacitana-Sans" w:hAnsi="Malacitana-Sans"/>
+          <w:color w:val="1F1F1F"/>
+          <w:lang w:val="en-GB"/>
+        </w:rPr>
+        <w:t>esting your content with a variety of assistive technologies</w:t>
+      </w:r>
+      <w:r>
+        <w:rPr>
+          <w:rFonts w:ascii="Malacitana-Sans" w:hAnsi="Malacitana-Sans"/>
+          <w:color w:val="1F1F1F"/>
+          <w:lang w:val="en-GB"/>
+        </w:rPr>
+        <w:t>, u</w:t>
+      </w:r>
+      <w:r>
+        <w:rPr>
+          <w:rFonts w:ascii="Malacitana-Sans" w:hAnsi="Malacitana-Sans"/>
+          <w:color w:val="1F1F1F"/>
+          <w:lang w:val="en-GB"/>
+        </w:rPr>
+        <w:t>sing an editor to create your content</w:t>
+      </w:r>
+      <w:r>
+        <w:rPr>
+          <w:rFonts w:ascii="Malacitana-Sans" w:hAnsi="Malacitana-Sans"/>
+          <w:color w:val="1F1F1F"/>
+          <w:lang w:val="en-GB"/>
+        </w:rPr>
+        <w:t>, a</w:t>
+      </w:r>
+      <w:r>
+        <w:rPr>
+          <w:rFonts w:ascii="Malacitana-Sans" w:hAnsi="Malacitana-Sans"/>
+          <w:color w:val="1F1F1F"/>
+          <w:lang w:val="en-GB"/>
+        </w:rPr>
+        <w:t>voiding using complex code or plugins</w:t>
+      </w:r>
+      <w:r>
+        <w:rPr>
+          <w:rFonts w:ascii="Malacitana-Sans" w:hAnsi="Malacitana-Sans"/>
+          <w:color w:val="1F1F1F"/>
+          <w:lang w:val="en-GB"/>
+        </w:rPr>
+        <w:t>, p</w:t>
+      </w:r>
+      <w:r>
+        <w:rPr>
+          <w:rFonts w:ascii="Malacitana-Sans" w:hAnsi="Malacitana-Sans"/>
+          <w:color w:val="1F1F1F"/>
+          <w:lang w:val="en-GB"/>
+        </w:rPr>
+        <w:t>reviewing your content in different browsers</w:t>
+      </w:r>
+      <w:r>
+        <w:rPr>
+          <w:rFonts w:ascii="Malacitana-Sans" w:hAnsi="Malacitana-Sans"/>
+          <w:color w:val="1F1F1F"/>
+          <w:lang w:val="en-GB"/>
+        </w:rPr>
+        <w:t>?</w:t>
+      </w:r>
+    </w:p>
+    <w:p>
+      <w:pPr>
+        <w:spacing w:line="259" w:lineRule="auto"/>
+        <w:rPr>
+          <w:rStyle w:val="Strong"/>
+          <w:rFonts w:ascii="Malacitana-Sans" w:eastAsiaTheme="majorEastAsia" w:hAnsi="Malacitana-Sans"/>
+          <w:b w:val="0"/>
+          <w:bCs w:val="0"/>
+          <w:color w:val="1F1F1F"/>
+          <w:lang w:val="en-GB"/>
+        </w:rPr>
+      </w:pPr>
+      <w:r>
+        <w:rPr>
+          <w:rStyle w:val="Strong"/>
+          <w:rFonts w:ascii="Malacitana-Sans" w:eastAsiaTheme="majorEastAsia" w:hAnsi="Malacitana-Sans"/>
+          <w:b w:val="0"/>
+          <w:bCs w:val="0"/>
+          <w:color w:val="1F1F1F"/>
+          <w:lang w:val="en-GB"/>
+        </w:rPr>
+        <w:t>What is t</w:t>
+      </w:r>
+      <w:r>
+        <w:rPr>
+          <w:rStyle w:val="Strong"/>
+          <w:rFonts w:ascii="Malacitana-Sans" w:eastAsiaTheme="majorEastAsia" w:hAnsi="Malacitana-Sans"/>
+          <w:b w:val="0"/>
+          <w:bCs w:val="0"/>
+          <w:color w:val="1F1F1F"/>
+          <w:lang w:val="en-GB"/>
+        </w:rPr>
+        <w:t>he primary purpose of alternative text for images</w:t>
+      </w:r>
+      <w:r>
+        <w:rPr>
+          <w:rStyle w:val="Strong"/>
+          <w:rFonts w:ascii="Malacitana-Sans" w:eastAsiaTheme="majorEastAsia" w:hAnsi="Malacitana-Sans"/>
+          <w:b w:val="0"/>
+          <w:bCs w:val="0"/>
+          <w:color w:val="1F1F1F"/>
+          <w:lang w:val="en-GB"/>
+        </w:rPr>
+        <w:t>?</w:t>
+      </w:r>
+    </w:p>
+    <w:p>
+      <w:pPr>
+        <w:spacing w:line="259" w:lineRule="auto"/>
+      </w:pPr>
+      <w:bookmarkStart w:id="0" w:name="OLE_LINK1"/>
+      <w:bookmarkStart w:id="1" w:name="OLE_LINK2"/>
+      <w:r>
+        <w:rPr>
+          <w:rStyle w:val="Strong"/>
+          <w:rFonts w:ascii="Malacitana-Sans" w:eastAsiaTheme="majorEastAsia" w:hAnsi="Malacitana-Sans"/>
+          <w:b w:val="0"/>
+          <w:bCs w:val="0"/>
+          <w:color w:val="1F1F1F"/>
+          <w:lang w:val="en-GB"/>
+        </w:rPr>
+        <w:t xml:space="preserve">Which of the following colour </w:t>
+      </w:r>
+      <w:bookmarkStart w:id="2" w:name="_Hlk151129989"/>
+      <w:r>
+        <w:rPr>
+          <w:rStyle w:val="Strong"/>
+          <w:rFonts w:ascii="Malacitana-Sans" w:eastAsiaTheme="majorEastAsia" w:hAnsi="Malacitana-Sans"/>
+          <w:b w:val="0"/>
+          <w:bCs w:val="0"/>
+          <w:color w:val="1F1F1F"/>
+          <w:lang w:val="en-GB"/>
+        </w:rPr>
+        <w:t>contrast ratios is recommended for text and background to ensure readability for users with low vision</w:t>
+      </w:r>
+      <w:bookmarkEnd w:id="2"/>
+      <w:r>
+        <w:rPr>
+          <w:rStyle w:val="Strong"/>
+          <w:rFonts w:ascii="Malacitana-Sans" w:eastAsiaTheme="majorEastAsia" w:hAnsi="Malacitana-Sans"/>
+          <w:b w:val="0"/>
+          <w:bCs w:val="0"/>
+          <w:color w:val="1F1F1F"/>
+          <w:lang w:val="en-GB"/>
+        </w:rPr>
+        <w:t>:</w:t>
+      </w:r>
+      <w:r>
+        <w:rPr>
+          <w:rStyle w:val="Strong"/>
+          <w:rFonts w:ascii="Malacitana-Sans" w:eastAsiaTheme="majorEastAsia" w:hAnsi="Malacitana-Sans"/>
+          <w:b w:val="0"/>
+          <w:bCs w:val="0"/>
+          <w:color w:val="1F1F1F"/>
+          <w:lang w:val="en-GB"/>
+        </w:rPr>
+        <w:t xml:space="preserve"> </w:t>
+      </w:r>
+      <w:r>
+        <w:rPr>
+          <w:rFonts w:ascii="Malacitana-Sans" w:hAnsi="Malacitana-Sans"/>
+          <w:color w:val="1F1F1F"/>
+          <w:lang w:val="en-GB"/>
+        </w:rPr>
+        <w:t>4.5:1</w:t>
+      </w:r>
+      <w:r>
+        <w:rPr>
+          <w:rFonts w:ascii="Malacitana-Sans" w:hAnsi="Malacitana-Sans"/>
+          <w:color w:val="1F1F1F"/>
+          <w:lang w:val="en-GB"/>
+        </w:rPr>
+        <w:t>, 1:1, 2:1 or 7:1?</w:t>
+      </w:r>
+    </w:p>
+    <w:bookmarkEnd w:id="0"/>
+    <w:bookmarkEnd w:id="1"/>
+    <w:p>
+      <w:pPr>
+        <w:spacing w:after="200" w:line="288" w:lineRule="auto"/>
+        <w:rPr>
+          <w:lang w:val="en-GB"/>
+        </w:rPr>
+      </w:pPr>
+      <w:r>
+        <w:rPr>
+          <w:lang w:val="en-GB"/>
+        </w:rPr>
+        <w:t>When modifying form inputs to be more accessible, what is a crucial feature to add?</w:t>
+      </w:r>
+    </w:p>
+    <w:p>
+      <w:pPr>
+        <w:spacing w:after="200" w:line="288" w:lineRule="auto"/>
+        <w:rPr>
+          <w:lang w:val="en-GB"/>
+        </w:rPr>
+      </w:pPr>
+      <w:r>
+        <w:rPr>
+          <w:lang w:val="en-GB"/>
+        </w:rPr>
+        <w:t>What kind of testing is important after implementing new accessibility features?</w:t>
+      </w:r>
+    </w:p>
+    <w:p>
+      <w:pPr>
+        <w:spacing w:after="200" w:line="288" w:lineRule="auto"/>
+        <w:rPr>
+          <w:lang w:val="en-GB"/>
+        </w:rPr>
+      </w:pPr>
+      <w:r>
+        <w:rPr>
+          <w:lang w:val="en-GB"/>
+        </w:rPr>
+        <w:t>Why are alternative texts for images important?</w:t>
+      </w:r>
+    </w:p>
+    <w:p>
+      <w:pPr>
+        <w:spacing w:after="200" w:line="288" w:lineRule="auto"/>
+        <w:rPr>
+          <w:lang w:val="en-GB"/>
+        </w:rPr>
+      </w:pPr>
+      <w:r>
+        <w:rPr>
+          <w:lang w:val="en-GB"/>
+        </w:rPr>
+        <w:t>Which can be a necessary step to optimize digital content for accessibility compliance</w:t>
+      </w:r>
+      <w:r>
+        <w:rPr>
+          <w:lang w:val="en-GB"/>
+        </w:rPr>
+        <w:t xml:space="preserve">: </w:t>
+      </w:r>
+      <w:r>
+        <w:rPr>
+          <w:rFonts w:cs="Times New Roman"/>
+          <w:szCs w:val="22"/>
+          <w:lang w:val="en-GB"/>
+        </w:rPr>
+        <w:t>t</w:t>
+      </w:r>
+      <w:r>
+        <w:rPr>
+          <w:rFonts w:cs="Times New Roman"/>
+          <w:szCs w:val="22"/>
+          <w:lang w:val="en-GB"/>
+        </w:rPr>
+        <w:t>o use accessibility tools and resources</w:t>
+      </w:r>
+      <w:r>
+        <w:rPr>
+          <w:rFonts w:cs="Times New Roman"/>
+          <w:szCs w:val="22"/>
+          <w:lang w:val="en-GB"/>
+        </w:rPr>
+        <w:t xml:space="preserve">, </w:t>
+      </w:r>
+      <w:r>
+        <w:rPr>
+          <w:lang w:val="en-GB"/>
+        </w:rPr>
+        <w:t>t</w:t>
+      </w:r>
+      <w:r>
+        <w:rPr>
+          <w:lang w:val="en-GB"/>
+        </w:rPr>
+        <w:t>o improve the hardware structure of the dedicate computer</w:t>
+      </w:r>
+      <w:r>
+        <w:rPr>
+          <w:lang w:val="en-GB"/>
+        </w:rPr>
+        <w:t>, t</w:t>
+      </w:r>
+      <w:r>
+        <w:rPr>
+          <w:lang w:val="en-GB"/>
+        </w:rPr>
+        <w:t>o enhance the visual appeal of digital content</w:t>
+      </w:r>
+      <w:r>
+        <w:rPr>
+          <w:lang w:val="en-GB"/>
+        </w:rPr>
+        <w:t>, t</w:t>
+      </w:r>
+      <w:r>
+        <w:rPr>
+          <w:lang w:val="en-GB"/>
+        </w:rPr>
+        <w:t>o increase the user engagement of digital content</w:t>
+      </w:r>
+      <w:r>
+        <w:rPr>
+          <w:lang w:val="en-GB"/>
+        </w:rPr>
+        <w:t>?</w:t>
+      </w:r>
+    </w:p>
+    <w:p>
+      <w:pPr>
+        <w:spacing w:after="200" w:line="288" w:lineRule="auto"/>
+        <w:rPr>
+          <w:szCs w:val="22"/>
+          <w:lang w:val="en-GB"/>
+        </w:rPr>
+      </w:pPr>
+      <w:r>
+        <w:rPr>
+          <w:szCs w:val="22"/>
+          <w:lang w:val="en-GB"/>
+        </w:rPr>
+        <w:lastRenderedPageBreak/>
+        <w:t>Which of the following tools is commonly used for conducting accessibility audits of digital content</w:t>
+      </w:r>
+      <w:r>
+        <w:rPr>
+          <w:szCs w:val="22"/>
+          <w:lang w:val="en-GB"/>
+        </w:rPr>
+        <w:t xml:space="preserve">: </w:t>
+      </w:r>
+      <w:r>
+        <w:rPr>
+          <w:lang w:val="en-GB"/>
+        </w:rPr>
+        <w:t>WAVE Evaluation Tool</w:t>
+      </w:r>
+      <w:r>
+        <w:rPr>
+          <w:lang w:val="en-GB"/>
+        </w:rPr>
+        <w:t xml:space="preserve">, </w:t>
+      </w:r>
+      <w:r>
+        <w:rPr>
+          <w:lang w:val="en-GB"/>
+        </w:rPr>
+        <w:t>Google Analytics</w:t>
+      </w:r>
+      <w:r>
+        <w:rPr>
+          <w:lang w:val="en-GB"/>
+        </w:rPr>
+        <w:t xml:space="preserve">, </w:t>
+      </w:r>
+      <w:r>
+        <w:rPr>
+          <w:lang w:val="en-GB"/>
+        </w:rPr>
+        <w:t xml:space="preserve">Microsoft </w:t>
+      </w:r>
+      <w:proofErr w:type="spellStart"/>
+      <w:r>
+        <w:rPr>
+          <w:lang w:val="en-GB"/>
+        </w:rPr>
+        <w:t>Powerpoint</w:t>
+      </w:r>
+      <w:proofErr w:type="spellEnd"/>
+      <w:r>
+        <w:rPr>
+          <w:lang w:val="en-GB"/>
+        </w:rPr>
+        <w:t xml:space="preserve">, </w:t>
+      </w:r>
+      <w:r>
+        <w:rPr>
+          <w:lang w:val="en-GB"/>
+        </w:rPr>
+        <w:t>Microsoft Word</w:t>
+      </w:r>
+      <w:r>
+        <w:rPr>
+          <w:lang w:val="en-GB"/>
+        </w:rPr>
+        <w:t>?</w:t>
+      </w:r>
+    </w:p>
+    <w:p>
+      <w:pPr>
+        <w:spacing w:after="200" w:line="288" w:lineRule="auto"/>
+        <w:rPr>
+          <w:lang w:val="en-GB"/>
+        </w:rPr>
+      </w:pPr>
+      <w:r>
+        <w:rPr>
+          <w:lang w:val="en-GB"/>
+        </w:rPr>
+        <w:t>Which of the following is the primary objective of applying user-</w:t>
+      </w:r>
+      <w:proofErr w:type="spellStart"/>
+      <w:r>
+        <w:rPr>
+          <w:lang w:val="en-GB"/>
+        </w:rPr>
+        <w:t>centered</w:t>
+      </w:r>
+      <w:proofErr w:type="spellEnd"/>
+      <w:r>
+        <w:rPr>
+          <w:lang w:val="en-GB"/>
+        </w:rPr>
+        <w:t xml:space="preserve"> design principles throughout the development of an accessible prototype</w:t>
+      </w:r>
+      <w:r>
+        <w:rPr>
+          <w:lang w:val="en-GB"/>
+        </w:rPr>
+        <w:t xml:space="preserve">: </w:t>
+      </w:r>
+      <w:r>
+        <w:rPr>
+          <w:szCs w:val="22"/>
+          <w:lang w:val="en-GB"/>
+        </w:rPr>
+        <w:t>t</w:t>
+      </w:r>
+      <w:r>
+        <w:rPr>
+          <w:szCs w:val="22"/>
+          <w:lang w:val="en-GB"/>
+        </w:rPr>
+        <w:t>o ensure that the prototype is accessible to users with disabilities from the outset</w:t>
+      </w:r>
+      <w:r>
+        <w:rPr>
+          <w:szCs w:val="22"/>
+          <w:lang w:val="en-GB"/>
+        </w:rPr>
+        <w:t>, t</w:t>
+      </w:r>
+      <w:r>
+        <w:rPr>
+          <w:szCs w:val="22"/>
+          <w:lang w:val="en-GB"/>
+        </w:rPr>
+        <w:t>o create a visually appealing and aesthetically pleasing prototype</w:t>
+      </w:r>
+      <w:r>
+        <w:rPr>
+          <w:szCs w:val="22"/>
+          <w:lang w:val="en-GB"/>
+        </w:rPr>
+        <w:t>, t</w:t>
+      </w:r>
+      <w:r>
+        <w:rPr>
+          <w:szCs w:val="22"/>
+          <w:lang w:val="en-GB"/>
+        </w:rPr>
+        <w:t>o minimize development time and costs by prioritizing accessibility considerations later</w:t>
+      </w:r>
+      <w:r>
+        <w:rPr>
+          <w:szCs w:val="22"/>
+          <w:lang w:val="en-GB"/>
+        </w:rPr>
+        <w:t>, t</w:t>
+      </w:r>
+      <w:r>
+        <w:rPr>
+          <w:szCs w:val="22"/>
+          <w:lang w:val="en-GB"/>
+        </w:rPr>
+        <w:t>o comply with accessibility regulations and avoid potential legal liabilities</w:t>
+      </w:r>
+      <w:r>
+        <w:rPr>
+          <w:szCs w:val="22"/>
+          <w:lang w:val="en-GB"/>
+        </w:rPr>
+        <w:t>?</w:t>
+      </w:r>
+    </w:p>
+    <w:p>
+      <w:pPr>
+        <w:spacing w:line="259" w:lineRule="auto"/>
+        <w:rPr>
+          <w:lang w:val="en-GB"/>
+        </w:rPr>
+      </w:pPr>
+      <w:r>
+        <w:rPr>
+          <w:lang w:val="en-GB"/>
+        </w:rPr>
+        <w:t>How can emerging tools and technologies, such as AI-powered tools, adaptive design features, and personalized accessibility options, enhance the accessibility of a digital prototype?</w:t>
+      </w:r>
+    </w:p>
+    <w:p>
+      <w:pPr>
+        <w:spacing w:line="259" w:lineRule="auto"/>
+        <w:rPr>
+          <w:lang w:val="en-GB"/>
+        </w:rPr>
+      </w:pPr>
+      <w:r>
+        <w:rPr>
+          <w:lang w:val="en-GB"/>
+        </w:rPr>
+        <w:t>What is the role of incorporating innovative accessibility solutions for multimedia elements in a digital prototype?</w:t>
+      </w:r>
+    </w:p>
+    <w:p>
+      <w:pPr>
+        <w:spacing w:line="259" w:lineRule="auto"/>
+        <w:rPr>
+          <w:lang w:val="en-GB"/>
+        </w:rPr>
+      </w:pPr>
+      <w:r>
+        <w:rPr>
+          <w:lang w:val="en-GB"/>
+        </w:rPr>
+        <w:t>What can be the main purpose for following the principles of inclusive design</w:t>
+      </w:r>
+      <w:r>
+        <w:rPr>
+          <w:lang w:val="en-GB"/>
+        </w:rPr>
+        <w:t>?</w:t>
+      </w:r>
+    </w:p>
+    <w:p>
+      <w:pPr>
+        <w:spacing w:after="200" w:line="288" w:lineRule="auto"/>
+        <w:rPr>
+          <w:lang w:val="en-GB"/>
+        </w:rPr>
+      </w:pPr>
+      <w:r>
+        <w:rPr>
+          <w:lang w:val="en-GB"/>
+        </w:rPr>
+        <w:t xml:space="preserve">Which </w:t>
+      </w:r>
+      <w:r>
+        <w:rPr>
+          <w:lang w:val="en-GB"/>
+        </w:rPr>
+        <w:t>innovative methods are emerging to make multimedia content accessible to a wider audience?</w:t>
+      </w:r>
+    </w:p>
+    <w:p>
+      <w:pPr>
+        <w:spacing w:after="200" w:line="288" w:lineRule="auto"/>
+        <w:rPr>
+          <w:lang w:val="en-GB"/>
+        </w:rPr>
+      </w:pPr>
+      <w:r>
+        <w:t>What are the three VR headsets you chose to research?</w:t>
+      </w:r>
+    </w:p>
+    <w:p>
+      <w:pPr>
+        <w:spacing w:after="200" w:line="288" w:lineRule="auto"/>
+        <w:rPr>
+          <w:lang w:val="en-GB"/>
+        </w:rPr>
+      </w:pPr>
+      <w:r>
+        <w:t>What are some of the factors to consider when choosing a VR headset</w:t>
+      </w:r>
+      <w:r>
+        <w:t>?</w:t>
+      </w:r>
+    </w:p>
+    <w:p>
+      <w:pPr>
+        <w:spacing w:line="259" w:lineRule="auto"/>
+      </w:pPr>
+      <w:r>
+        <w:t>What are some of the latest trends in VR headset development?</w:t>
+      </w:r>
+    </w:p>
+    <w:p>
+      <w:pPr>
+        <w:spacing w:line="259" w:lineRule="auto"/>
+      </w:pPr>
+      <w:r>
+        <w:t>What is your overall impression of the VR headset market and its future potential</w:t>
+      </w:r>
+      <w:r>
+        <w:t>?</w:t>
+      </w:r>
+    </w:p>
+    <w:p>
+      <w:pPr>
+        <w:spacing w:line="259" w:lineRule="auto"/>
+      </w:pPr>
+      <w:r>
+        <w:t>What is one of the key challenges that VR headset manufacturers face in terms of increasing the field of view (FOV) of their devices?</w:t>
+      </w:r>
+    </w:p>
+    <w:p>
+      <w:pPr>
+        <w:spacing w:line="259" w:lineRule="auto"/>
+      </w:pPr>
+      <w:r>
+        <w:t>Which of the following is NOT an example of modifying a VR, AR, or MR experience</w:t>
+      </w:r>
+      <w:r>
+        <w:t xml:space="preserve">: </w:t>
+      </w:r>
+      <w:r>
+        <w:t>Integrating two or more experiences</w:t>
+      </w:r>
+      <w:r>
+        <w:t xml:space="preserve">, </w:t>
+      </w:r>
+      <w:proofErr w:type="gramStart"/>
+      <w:r>
+        <w:t>Removing</w:t>
+      </w:r>
+      <w:proofErr w:type="gramEnd"/>
+      <w:r>
+        <w:t xml:space="preserve"> features</w:t>
+      </w:r>
+      <w:r>
+        <w:t xml:space="preserve">, </w:t>
+      </w:r>
+      <w:r>
+        <w:t>Changing the difficulty</w:t>
+      </w:r>
+      <w:r>
+        <w:t xml:space="preserve">, </w:t>
+      </w:r>
+      <w:r>
+        <w:t>Adding new features</w:t>
+      </w:r>
+      <w:r>
+        <w:t>?</w:t>
+      </w:r>
+    </w:p>
+    <w:p>
+      <w:pPr>
+        <w:spacing w:line="259" w:lineRule="auto"/>
+      </w:pPr>
+      <w:r>
+        <w:t>What is the most important thing to consider when modifying a VR, AR, or MR experience?</w:t>
+      </w:r>
+    </w:p>
+    <w:p>
+      <w:pPr>
+        <w:spacing w:line="259" w:lineRule="auto"/>
+      </w:pPr>
+      <w:r>
+        <w:t>Which of the following is NOT an example of refining a VR, AR, or MR experience</w:t>
+      </w:r>
+      <w:r>
+        <w:t xml:space="preserve">: </w:t>
+      </w:r>
+      <w:r>
+        <w:t>Adding new content</w:t>
+      </w:r>
+      <w:r>
+        <w:t xml:space="preserve">, </w:t>
+      </w:r>
+      <w:r>
+        <w:t>Making the controls more responsive</w:t>
+      </w:r>
+      <w:r>
+        <w:t xml:space="preserve">, </w:t>
+      </w:r>
+      <w:r>
+        <w:t>Improving the graphics quality</w:t>
+      </w:r>
+      <w:r>
+        <w:t xml:space="preserve">, </w:t>
+      </w:r>
+      <w:r>
+        <w:t>Fixing minor bugs</w:t>
+      </w:r>
+      <w:r>
+        <w:t>?</w:t>
+      </w:r>
+    </w:p>
+    <w:p>
+      <w:pPr>
+        <w:spacing w:line="259" w:lineRule="auto"/>
+      </w:pPr>
+      <w:r>
+        <w:t>What is the most important thing to consider when refining a VR, AR, or MR experience</w:t>
+      </w:r>
+      <w:r>
+        <w:t>?</w:t>
+      </w:r>
+    </w:p>
+    <w:p>
+      <w:pPr>
+        <w:spacing w:line="259" w:lineRule="auto"/>
+      </w:pPr>
+      <w:r>
+        <w:t>Which of the following is NOT an example of improving a VR, AR, or MR experience</w:t>
+      </w:r>
+    </w:p>
+    <w:p>
+      <w:pPr>
+        <w:spacing w:line="259" w:lineRule="auto"/>
+      </w:pPr>
+      <w:r>
+        <w:lastRenderedPageBreak/>
+        <w:t>Which tool is commonly used for developing Virtual Reality experiences?</w:t>
+      </w:r>
+    </w:p>
+    <w:p>
+      <w:pPr>
+        <w:spacing w:line="259" w:lineRule="auto"/>
+      </w:pPr>
+      <w:r>
+        <w:t>Which of the following best describes Mixed Reality (MR)</w:t>
+      </w:r>
+      <w:r>
+        <w:t xml:space="preserve">: </w:t>
+      </w:r>
+      <w:r>
+        <w:t>Combines elements of both VR and AR</w:t>
+      </w:r>
+      <w:r>
+        <w:t xml:space="preserve">, </w:t>
+      </w:r>
+      <w:proofErr w:type="gramStart"/>
+      <w:r>
+        <w:t>Only</w:t>
+      </w:r>
+      <w:proofErr w:type="gramEnd"/>
+      <w:r>
+        <w:t xml:space="preserve"> virtual elements are use</w:t>
+      </w:r>
+      <w:r>
+        <w:t xml:space="preserve">d, </w:t>
+      </w:r>
+      <w:r>
+        <w:t>Only real-world elements are used</w:t>
+      </w:r>
+      <w:r>
+        <w:t xml:space="preserve">, </w:t>
+      </w:r>
+      <w:r>
+        <w:t>Neither virtual nor real elements are use</w:t>
+      </w:r>
+      <w:r>
+        <w:t>d?</w:t>
+      </w:r>
+    </w:p>
+    <w:p>
+      <w:pPr>
+        <w:spacing w:line="259" w:lineRule="auto"/>
+      </w:pPr>
+      <w:r>
+        <w:t>What is the primary component for user immersion in VR</w:t>
+      </w:r>
+      <w:r>
+        <w:t>?</w:t>
+      </w:r>
+    </w:p>
+    <w:p>
+      <w:pPr>
+        <w:spacing w:line="259" w:lineRule="auto"/>
+      </w:pPr>
+      <w:r>
+        <w:t>What ethical aspect is crucial in VR/AR/MR development?</w:t>
+      </w:r>
+    </w:p>
+    <w:p>
+      <w:pPr>
+        <w:spacing w:line="259" w:lineRule="auto"/>
+      </w:pPr>
+      <w:r>
+        <w:t>Which language is commonly used for VR programming?</w:t>
+      </w:r>
+    </w:p>
+    <w:p>
+      <w:pPr>
+        <w:spacing w:line="259" w:lineRule="auto"/>
+        <w:rPr>
+          <w:szCs w:val="22"/>
+        </w:rPr>
+      </w:pPr>
+      <w:r>
+        <w:rPr>
+          <w:szCs w:val="22"/>
+        </w:rPr>
+        <w:t>What is digital content?</w:t>
+      </w:r>
+    </w:p>
+    <w:p>
+      <w:pPr>
+        <w:spacing w:line="259" w:lineRule="auto"/>
+        <w:rPr>
+          <w:szCs w:val="22"/>
+        </w:rPr>
+      </w:pPr>
+      <w:r>
+        <w:rPr>
+          <w:szCs w:val="22"/>
+        </w:rPr>
+        <w:t>Where can digital content be accessed?</w:t>
+      </w:r>
+    </w:p>
+    <w:p>
+      <w:pPr>
+        <w:spacing w:line="259" w:lineRule="auto"/>
+        <w:rPr>
+          <w:szCs w:val="22"/>
+        </w:rPr>
+      </w:pPr>
+      <w:r>
+        <w:rPr>
+          <w:szCs w:val="22"/>
+        </w:rPr>
+        <w:t>What should be considered when creating and sharing digital content?</w:t>
+      </w:r>
+    </w:p>
+    <w:p>
+      <w:pPr>
+        <w:spacing w:line="259" w:lineRule="auto"/>
+        <w:rPr>
+          <w:szCs w:val="22"/>
+        </w:rPr>
+      </w:pPr>
+      <w:r>
+        <w:rPr>
+          <w:szCs w:val="22"/>
+        </w:rPr>
+        <w:t>What is the purpose of word processing software?</w:t>
+      </w:r>
+    </w:p>
+    <w:p>
+      <w:pPr>
+        <w:spacing w:line="259" w:lineRule="auto"/>
+      </w:pPr>
+      <w:r>
+        <w:rPr>
+          <w:szCs w:val="22"/>
+        </w:rPr>
+        <w:t>What is the purpose of video editing software</w:t>
+      </w:r>
+      <w:r>
+        <w:rPr>
+          <w:szCs w:val="22"/>
+        </w:rPr>
+        <w:t>?</w:t>
+      </w:r>
+    </w:p>
+    <w:p>
+      <w:pPr>
+        <w:spacing w:line="259" w:lineRule="auto"/>
+      </w:pPr>
+      <w:r>
+        <w:t>What are the benefits of cross-platform integration for digital content?</w:t>
+      </w:r>
+    </w:p>
+    <w:p>
+      <w:pPr>
+        <w:spacing w:line="259" w:lineRule="auto"/>
+      </w:pPr>
+      <w:r>
+        <w:t>What are the three tips for implementing cross-platform integration techniques for digital content?</w:t>
+      </w:r>
+    </w:p>
+    <w:p>
+      <w:pPr>
+        <w:spacing w:line="259" w:lineRule="auto"/>
+      </w:pPr>
+      <w:r>
+        <w:t>What are the three key performance indicators (KPIs) that can help you to measure the success of your digital content?</w:t>
+      </w:r>
+    </w:p>
+    <w:p>
+      <w:pPr>
+        <w:spacing w:line="259" w:lineRule="auto"/>
+      </w:pPr>
+      <w:r>
+        <w:t>What are analytics tools?</w:t>
+      </w:r>
+    </w:p>
+    <w:p>
+      <w:pPr>
+        <w:spacing w:line="259" w:lineRule="auto"/>
+      </w:pPr>
+      <w:r>
+        <w:t>What is A/B testing?</w:t>
+      </w:r>
+    </w:p>
+    <w:p>
+      <w:pPr>
+        <w:spacing w:line="259" w:lineRule="auto"/>
+      </w:pPr>
+      <w:r>
+        <w:t>What are the three tips for implementing cross-platform integration techniques for digital content?</w:t>
+      </w:r>
+    </w:p>
+    <w:p>
+      <w:pPr>
+        <w:spacing w:line="259" w:lineRule="auto"/>
+      </w:pPr>
+      <w:r>
+        <w:t>What is innovation and originality</w:t>
+      </w:r>
+      <w:r>
+        <w:t xml:space="preserve"> </w:t>
+      </w:r>
+      <w:r>
+        <w:t>in Digital Content Creation</w:t>
+      </w:r>
+      <w:r>
+        <w:t>?</w:t>
+      </w:r>
+    </w:p>
+    <w:p>
+      <w:pPr>
+        <w:spacing w:line="259" w:lineRule="auto"/>
+      </w:pPr>
+      <w:r>
+        <w:t>What are the most popular and versatile options for digital content creation?</w:t>
+      </w:r>
+    </w:p>
+    <w:p>
+      <w:pPr>
+        <w:spacing w:line="259" w:lineRule="auto"/>
+      </w:pPr>
+      <w:r>
+        <w:t>What is cross-platform optimization?</w:t>
+      </w:r>
+    </w:p>
+    <w:p>
+      <w:pPr>
+        <w:spacing w:line="259" w:lineRule="auto"/>
+      </w:pPr>
+      <w:r>
+        <w:t>What are the tips for cross-platform optimization?</w:t>
+      </w:r>
+    </w:p>
+    <w:p>
+      <w:pPr>
+        <w:tabs>
+          <w:tab w:val="left" w:pos="6227"/>
+        </w:tabs>
+        <w:spacing w:line="259" w:lineRule="auto"/>
+      </w:pPr>
+      <w:r>
+        <w:tab/>
+      </w:r>
+    </w:p>
+    <w:p>
+      <w:pPr>
+        <w:spacing w:line="259" w:lineRule="auto"/>
+      </w:pPr>
+    </w:p>
+    <w:p>
+      <w:pPr>
+        <w:spacing w:line="259" w:lineRule="auto"/>
+      </w:pPr>
+    </w:p>
+    <w:p>
+      <w:pPr>
+        <w:spacing w:line="259" w:lineRule="auto"/>
+      </w:pPr>
+    </w:p>
+    <w:p>
+      <w:pPr>
+        <w:spacing w:line="259" w:lineRule="auto"/>
+      </w:pPr>
+    </w:p>
+    <w:p>
+      <w:pPr>
+        <w:spacing w:line="259" w:lineRule="auto"/>
+      </w:pPr>
+    </w:p>
+    <w:p>
+      <w:pPr>
+        <w:autoSpaceDE w:val="0"/>
+        <w:autoSpaceDN w:val="0"/>
+        <w:adjustRightInd w:val="0"/>
+        <w:spacing w:after="200" w:line="240" w:lineRule="auto"/>
+        <w:jc w:val="both"/>
+        <w:rPr>
+          <w:lang w:val="en-GB"/>
+        </w:rPr>
+      </w:pPr>
+    </w:p>
+    <w:p>
+      <w:pPr>
+        <w:autoSpaceDE w:val="0"/>
+        <w:autoSpaceDN w:val="0"/>
+        <w:adjustRightInd w:val="0"/>
+        <w:spacing w:after="200" w:line="240" w:lineRule="auto"/>
+        <w:jc w:val="both"/>
+        <w:rPr>
+          <w:lang w:val="en-GB"/>
+        </w:rPr>
+      </w:pPr>
+    </w:p>
+    <w:p>
+      <w:pPr>
+        <w:autoSpaceDE w:val="0"/>
+        <w:autoSpaceDN w:val="0"/>
+        <w:adjustRightInd w:val="0"/>
+        <w:spacing w:after="200" w:line="288" w:lineRule="auto"/>
+        <w:jc w:val="both"/>
+        <w:rPr>
+          <w:sz w:val="22"/>
+        </w:rPr>
+      </w:pPr>
     </w:p>
     <w:p/>
     <w:sectPr>
@@ -143,6 +1460,263 @@
 <file path=word/numbering.xml><?xml version="1.0" encoding="utf-8"?>
 <w:numbering xmlns:wpc="http://schemas.microsoft.com/office/word/2010/wordprocessingCanvas" xmlns:cx="http://schemas.microsoft.com/office/drawing/2014/chartex" xmlns:cx1="http://schemas.microsoft.com/office/drawing/2015/9/8/chartex" xmlns:cx2="http://schemas.microsoft.com/office/drawing/2015/10/21/chartex" xmlns:cx3="http://schemas.microsoft.com/office/drawing/2016/5/9/chartex" xmlns:cx4="http://schemas.microsoft.com/office/drawing/2016/5/10/chartex" xmlns:cx5="http://schemas.microsoft.com/office/drawing/2016/5/11/chartex" xmlns:cx6="http://schemas.microsoft.com/office/drawing/2016/5/12/chartex" xmlns:cx7="http://schemas.microsoft.com/office/drawing/2016/5/13/chartex" xmlns:cx8="http://schemas.microsoft.com/office/drawing/2016/5/14/chartex" xmlns:mc="http://schemas.openxmlformats.org/markup-compatibility/2006" xmlns:aink="http://schemas.microsoft.com/office/drawing/2016/ink" xmlns:am3d="http://schemas.microsoft.com/office/drawing/2017/model3d" xmlns:o="urn:schemas-microsoft-com:office:office" xmlns:oel="http://schemas.microsoft.com/office/2019/extlst" xmlns:r="http://schemas.openxmlformats.org/officeDocument/2006/relationships" xmlns:m="http://schemas.openxmlformats.org/officeDocument/2006/math" xmlns:v="urn:schemas-microsoft-com:vml" xmlns:wp14="http://schemas.microsoft.com/office/word/2010/wordprocessingDrawing" xmlns:wp="http://schemas.openxmlformats.org/drawingml/2006/wordprocessingDrawing" xmlns:w10="urn:schemas-microsoft-com:office:word" xmlns:w="http://schemas.openxmlformats.org/wordprocessingml/2006/main" xmlns:w14="http://schemas.microsoft.com/office/word/2010/wordml" xmlns:w15="http://schemas.microsoft.com/office/word/2012/wordml" xmlns:w16cex="http://schemas.microsoft.com/office/word/2018/wordml/cex" xmlns:w16cid="http://schemas.microsoft.com/office/word/2016/wordml/cid" xmlns:w16="http://schemas.microsoft.com/office/word/2018/wordml" xmlns:w16du="http://schemas.microsoft.com/office/word/2023/wordml/word16du" xmlns:w16sdtdh="http://schemas.microsoft.com/office/word/2020/wordml/sdtdatahash" xmlns:w16se="http://schemas.microsoft.com/office/word/2015/wordml/symex" xmlns:wpg="http://schemas.microsoft.com/office/word/2010/wordprocessingGroup" xmlns:wpi="http://schemas.microsoft.com/office/word/2010/wordprocessingInk" xmlns:wne="http://schemas.microsoft.com/office/word/2006/wordml" xmlns:wps="http://schemas.microsoft.com/office/word/2010/wordprocessingShape" mc:Ignorable="w14 w15 w16se w16cid w16 w16cex w16sdtdh w16du wp14">
   <w:abstractNum w:abstractNumId="0" w15:restartNumberingAfterBreak="0">
+    <w:nsid w:val="11F06049"/>
+    <w:multiLevelType w:val="multilevel"/>
+    <w:tmpl w:val="C95ECB4C"/>
+    <w:lvl w:ilvl="0">
+      <w:start w:val="3"/>
+      <w:numFmt w:val="decimal"/>
+      <w:lvlText w:val="%1."/>
+      <w:lvlJc w:val="left"/>
+      <w:pPr>
+        <w:tabs>
+          <w:tab w:val="num" w:pos="720"/>
+        </w:tabs>
+        <w:ind w:left="720" w:hanging="360"/>
+      </w:pPr>
+      <w:rPr>
+        <w:rFonts w:hint="default"/>
+      </w:rPr>
+    </w:lvl>
+    <w:lvl w:ilvl="1">
+      <w:start w:val="1"/>
+      <w:numFmt w:val="decimal"/>
+      <w:lvlText w:val="%2."/>
+      <w:lvlJc w:val="left"/>
+      <w:pPr>
+        <w:tabs>
+          <w:tab w:val="num" w:pos="1440"/>
+        </w:tabs>
+        <w:ind w:left="1440" w:hanging="360"/>
+      </w:pPr>
+      <w:rPr>
+        <w:rFonts w:hint="default"/>
+      </w:rPr>
+    </w:lvl>
+    <w:lvl w:ilvl="2">
+      <w:start w:val="1"/>
+      <w:numFmt w:val="decimal"/>
+      <w:lvlText w:val="%3."/>
+      <w:lvlJc w:val="left"/>
+      <w:pPr>
+        <w:tabs>
+          <w:tab w:val="num" w:pos="2160"/>
+        </w:tabs>
+        <w:ind w:left="2160" w:hanging="360"/>
+      </w:pPr>
+      <w:rPr>
+        <w:rFonts w:hint="default"/>
+      </w:rPr>
+    </w:lvl>
+    <w:lvl w:ilvl="3">
+      <w:start w:val="1"/>
+      <w:numFmt w:val="decimal"/>
+      <w:lvlText w:val="%4."/>
+      <w:lvlJc w:val="left"/>
+      <w:pPr>
+        <w:tabs>
+          <w:tab w:val="num" w:pos="2880"/>
+        </w:tabs>
+        <w:ind w:left="2880" w:hanging="360"/>
+      </w:pPr>
+      <w:rPr>
+        <w:rFonts w:hint="default"/>
+      </w:rPr>
+    </w:lvl>
+    <w:lvl w:ilvl="4">
+      <w:start w:val="1"/>
+      <w:numFmt w:val="decimal"/>
+      <w:lvlText w:val="%5."/>
+      <w:lvlJc w:val="left"/>
+      <w:pPr>
+        <w:tabs>
+          <w:tab w:val="num" w:pos="3600"/>
+        </w:tabs>
+        <w:ind w:left="3600" w:hanging="360"/>
+      </w:pPr>
+      <w:rPr>
+        <w:rFonts w:hint="default"/>
+      </w:rPr>
+    </w:lvl>
+    <w:lvl w:ilvl="5">
+      <w:start w:val="1"/>
+      <w:numFmt w:val="decimal"/>
+      <w:lvlText w:val="%6."/>
+      <w:lvlJc w:val="left"/>
+      <w:pPr>
+        <w:tabs>
+          <w:tab w:val="num" w:pos="4320"/>
+        </w:tabs>
+        <w:ind w:left="4320" w:hanging="360"/>
+      </w:pPr>
+      <w:rPr>
+        <w:rFonts w:hint="default"/>
+      </w:rPr>
+    </w:lvl>
+    <w:lvl w:ilvl="6">
+      <w:start w:val="1"/>
+      <w:numFmt w:val="decimal"/>
+      <w:lvlText w:val="%7."/>
+      <w:lvlJc w:val="left"/>
+      <w:pPr>
+        <w:tabs>
+          <w:tab w:val="num" w:pos="5040"/>
+        </w:tabs>
+        <w:ind w:left="5040" w:hanging="360"/>
+      </w:pPr>
+      <w:rPr>
+        <w:rFonts w:hint="default"/>
+      </w:rPr>
+    </w:lvl>
+    <w:lvl w:ilvl="7">
+      <w:start w:val="1"/>
+      <w:numFmt w:val="decimal"/>
+      <w:lvlText w:val="%8."/>
+      <w:lvlJc w:val="left"/>
+      <w:pPr>
+        <w:tabs>
+          <w:tab w:val="num" w:pos="5760"/>
+        </w:tabs>
+        <w:ind w:left="5760" w:hanging="360"/>
+      </w:pPr>
+      <w:rPr>
+        <w:rFonts w:hint="default"/>
+      </w:rPr>
+    </w:lvl>
+    <w:lvl w:ilvl="8">
+      <w:start w:val="1"/>
+      <w:numFmt w:val="decimal"/>
+      <w:lvlText w:val="%9."/>
+      <w:lvlJc w:val="left"/>
+      <w:pPr>
+        <w:tabs>
+          <w:tab w:val="num" w:pos="6480"/>
+        </w:tabs>
+        <w:ind w:left="6480" w:hanging="360"/>
+      </w:pPr>
+      <w:rPr>
+        <w:rFonts w:hint="default"/>
+      </w:rPr>
+    </w:lvl>
+  </w:abstractNum>
+  <w:abstractNum w:abstractNumId="1" w15:restartNumberingAfterBreak="0">
+    <w:nsid w:val="1DA8701B"/>
+    <w:multiLevelType w:val="multilevel"/>
+    <w:tmpl w:val="2334DD96"/>
+    <w:lvl w:ilvl="0">
+      <w:start w:val="1"/>
+      <w:numFmt w:val="decimal"/>
+      <w:lvlText w:val="%1."/>
+      <w:lvlJc w:val="left"/>
+      <w:pPr>
+        <w:tabs>
+          <w:tab w:val="num" w:pos="720"/>
+        </w:tabs>
+        <w:ind w:left="720" w:hanging="360"/>
+      </w:pPr>
+    </w:lvl>
+    <w:lvl w:ilvl="1">
+      <w:start w:val="1"/>
+      <w:numFmt w:val="bullet"/>
+      <w:lvlText w:val=""/>
+      <w:lvlJc w:val="left"/>
+      <w:pPr>
+        <w:tabs>
+          <w:tab w:val="num" w:pos="1440"/>
+        </w:tabs>
+        <w:ind w:left="1440" w:hanging="360"/>
+      </w:pPr>
+      <w:rPr>
+        <w:rFonts w:ascii="Symbol" w:hAnsi="Symbol" w:hint="default"/>
+        <w:sz w:val="20"/>
+      </w:rPr>
+    </w:lvl>
+    <w:lvl w:ilvl="2" w:tentative="1">
+      <w:start w:val="1"/>
+      <w:numFmt w:val="decimal"/>
+      <w:lvlText w:val="%3."/>
+      <w:lvlJc w:val="left"/>
+      <w:pPr>
+        <w:tabs>
+          <w:tab w:val="num" w:pos="2160"/>
+        </w:tabs>
+        <w:ind w:left="2160" w:hanging="360"/>
+      </w:pPr>
+    </w:lvl>
+    <w:lvl w:ilvl="3" w:tentative="1">
+      <w:start w:val="1"/>
+      <w:numFmt w:val="decimal"/>
+      <w:lvlText w:val="%4."/>
+      <w:lvlJc w:val="left"/>
+      <w:pPr>
+        <w:tabs>
+          <w:tab w:val="num" w:pos="2880"/>
+        </w:tabs>
+        <w:ind w:left="2880" w:hanging="360"/>
+      </w:pPr>
+    </w:lvl>
+    <w:lvl w:ilvl="4" w:tentative="1">
+      <w:start w:val="1"/>
+      <w:numFmt w:val="decimal"/>
+      <w:lvlText w:val="%5."/>
+      <w:lvlJc w:val="left"/>
+      <w:pPr>
+        <w:tabs>
+          <w:tab w:val="num" w:pos="3600"/>
+        </w:tabs>
+        <w:ind w:left="3600" w:hanging="360"/>
+      </w:pPr>
+    </w:lvl>
+    <w:lvl w:ilvl="5" w:tentative="1">
+      <w:start w:val="1"/>
+      <w:numFmt w:val="decimal"/>
+      <w:lvlText w:val="%6."/>
+      <w:lvlJc w:val="left"/>
+      <w:pPr>
+        <w:tabs>
+          <w:tab w:val="num" w:pos="4320"/>
+        </w:tabs>
+        <w:ind w:left="4320" w:hanging="360"/>
+      </w:pPr>
+    </w:lvl>
+    <w:lvl w:ilvl="6" w:tentative="1">
+      <w:start w:val="1"/>
+      <w:numFmt w:val="decimal"/>
+      <w:lvlText w:val="%7."/>
+      <w:lvlJc w:val="left"/>
+      <w:pPr>
+        <w:tabs>
+          <w:tab w:val="num" w:pos="5040"/>
+        </w:tabs>
+        <w:ind w:left="5040" w:hanging="360"/>
+      </w:pPr>
+    </w:lvl>
+    <w:lvl w:ilvl="7" w:tentative="1">
+      <w:start w:val="1"/>
+      <w:numFmt w:val="decimal"/>
+      <w:lvlText w:val="%8."/>
+      <w:lvlJc w:val="left"/>
+      <w:pPr>
+        <w:tabs>
+          <w:tab w:val="num" w:pos="5760"/>
+        </w:tabs>
+        <w:ind w:left="5760" w:hanging="360"/>
+      </w:pPr>
+    </w:lvl>
+    <w:lvl w:ilvl="8" w:tentative="1">
+      <w:start w:val="1"/>
+      <w:numFmt w:val="decimal"/>
+      <w:lvlText w:val="%9."/>
+      <w:lvlJc w:val="left"/>
+      <w:pPr>
+        <w:tabs>
+          <w:tab w:val="num" w:pos="6480"/>
+        </w:tabs>
+        <w:ind w:left="6480" w:hanging="360"/>
+      </w:pPr>
+    </w:lvl>
+  </w:abstractNum>
+  <w:abstractNum w:abstractNumId="2" w15:restartNumberingAfterBreak="0">
     <w:nsid w:val="2C2B1E32"/>
     <w:multiLevelType w:val="hybridMultilevel"/>
     <w:tmpl w:val="9EC09FC8"/>
@@ -231,7 +1805,495 @@
       </w:pPr>
     </w:lvl>
   </w:abstractNum>
-  <w:abstractNum w:abstractNumId="1" w15:restartNumberingAfterBreak="0">
+  <w:abstractNum w:abstractNumId="3" w15:restartNumberingAfterBreak="0">
+    <w:nsid w:val="2C9D43EC"/>
+    <w:multiLevelType w:val="multilevel"/>
+    <w:tmpl w:val="00647ADC"/>
+    <w:lvl w:ilvl="0">
+      <w:start w:val="1"/>
+      <w:numFmt w:val="decimal"/>
+      <w:lvlText w:val="%1."/>
+      <w:lvlJc w:val="left"/>
+      <w:pPr>
+        <w:tabs>
+          <w:tab w:val="num" w:pos="720"/>
+        </w:tabs>
+        <w:ind w:left="720" w:hanging="360"/>
+      </w:pPr>
+    </w:lvl>
+    <w:lvl w:ilvl="1">
+      <w:start w:val="1"/>
+      <w:numFmt w:val="bullet"/>
+      <w:lvlText w:val=""/>
+      <w:lvlJc w:val="left"/>
+      <w:pPr>
+        <w:tabs>
+          <w:tab w:val="num" w:pos="1440"/>
+        </w:tabs>
+        <w:ind w:left="1440" w:hanging="360"/>
+      </w:pPr>
+      <w:rPr>
+        <w:rFonts w:ascii="Symbol" w:hAnsi="Symbol" w:hint="default"/>
+        <w:sz w:val="20"/>
+      </w:rPr>
+    </w:lvl>
+    <w:lvl w:ilvl="2" w:tentative="1">
+      <w:start w:val="1"/>
+      <w:numFmt w:val="decimal"/>
+      <w:lvlText w:val="%3."/>
+      <w:lvlJc w:val="left"/>
+      <w:pPr>
+        <w:tabs>
+          <w:tab w:val="num" w:pos="2160"/>
+        </w:tabs>
+        <w:ind w:left="2160" w:hanging="360"/>
+      </w:pPr>
+    </w:lvl>
+    <w:lvl w:ilvl="3" w:tentative="1">
+      <w:start w:val="1"/>
+      <w:numFmt w:val="decimal"/>
+      <w:lvlText w:val="%4."/>
+      <w:lvlJc w:val="left"/>
+      <w:pPr>
+        <w:tabs>
+          <w:tab w:val="num" w:pos="2880"/>
+        </w:tabs>
+        <w:ind w:left="2880" w:hanging="360"/>
+      </w:pPr>
+    </w:lvl>
+    <w:lvl w:ilvl="4" w:tentative="1">
+      <w:start w:val="1"/>
+      <w:numFmt w:val="decimal"/>
+      <w:lvlText w:val="%5."/>
+      <w:lvlJc w:val="left"/>
+      <w:pPr>
+        <w:tabs>
+          <w:tab w:val="num" w:pos="3600"/>
+        </w:tabs>
+        <w:ind w:left="3600" w:hanging="360"/>
+      </w:pPr>
+    </w:lvl>
+    <w:lvl w:ilvl="5" w:tentative="1">
+      <w:start w:val="1"/>
+      <w:numFmt w:val="decimal"/>
+      <w:lvlText w:val="%6."/>
+      <w:lvlJc w:val="left"/>
+      <w:pPr>
+        <w:tabs>
+          <w:tab w:val="num" w:pos="4320"/>
+        </w:tabs>
+        <w:ind w:left="4320" w:hanging="360"/>
+      </w:pPr>
+    </w:lvl>
+    <w:lvl w:ilvl="6" w:tentative="1">
+      <w:start w:val="1"/>
+      <w:numFmt w:val="decimal"/>
+      <w:lvlText w:val="%7."/>
+      <w:lvlJc w:val="left"/>
+      <w:pPr>
+        <w:tabs>
+          <w:tab w:val="num" w:pos="5040"/>
+        </w:tabs>
+        <w:ind w:left="5040" w:hanging="360"/>
+      </w:pPr>
+    </w:lvl>
+    <w:lvl w:ilvl="7" w:tentative="1">
+      <w:start w:val="1"/>
+      <w:numFmt w:val="decimal"/>
+      <w:lvlText w:val="%8."/>
+      <w:lvlJc w:val="left"/>
+      <w:pPr>
+        <w:tabs>
+          <w:tab w:val="num" w:pos="5760"/>
+        </w:tabs>
+        <w:ind w:left="5760" w:hanging="360"/>
+      </w:pPr>
+    </w:lvl>
+    <w:lvl w:ilvl="8" w:tentative="1">
+      <w:start w:val="1"/>
+      <w:numFmt w:val="decimal"/>
+      <w:lvlText w:val="%9."/>
+      <w:lvlJc w:val="left"/>
+      <w:pPr>
+        <w:tabs>
+          <w:tab w:val="num" w:pos="6480"/>
+        </w:tabs>
+        <w:ind w:left="6480" w:hanging="360"/>
+      </w:pPr>
+    </w:lvl>
+  </w:abstractNum>
+  <w:abstractNum w:abstractNumId="4" w15:restartNumberingAfterBreak="0">
+    <w:nsid w:val="35525B83"/>
+    <w:multiLevelType w:val="multilevel"/>
+    <w:tmpl w:val="086A1EB2"/>
+    <w:lvl w:ilvl="0">
+      <w:start w:val="1"/>
+      <w:numFmt w:val="decimal"/>
+      <w:lvlText w:val="%1."/>
+      <w:lvlJc w:val="left"/>
+      <w:pPr>
+        <w:tabs>
+          <w:tab w:val="num" w:pos="720"/>
+        </w:tabs>
+        <w:ind w:left="720" w:hanging="360"/>
+      </w:pPr>
+    </w:lvl>
+    <w:lvl w:ilvl="1">
+      <w:start w:val="1"/>
+      <w:numFmt w:val="bullet"/>
+      <w:lvlText w:val=""/>
+      <w:lvlJc w:val="left"/>
+      <w:pPr>
+        <w:tabs>
+          <w:tab w:val="num" w:pos="1440"/>
+        </w:tabs>
+        <w:ind w:left="1440" w:hanging="360"/>
+      </w:pPr>
+      <w:rPr>
+        <w:rFonts w:ascii="Symbol" w:hAnsi="Symbol" w:hint="default"/>
+        <w:sz w:val="20"/>
+      </w:rPr>
+    </w:lvl>
+    <w:lvl w:ilvl="2" w:tentative="1">
+      <w:start w:val="1"/>
+      <w:numFmt w:val="decimal"/>
+      <w:lvlText w:val="%3."/>
+      <w:lvlJc w:val="left"/>
+      <w:pPr>
+        <w:tabs>
+          <w:tab w:val="num" w:pos="2160"/>
+        </w:tabs>
+        <w:ind w:left="2160" w:hanging="360"/>
+      </w:pPr>
+    </w:lvl>
+    <w:lvl w:ilvl="3" w:tentative="1">
+      <w:start w:val="1"/>
+      <w:numFmt w:val="decimal"/>
+      <w:lvlText w:val="%4."/>
+      <w:lvlJc w:val="left"/>
+      <w:pPr>
+        <w:tabs>
+          <w:tab w:val="num" w:pos="2880"/>
+        </w:tabs>
+        <w:ind w:left="2880" w:hanging="360"/>
+      </w:pPr>
+    </w:lvl>
+    <w:lvl w:ilvl="4" w:tentative="1">
+      <w:start w:val="1"/>
+      <w:numFmt w:val="decimal"/>
+      <w:lvlText w:val="%5."/>
+      <w:lvlJc w:val="left"/>
+      <w:pPr>
+        <w:tabs>
+          <w:tab w:val="num" w:pos="3600"/>
+        </w:tabs>
+        <w:ind w:left="3600" w:hanging="360"/>
+      </w:pPr>
+    </w:lvl>
+    <w:lvl w:ilvl="5" w:tentative="1">
+      <w:start w:val="1"/>
+      <w:numFmt w:val="decimal"/>
+      <w:lvlText w:val="%6."/>
+      <w:lvlJc w:val="left"/>
+      <w:pPr>
+        <w:tabs>
+          <w:tab w:val="num" w:pos="4320"/>
+        </w:tabs>
+        <w:ind w:left="4320" w:hanging="360"/>
+      </w:pPr>
+    </w:lvl>
+    <w:lvl w:ilvl="6" w:tentative="1">
+      <w:start w:val="1"/>
+      <w:numFmt w:val="decimal"/>
+      <w:lvlText w:val="%7."/>
+      <w:lvlJc w:val="left"/>
+      <w:pPr>
+        <w:tabs>
+          <w:tab w:val="num" w:pos="5040"/>
+        </w:tabs>
+        <w:ind w:left="5040" w:hanging="360"/>
+      </w:pPr>
+    </w:lvl>
+    <w:lvl w:ilvl="7" w:tentative="1">
+      <w:start w:val="1"/>
+      <w:numFmt w:val="decimal"/>
+      <w:lvlText w:val="%8."/>
+      <w:lvlJc w:val="left"/>
+      <w:pPr>
+        <w:tabs>
+          <w:tab w:val="num" w:pos="5760"/>
+        </w:tabs>
+        <w:ind w:left="5760" w:hanging="360"/>
+      </w:pPr>
+    </w:lvl>
+    <w:lvl w:ilvl="8" w:tentative="1">
+      <w:start w:val="1"/>
+      <w:numFmt w:val="decimal"/>
+      <w:lvlText w:val="%9."/>
+      <w:lvlJc w:val="left"/>
+      <w:pPr>
+        <w:tabs>
+          <w:tab w:val="num" w:pos="6480"/>
+        </w:tabs>
+        <w:ind w:left="6480" w:hanging="360"/>
+      </w:pPr>
+    </w:lvl>
+  </w:abstractNum>
+  <w:abstractNum w:abstractNumId="5" w15:restartNumberingAfterBreak="0">
+    <w:nsid w:val="54631F11"/>
+    <w:multiLevelType w:val="multilevel"/>
+    <w:tmpl w:val="EA322556"/>
+    <w:lvl w:ilvl="0">
+      <w:start w:val="2"/>
+      <w:numFmt w:val="decimal"/>
+      <w:lvlText w:val="%1."/>
+      <w:lvlJc w:val="left"/>
+      <w:pPr>
+        <w:tabs>
+          <w:tab w:val="num" w:pos="720"/>
+        </w:tabs>
+        <w:ind w:left="720" w:hanging="360"/>
+      </w:pPr>
+    </w:lvl>
+    <w:lvl w:ilvl="1">
+      <w:start w:val="1"/>
+      <w:numFmt w:val="lowerLetter"/>
+      <w:lvlText w:val="(%2)"/>
+      <w:lvlJc w:val="left"/>
+      <w:pPr>
+        <w:ind w:left="1440" w:hanging="360"/>
+      </w:pPr>
+      <w:rPr>
+        <w:rFonts w:hint="default"/>
+      </w:rPr>
+    </w:lvl>
+    <w:lvl w:ilvl="2" w:tentative="1">
+      <w:start w:val="1"/>
+      <w:numFmt w:val="decimal"/>
+      <w:lvlText w:val="%3."/>
+      <w:lvlJc w:val="left"/>
+      <w:pPr>
+        <w:tabs>
+          <w:tab w:val="num" w:pos="2160"/>
+        </w:tabs>
+        <w:ind w:left="2160" w:hanging="360"/>
+      </w:pPr>
+    </w:lvl>
+    <w:lvl w:ilvl="3" w:tentative="1">
+      <w:start w:val="1"/>
+      <w:numFmt w:val="decimal"/>
+      <w:lvlText w:val="%4."/>
+      <w:lvlJc w:val="left"/>
+      <w:pPr>
+        <w:tabs>
+          <w:tab w:val="num" w:pos="2880"/>
+        </w:tabs>
+        <w:ind w:left="2880" w:hanging="360"/>
+      </w:pPr>
+    </w:lvl>
+    <w:lvl w:ilvl="4" w:tentative="1">
+      <w:start w:val="1"/>
+      <w:numFmt w:val="decimal"/>
+      <w:lvlText w:val="%5."/>
+      <w:lvlJc w:val="left"/>
+      <w:pPr>
+        <w:tabs>
+          <w:tab w:val="num" w:pos="3600"/>
+        </w:tabs>
+        <w:ind w:left="3600" w:hanging="360"/>
+      </w:pPr>
+    </w:lvl>
+    <w:lvl w:ilvl="5" w:tentative="1">
+      <w:start w:val="1"/>
+      <w:numFmt w:val="decimal"/>
+      <w:lvlText w:val="%6."/>
+      <w:lvlJc w:val="left"/>
+      <w:pPr>
+        <w:tabs>
+          <w:tab w:val="num" w:pos="4320"/>
+        </w:tabs>
+        <w:ind w:left="4320" w:hanging="360"/>
+      </w:pPr>
+    </w:lvl>
+    <w:lvl w:ilvl="6" w:tentative="1">
+      <w:start w:val="1"/>
+      <w:numFmt w:val="decimal"/>
+      <w:lvlText w:val="%7."/>
+      <w:lvlJc w:val="left"/>
+      <w:pPr>
+        <w:tabs>
+          <w:tab w:val="num" w:pos="5040"/>
+        </w:tabs>
+        <w:ind w:left="5040" w:hanging="360"/>
+      </w:pPr>
+    </w:lvl>
+    <w:lvl w:ilvl="7" w:tentative="1">
+      <w:start w:val="1"/>
+      <w:numFmt w:val="decimal"/>
+      <w:lvlText w:val="%8."/>
+      <w:lvlJc w:val="left"/>
+      <w:pPr>
+        <w:tabs>
+          <w:tab w:val="num" w:pos="5760"/>
+        </w:tabs>
+        <w:ind w:left="5760" w:hanging="360"/>
+      </w:pPr>
+    </w:lvl>
+    <w:lvl w:ilvl="8" w:tentative="1">
+      <w:start w:val="1"/>
+      <w:numFmt w:val="decimal"/>
+      <w:lvlText w:val="%9."/>
+      <w:lvlJc w:val="left"/>
+      <w:pPr>
+        <w:tabs>
+          <w:tab w:val="num" w:pos="6480"/>
+        </w:tabs>
+        <w:ind w:left="6480" w:hanging="360"/>
+      </w:pPr>
+    </w:lvl>
+  </w:abstractNum>
+  <w:abstractNum w:abstractNumId="6" w15:restartNumberingAfterBreak="0">
+    <w:nsid w:val="5F3247D3"/>
+    <w:multiLevelType w:val="multilevel"/>
+    <w:tmpl w:val="49D27D92"/>
+    <w:lvl w:ilvl="0">
+      <w:start w:val="5"/>
+      <w:numFmt w:val="decimal"/>
+      <w:lvlText w:val="%1."/>
+      <w:lvlJc w:val="left"/>
+      <w:pPr>
+        <w:tabs>
+          <w:tab w:val="num" w:pos="720"/>
+        </w:tabs>
+        <w:ind w:left="720" w:hanging="360"/>
+      </w:pPr>
+      <w:rPr>
+        <w:rFonts w:hint="default"/>
+      </w:rPr>
+    </w:lvl>
+    <w:lvl w:ilvl="1">
+      <w:start w:val="1"/>
+      <w:numFmt w:val="bullet"/>
+      <w:lvlText w:val=""/>
+      <w:lvlJc w:val="left"/>
+      <w:pPr>
+        <w:tabs>
+          <w:tab w:val="num" w:pos="1440"/>
+        </w:tabs>
+        <w:ind w:left="1440" w:hanging="360"/>
+      </w:pPr>
+      <w:rPr>
+        <w:rFonts w:ascii="Wingdings" w:hAnsi="Wingdings" w:hint="default"/>
+        <w:sz w:val="20"/>
+      </w:rPr>
+    </w:lvl>
+    <w:lvl w:ilvl="2">
+      <w:start w:val="1"/>
+      <w:numFmt w:val="decimal"/>
+      <w:lvlText w:val="%3."/>
+      <w:lvlJc w:val="left"/>
+      <w:pPr>
+        <w:tabs>
+          <w:tab w:val="num" w:pos="2160"/>
+        </w:tabs>
+        <w:ind w:left="2160" w:hanging="360"/>
+      </w:pPr>
+      <w:rPr>
+        <w:rFonts w:hint="default"/>
+      </w:rPr>
+    </w:lvl>
+    <w:lvl w:ilvl="3">
+      <w:start w:val="1"/>
+      <w:numFmt w:val="decimal"/>
+      <w:lvlText w:val="%4."/>
+      <w:lvlJc w:val="left"/>
+      <w:pPr>
+        <w:tabs>
+          <w:tab w:val="num" w:pos="2880"/>
+        </w:tabs>
+        <w:ind w:left="2880" w:hanging="360"/>
+      </w:pPr>
+      <w:rPr>
+        <w:rFonts w:hint="default"/>
+      </w:rPr>
+    </w:lvl>
+    <w:lvl w:ilvl="4">
+      <w:start w:val="1"/>
+      <w:numFmt w:val="decimal"/>
+      <w:lvlText w:val="%5."/>
+      <w:lvlJc w:val="left"/>
+      <w:pPr>
+        <w:tabs>
+          <w:tab w:val="num" w:pos="3600"/>
+        </w:tabs>
+        <w:ind w:left="3600" w:hanging="360"/>
+      </w:pPr>
+      <w:rPr>
+        <w:rFonts w:hint="default"/>
+      </w:rPr>
+    </w:lvl>
+    <w:lvl w:ilvl="5">
+      <w:start w:val="1"/>
+      <w:numFmt w:val="decimal"/>
+      <w:lvlText w:val="%6."/>
+      <w:lvlJc w:val="left"/>
+      <w:pPr>
+        <w:tabs>
+          <w:tab w:val="num" w:pos="4320"/>
+        </w:tabs>
+        <w:ind w:left="4320" w:hanging="360"/>
+      </w:pPr>
+      <w:rPr>
+        <w:rFonts w:hint="default"/>
+      </w:rPr>
+    </w:lvl>
+    <w:lvl w:ilvl="6">
+      <w:start w:val="1"/>
+      <w:numFmt w:val="decimal"/>
+      <w:lvlText w:val="%7."/>
+      <w:lvlJc w:val="left"/>
+      <w:pPr>
+        <w:tabs>
+          <w:tab w:val="num" w:pos="5040"/>
+        </w:tabs>
+        <w:ind w:left="5040" w:hanging="360"/>
+      </w:pPr>
+      <w:rPr>
+        <w:rFonts w:hint="default"/>
+      </w:rPr>
+    </w:lvl>
+    <w:lvl w:ilvl="7">
+      <w:start w:val="1"/>
+      <w:numFmt w:val="decimal"/>
+      <w:lvlText w:val="%8."/>
+      <w:lvlJc w:val="left"/>
+      <w:pPr>
+        <w:tabs>
+          <w:tab w:val="num" w:pos="5760"/>
+        </w:tabs>
+        <w:ind w:left="5760" w:hanging="360"/>
+      </w:pPr>
+      <w:rPr>
+        <w:rFonts w:hint="default"/>
+      </w:rPr>
+    </w:lvl>
+    <w:lvl w:ilvl="8">
+      <w:start w:val="1"/>
+      <w:numFmt w:val="decimal"/>
+      <w:lvlText w:val="%9."/>
+      <w:lvlJc w:val="left"/>
+      <w:pPr>
+        <w:tabs>
+          <w:tab w:val="num" w:pos="6480"/>
+        </w:tabs>
+        <w:ind w:left="6480" w:hanging="360"/>
+      </w:pPr>
+      <w:rPr>
+        <w:rFonts w:hint="default"/>
+      </w:rPr>
+    </w:lvl>
+  </w:abstractNum>
+  <w:abstractNum w:abstractNumId="7" w15:restartNumberingAfterBreak="0">
     <w:nsid w:val="61967A13"/>
     <w:multiLevelType w:val="multilevel"/>
     <w:tmpl w:val="DD661192"/>
@@ -344,7 +2406,330 @@
       </w:pPr>
     </w:lvl>
   </w:abstractNum>
-  <w:abstractNum w:abstractNumId="2" w15:restartNumberingAfterBreak="0">
+  <w:abstractNum w:abstractNumId="8" w15:restartNumberingAfterBreak="0">
+    <w:nsid w:val="690D5795"/>
+    <w:multiLevelType w:val="multilevel"/>
+    <w:tmpl w:val="7B2019FE"/>
+    <w:lvl w:ilvl="0">
+      <w:start w:val="1"/>
+      <w:numFmt w:val="decimal"/>
+      <w:lvlText w:val="%1."/>
+      <w:lvlJc w:val="left"/>
+      <w:pPr>
+        <w:tabs>
+          <w:tab w:val="num" w:pos="720"/>
+        </w:tabs>
+        <w:ind w:left="720" w:hanging="360"/>
+      </w:pPr>
+    </w:lvl>
+    <w:lvl w:ilvl="1">
+      <w:start w:val="1"/>
+      <w:numFmt w:val="bullet"/>
+      <w:lvlText w:val=""/>
+      <w:lvlJc w:val="left"/>
+      <w:pPr>
+        <w:tabs>
+          <w:tab w:val="num" w:pos="1440"/>
+        </w:tabs>
+        <w:ind w:left="1440" w:hanging="360"/>
+      </w:pPr>
+      <w:rPr>
+        <w:rFonts w:ascii="Symbol" w:hAnsi="Symbol" w:hint="default"/>
+        <w:sz w:val="20"/>
+      </w:rPr>
+    </w:lvl>
+    <w:lvl w:ilvl="2" w:tentative="1">
+      <w:start w:val="1"/>
+      <w:numFmt w:val="decimal"/>
+      <w:lvlText w:val="%3."/>
+      <w:lvlJc w:val="left"/>
+      <w:pPr>
+        <w:tabs>
+          <w:tab w:val="num" w:pos="2160"/>
+        </w:tabs>
+        <w:ind w:left="2160" w:hanging="360"/>
+      </w:pPr>
+    </w:lvl>
+    <w:lvl w:ilvl="3" w:tentative="1">
+      <w:start w:val="1"/>
+      <w:numFmt w:val="decimal"/>
+      <w:lvlText w:val="%4."/>
+      <w:lvlJc w:val="left"/>
+      <w:pPr>
+        <w:tabs>
+          <w:tab w:val="num" w:pos="2880"/>
+        </w:tabs>
+        <w:ind w:left="2880" w:hanging="360"/>
+      </w:pPr>
+    </w:lvl>
+    <w:lvl w:ilvl="4" w:tentative="1">
+      <w:start w:val="1"/>
+      <w:numFmt w:val="decimal"/>
+      <w:lvlText w:val="%5."/>
+      <w:lvlJc w:val="left"/>
+      <w:pPr>
+        <w:tabs>
+          <w:tab w:val="num" w:pos="3600"/>
+        </w:tabs>
+        <w:ind w:left="3600" w:hanging="360"/>
+      </w:pPr>
+    </w:lvl>
+    <w:lvl w:ilvl="5" w:tentative="1">
+      <w:start w:val="1"/>
+      <w:numFmt w:val="decimal"/>
+      <w:lvlText w:val="%6."/>
+      <w:lvlJc w:val="left"/>
+      <w:pPr>
+        <w:tabs>
+          <w:tab w:val="num" w:pos="4320"/>
+        </w:tabs>
+        <w:ind w:left="4320" w:hanging="360"/>
+      </w:pPr>
+    </w:lvl>
+    <w:lvl w:ilvl="6" w:tentative="1">
+      <w:start w:val="1"/>
+      <w:numFmt w:val="decimal"/>
+      <w:lvlText w:val="%7."/>
+      <w:lvlJc w:val="left"/>
+      <w:pPr>
+        <w:tabs>
+          <w:tab w:val="num" w:pos="5040"/>
+        </w:tabs>
+        <w:ind w:left="5040" w:hanging="360"/>
+      </w:pPr>
+    </w:lvl>
+    <w:lvl w:ilvl="7" w:tentative="1">
+      <w:start w:val="1"/>
+      <w:numFmt w:val="decimal"/>
+      <w:lvlText w:val="%8."/>
+      <w:lvlJc w:val="left"/>
+      <w:pPr>
+        <w:tabs>
+          <w:tab w:val="num" w:pos="5760"/>
+        </w:tabs>
+        <w:ind w:left="5760" w:hanging="360"/>
+      </w:pPr>
+    </w:lvl>
+    <w:lvl w:ilvl="8" w:tentative="1">
+      <w:start w:val="1"/>
+      <w:numFmt w:val="decimal"/>
+      <w:lvlText w:val="%9."/>
+      <w:lvlJc w:val="left"/>
+      <w:pPr>
+        <w:tabs>
+          <w:tab w:val="num" w:pos="6480"/>
+        </w:tabs>
+        <w:ind w:left="6480" w:hanging="360"/>
+      </w:pPr>
+    </w:lvl>
+  </w:abstractNum>
+  <w:abstractNum w:abstractNumId="9" w15:restartNumberingAfterBreak="0">
+    <w:nsid w:val="6F6A0505"/>
+    <w:multiLevelType w:val="hybridMultilevel"/>
+    <w:tmpl w:val="7930A8C0"/>
+    <w:lvl w:ilvl="0" w:tplc="0409000F">
+      <w:start w:val="1"/>
+      <w:numFmt w:val="decimal"/>
+      <w:lvlText w:val="%1."/>
+      <w:lvlJc w:val="left"/>
+      <w:pPr>
+        <w:ind w:left="360" w:hanging="360"/>
+      </w:pPr>
+      <w:rPr>
+        <w:rFonts w:hint="default"/>
+      </w:rPr>
+    </w:lvl>
+    <w:lvl w:ilvl="1" w:tplc="FFFFFFFF" w:tentative="1">
+      <w:start w:val="1"/>
+      <w:numFmt w:val="lowerLetter"/>
+      <w:lvlText w:val="%2."/>
+      <w:lvlJc w:val="left"/>
+      <w:pPr>
+        <w:ind w:left="1080" w:hanging="360"/>
+      </w:pPr>
+    </w:lvl>
+    <w:lvl w:ilvl="2" w:tplc="FFFFFFFF" w:tentative="1">
+      <w:start w:val="1"/>
+      <w:numFmt w:val="lowerRoman"/>
+      <w:lvlText w:val="%3."/>
+      <w:lvlJc w:val="right"/>
+      <w:pPr>
+        <w:ind w:left="1800" w:hanging="180"/>
+      </w:pPr>
+    </w:lvl>
+    <w:lvl w:ilvl="3" w:tplc="FFFFFFFF" w:tentative="1">
+      <w:start w:val="1"/>
+      <w:numFmt w:val="decimal"/>
+      <w:lvlText w:val="%4."/>
+      <w:lvlJc w:val="left"/>
+      <w:pPr>
+        <w:ind w:left="2520" w:hanging="360"/>
+      </w:pPr>
+    </w:lvl>
+    <w:lvl w:ilvl="4" w:tplc="FFFFFFFF" w:tentative="1">
+      <w:start w:val="1"/>
+      <w:numFmt w:val="lowerLetter"/>
+      <w:lvlText w:val="%5."/>
+      <w:lvlJc w:val="left"/>
+      <w:pPr>
+        <w:ind w:left="3240" w:hanging="360"/>
+      </w:pPr>
+    </w:lvl>
+    <w:lvl w:ilvl="5" w:tplc="FFFFFFFF" w:tentative="1">
+      <w:start w:val="1"/>
+      <w:numFmt w:val="lowerRoman"/>
+      <w:lvlText w:val="%6."/>
+      <w:lvlJc w:val="right"/>
+      <w:pPr>
+        <w:ind w:left="3960" w:hanging="180"/>
+      </w:pPr>
+    </w:lvl>
+    <w:lvl w:ilvl="6" w:tplc="FFFFFFFF" w:tentative="1">
+      <w:start w:val="1"/>
+      <w:numFmt w:val="decimal"/>
+      <w:lvlText w:val="%7."/>
+      <w:lvlJc w:val="left"/>
+      <w:pPr>
+        <w:ind w:left="4680" w:hanging="360"/>
+      </w:pPr>
+    </w:lvl>
+    <w:lvl w:ilvl="7" w:tplc="FFFFFFFF" w:tentative="1">
+      <w:start w:val="1"/>
+      <w:numFmt w:val="lowerLetter"/>
+      <w:lvlText w:val="%8."/>
+      <w:lvlJc w:val="left"/>
+      <w:pPr>
+        <w:ind w:left="5400" w:hanging="360"/>
+      </w:pPr>
+    </w:lvl>
+    <w:lvl w:ilvl="8" w:tplc="FFFFFFFF" w:tentative="1">
+      <w:start w:val="1"/>
+      <w:numFmt w:val="lowerRoman"/>
+      <w:lvlText w:val="%9."/>
+      <w:lvlJc w:val="right"/>
+      <w:pPr>
+        <w:ind w:left="6120" w:hanging="180"/>
+      </w:pPr>
+    </w:lvl>
+  </w:abstractNum>
+  <w:abstractNum w:abstractNumId="10" w15:restartNumberingAfterBreak="0">
+    <w:nsid w:val="75476F71"/>
+    <w:multiLevelType w:val="multilevel"/>
+    <w:tmpl w:val="3D0A2EB0"/>
+    <w:lvl w:ilvl="0">
+      <w:start w:val="1"/>
+      <w:numFmt w:val="decimal"/>
+      <w:lvlText w:val="%1."/>
+      <w:lvlJc w:val="left"/>
+      <w:pPr>
+        <w:tabs>
+          <w:tab w:val="num" w:pos="720"/>
+        </w:tabs>
+        <w:ind w:left="720" w:hanging="360"/>
+      </w:pPr>
+    </w:lvl>
+    <w:lvl w:ilvl="1">
+      <w:start w:val="1"/>
+      <w:numFmt w:val="bullet"/>
+      <w:lvlText w:val=""/>
+      <w:lvlJc w:val="left"/>
+      <w:pPr>
+        <w:tabs>
+          <w:tab w:val="num" w:pos="1440"/>
+        </w:tabs>
+        <w:ind w:left="1440" w:hanging="360"/>
+      </w:pPr>
+      <w:rPr>
+        <w:rFonts w:ascii="Symbol" w:hAnsi="Symbol" w:hint="default"/>
+        <w:sz w:val="20"/>
+      </w:rPr>
+    </w:lvl>
+    <w:lvl w:ilvl="2" w:tentative="1">
+      <w:start w:val="1"/>
+      <w:numFmt w:val="decimal"/>
+      <w:lvlText w:val="%3."/>
+      <w:lvlJc w:val="left"/>
+      <w:pPr>
+        <w:tabs>
+          <w:tab w:val="num" w:pos="2160"/>
+        </w:tabs>
+        <w:ind w:left="2160" w:hanging="360"/>
+      </w:pPr>
+    </w:lvl>
+    <w:lvl w:ilvl="3" w:tentative="1">
+      <w:start w:val="1"/>
+      <w:numFmt w:val="decimal"/>
+      <w:lvlText w:val="%4."/>
+      <w:lvlJc w:val="left"/>
+      <w:pPr>
+        <w:tabs>
+          <w:tab w:val="num" w:pos="2880"/>
+        </w:tabs>
+        <w:ind w:left="2880" w:hanging="360"/>
+      </w:pPr>
+    </w:lvl>
+    <w:lvl w:ilvl="4" w:tentative="1">
+      <w:start w:val="1"/>
+      <w:numFmt w:val="decimal"/>
+      <w:lvlText w:val="%5."/>
+      <w:lvlJc w:val="left"/>
+      <w:pPr>
+        <w:tabs>
+          <w:tab w:val="num" w:pos="3600"/>
+        </w:tabs>
+        <w:ind w:left="3600" w:hanging="360"/>
+      </w:pPr>
+    </w:lvl>
+    <w:lvl w:ilvl="5" w:tentative="1">
+      <w:start w:val="1"/>
+      <w:numFmt w:val="decimal"/>
+      <w:lvlText w:val="%6."/>
+      <w:lvlJc w:val="left"/>
+      <w:pPr>
+        <w:tabs>
+          <w:tab w:val="num" w:pos="4320"/>
+        </w:tabs>
+        <w:ind w:left="4320" w:hanging="360"/>
+      </w:pPr>
+    </w:lvl>
+    <w:lvl w:ilvl="6" w:tentative="1">
+      <w:start w:val="1"/>
+      <w:numFmt w:val="decimal"/>
+      <w:lvlText w:val="%7."/>
+      <w:lvlJc w:val="left"/>
+      <w:pPr>
+        <w:tabs>
+          <w:tab w:val="num" w:pos="5040"/>
+        </w:tabs>
+        <w:ind w:left="5040" w:hanging="360"/>
+      </w:pPr>
+    </w:lvl>
+    <w:lvl w:ilvl="7" w:tentative="1">
+      <w:start w:val="1"/>
+      <w:numFmt w:val="decimal"/>
+      <w:lvlText w:val="%8."/>
+      <w:lvlJc w:val="left"/>
+      <w:pPr>
+        <w:tabs>
+          <w:tab w:val="num" w:pos="5760"/>
+        </w:tabs>
+        <w:ind w:left="5760" w:hanging="360"/>
+      </w:pPr>
+    </w:lvl>
+    <w:lvl w:ilvl="8" w:tentative="1">
+      <w:start w:val="1"/>
+      <w:numFmt w:val="decimal"/>
+      <w:lvlText w:val="%9."/>
+      <w:lvlJc w:val="left"/>
+      <w:pPr>
+        <w:tabs>
+          <w:tab w:val="num" w:pos="6480"/>
+        </w:tabs>
+        <w:ind w:left="6480" w:hanging="360"/>
+      </w:pPr>
+    </w:lvl>
+  </w:abstractNum>
+  <w:abstractNum w:abstractNumId="11" w15:restartNumberingAfterBreak="0">
     <w:nsid w:val="7EC46903"/>
     <w:multiLevelType w:val="multilevel"/>
     <w:tmpl w:val="FA88F912"/>
@@ -461,12 +2846,39 @@
     </w:lvl>
   </w:abstractNum>
   <w:num w:numId="1" w16cid:durableId="1021735699">
+    <w:abstractNumId w:val="2"/>
+  </w:num>
+  <w:num w:numId="2" w16cid:durableId="1758943757">
+    <w:abstractNumId w:val="11"/>
+  </w:num>
+  <w:num w:numId="3" w16cid:durableId="1834173723">
+    <w:abstractNumId w:val="7"/>
+  </w:num>
+  <w:num w:numId="4" w16cid:durableId="779489546">
+    <w:abstractNumId w:val="9"/>
+  </w:num>
+  <w:num w:numId="5" w16cid:durableId="662704972">
+    <w:abstractNumId w:val="10"/>
+  </w:num>
+  <w:num w:numId="6" w16cid:durableId="1314022235">
+    <w:abstractNumId w:val="8"/>
+  </w:num>
+  <w:num w:numId="7" w16cid:durableId="1771124953">
+    <w:abstractNumId w:val="4"/>
+  </w:num>
+  <w:num w:numId="8" w16cid:durableId="328025478">
+    <w:abstractNumId w:val="3"/>
+  </w:num>
+  <w:num w:numId="9" w16cid:durableId="1266965305">
+    <w:abstractNumId w:val="6"/>
+  </w:num>
+  <w:num w:numId="10" w16cid:durableId="806974100">
+    <w:abstractNumId w:val="5"/>
+  </w:num>
+  <w:num w:numId="11" w16cid:durableId="1348168812">
     <w:abstractNumId w:val="0"/>
   </w:num>
-  <w:num w:numId="2" w16cid:durableId="1758943757">
-    <w:abstractNumId w:val="2"/>
-  </w:num>
-  <w:num w:numId="3" w16cid:durableId="1834173723">
+  <w:num w:numId="12" w16cid:durableId="1610550633">
     <w:abstractNumId w:val="1"/>
   </w:num>
 </w:numbering>
@@ -1389,6 +3801,33 @@
       <w:spacing w:val="5"/>
     </w:rPr>
   </w:style>
+  <w:style w:type="character" w:styleId="Strong">
+    <w:name w:val="Strong"/>
+    <w:uiPriority w:val="22"/>
+    <w:qFormat/>
+    <w:rsid w:val="00607C0A"/>
+    <w:rPr>
+      <w:b/>
+      <w:bCs/>
+      <w:spacing w:val="0"/>
+    </w:rPr>
+  </w:style>
+  <w:style w:type="paragraph" w:styleId="NormalWeb">
+    <w:name w:val="Normal (Web)"/>
+    <w:basedOn w:val="Normal"/>
+    <w:uiPriority w:val="99"/>
+    <w:unhideWhenUsed/>
+    <w:rsid w:val="00607C0A"/>
+    <w:pPr>
+      <w:spacing w:before="100" w:beforeAutospacing="1" w:after="100" w:afterAutospacing="1" w:line="240" w:lineRule="auto"/>
+    </w:pPr>
+    <w:rPr>
+      <w:rFonts w:ascii="Times New Roman" w:eastAsia="Times New Roman" w:hAnsi="Times New Roman" w:cs="Times New Roman"/>
+      <w:kern w:val="0"/>
+      <w:lang w:val="es-ES" w:eastAsia="es-ES"/>
+      <w14:ligatures w14:val="none"/>
+    </w:rPr>
+  </w:style>
 </w:styles>
 </file>
 

</xml_diff>

<commit_message>
am adaugat intrebari formale + biblioteca pentru functii c++
</commit_message>
<xml_diff>
--- a/intrebari.docx
+++ b/intrebari.docx
@@ -2644,15 +2644,25 @@
           <w:sz w:val="22"/>
           <w:szCs w:val="22"/>
         </w:rPr>
-        <w:t>What does a programmer do</w:t>
-      </w:r>
-      <w:r>
+        <w:t>What does a programmer do?</w:t>
+      </w:r>
+    </w:p>
+    <w:p>
+      <w:pPr>
+        <w:spacing w:line="259" w:lineRule="auto"/>
         <w:rPr>
           <w:color w:val="000000"/>
           <w:sz w:val="22"/>
           <w:szCs w:val="22"/>
         </w:rPr>
-        <w:t>?</w:t>
+      </w:pPr>
+      <w:r>
+        <w:rPr>
+          <w:color w:val="000000"/>
+          <w:sz w:val="22"/>
+          <w:szCs w:val="22"/>
+        </w:rPr>
+        <w:t>What can be used as data type in programming?</w:t>
       </w:r>
     </w:p>
     <w:p>
@@ -2670,15 +2680,25 @@
           <w:sz w:val="22"/>
           <w:szCs w:val="22"/>
         </w:rPr>
-        <w:t>What can be used as data type in programmin</w:t>
-      </w:r>
-      <w:r>
+        <w:t>What is an algorithm?</w:t>
+      </w:r>
+    </w:p>
+    <w:p>
+      <w:pPr>
+        <w:spacing w:line="259" w:lineRule="auto"/>
         <w:rPr>
           <w:color w:val="000000"/>
           <w:sz w:val="22"/>
           <w:szCs w:val="22"/>
         </w:rPr>
-        <w:t>g?</w:t>
+      </w:pPr>
+      <w:r>
+        <w:rPr>
+          <w:color w:val="000000"/>
+          <w:sz w:val="22"/>
+          <w:szCs w:val="22"/>
+        </w:rPr>
+        <w:t>Give me an example of two popular programming languages</w:t>
       </w:r>
     </w:p>
     <w:p>
@@ -2696,58 +2716,6 @@
           <w:sz w:val="22"/>
           <w:szCs w:val="22"/>
         </w:rPr>
-        <w:t>What is an algorithm</w:t>
-      </w:r>
-      <w:r>
-        <w:rPr>
-          <w:color w:val="000000"/>
-          <w:sz w:val="22"/>
-          <w:szCs w:val="22"/>
-        </w:rPr>
-        <w:t>?</w:t>
-      </w:r>
-    </w:p>
-    <w:p>
-      <w:pPr>
-        <w:spacing w:line="259" w:lineRule="auto"/>
-        <w:rPr>
-          <w:color w:val="000000"/>
-          <w:sz w:val="22"/>
-          <w:szCs w:val="22"/>
-        </w:rPr>
-      </w:pPr>
-      <w:r>
-        <w:rPr>
-          <w:color w:val="000000"/>
-          <w:sz w:val="22"/>
-          <w:szCs w:val="22"/>
-        </w:rPr>
-        <w:t>Give me</w:t>
-      </w:r>
-      <w:r>
-        <w:rPr>
-          <w:color w:val="000000"/>
-          <w:sz w:val="22"/>
-          <w:szCs w:val="22"/>
-        </w:rPr>
-        <w:t xml:space="preserve"> an example of two popular programming languages</w:t>
-      </w:r>
-    </w:p>
-    <w:p>
-      <w:pPr>
-        <w:spacing w:line="259" w:lineRule="auto"/>
-        <w:rPr>
-          <w:color w:val="000000"/>
-          <w:sz w:val="22"/>
-          <w:szCs w:val="22"/>
-        </w:rPr>
-      </w:pPr>
-      <w:r>
-        <w:rPr>
-          <w:color w:val="000000"/>
-          <w:sz w:val="22"/>
-          <w:szCs w:val="22"/>
-        </w:rPr>
         <w:t>Name the two basic instructions used in programming</w:t>
       </w:r>
     </w:p>
@@ -2765,70 +2733,7 @@
           <w:szCs w:val="22"/>
         </w:rPr>
         <w:lastRenderedPageBreak/>
-        <w:t>Which of the following is a data structure</w:t>
-      </w:r>
-      <w:r>
-        <w:rPr>
-          <w:sz w:val="22"/>
-          <w:szCs w:val="22"/>
-        </w:rPr>
-        <w:t xml:space="preserve">: </w:t>
-      </w:r>
-      <w:r>
-        <w:rPr>
-          <w:sz w:val="22"/>
-          <w:szCs w:val="22"/>
-        </w:rPr>
-        <w:t>Queue</w:t>
-      </w:r>
-      <w:r>
-        <w:rPr>
-          <w:sz w:val="22"/>
-          <w:szCs w:val="22"/>
-        </w:rPr>
-        <w:t xml:space="preserve">, </w:t>
-      </w:r>
-      <w:r>
-        <w:rPr>
-          <w:sz w:val="22"/>
-          <w:szCs w:val="22"/>
-        </w:rPr>
-        <w:t>Honeycomb</w:t>
-      </w:r>
-      <w:r>
-        <w:rPr>
-          <w:sz w:val="22"/>
-          <w:szCs w:val="22"/>
-        </w:rPr>
-        <w:t xml:space="preserve">, </w:t>
-      </w:r>
-      <w:r>
-        <w:rPr>
-          <w:sz w:val="22"/>
-          <w:szCs w:val="22"/>
-        </w:rPr>
-        <w:t>Block</w:t>
-      </w:r>
-      <w:r>
-        <w:rPr>
-          <w:sz w:val="22"/>
-          <w:szCs w:val="22"/>
-        </w:rPr>
-        <w:t xml:space="preserve">, </w:t>
-      </w:r>
-      <w:r>
-        <w:rPr>
-          <w:sz w:val="22"/>
-          <w:szCs w:val="22"/>
-        </w:rPr>
-        <w:t>Note</w:t>
-      </w:r>
-      <w:r>
-        <w:rPr>
-          <w:sz w:val="22"/>
-          <w:szCs w:val="22"/>
-        </w:rPr>
-        <w:t>?</w:t>
+        <w:t>Which of the following is a data structure: Queue, Honeycomb, Block, Note?</w:t>
       </w:r>
     </w:p>
     <w:p>
@@ -2844,70 +2749,7 @@
           <w:sz w:val="22"/>
           <w:szCs w:val="22"/>
         </w:rPr>
-        <w:t>Which one is NOT a sorting algorithm</w:t>
-      </w:r>
-      <w:r>
-        <w:rPr>
-          <w:sz w:val="22"/>
-          <w:szCs w:val="22"/>
-        </w:rPr>
-        <w:t xml:space="preserve">: </w:t>
-      </w:r>
-      <w:r>
-        <w:rPr>
-          <w:sz w:val="22"/>
-          <w:szCs w:val="22"/>
-        </w:rPr>
-        <w:t>Fire sort</w:t>
-      </w:r>
-      <w:r>
-        <w:rPr>
-          <w:sz w:val="22"/>
-          <w:szCs w:val="22"/>
-        </w:rPr>
-        <w:t xml:space="preserve">, </w:t>
-      </w:r>
-      <w:r>
-        <w:rPr>
-          <w:sz w:val="22"/>
-          <w:szCs w:val="22"/>
-        </w:rPr>
-        <w:t>Merge sort</w:t>
-      </w:r>
-      <w:r>
-        <w:rPr>
-          <w:sz w:val="22"/>
-          <w:szCs w:val="22"/>
-        </w:rPr>
-        <w:t xml:space="preserve">, </w:t>
-      </w:r>
-      <w:r>
-        <w:rPr>
-          <w:sz w:val="22"/>
-          <w:szCs w:val="22"/>
-        </w:rPr>
-        <w:t>Bubble sort</w:t>
-      </w:r>
-      <w:r>
-        <w:rPr>
-          <w:sz w:val="22"/>
-          <w:szCs w:val="22"/>
-        </w:rPr>
-        <w:t xml:space="preserve">, </w:t>
-      </w:r>
-      <w:r>
-        <w:rPr>
-          <w:sz w:val="22"/>
-          <w:szCs w:val="22"/>
-        </w:rPr>
-        <w:t>Quick sort</w:t>
-      </w:r>
-      <w:r>
-        <w:rPr>
-          <w:sz w:val="22"/>
-          <w:szCs w:val="22"/>
-        </w:rPr>
-        <w:t>?</w:t>
+        <w:t>Which one is NOT a sorting algorithm: Fire sort, Merge sort, Bubble sort, Quick sort?</w:t>
       </w:r>
     </w:p>
     <w:p>
@@ -2923,21 +2765,7 @@
           <w:sz w:val="22"/>
           <w:szCs w:val="22"/>
         </w:rPr>
-        <w:t>Which of the following is NOT a benefit of using classes in OOP</w:t>
-      </w:r>
-      <w:r>
-        <w:rPr>
-          <w:sz w:val="22"/>
-          <w:szCs w:val="22"/>
-        </w:rPr>
-        <w:t xml:space="preserve">: </w:t>
-      </w:r>
-      <w:r>
-        <w:rPr>
-          <w:sz w:val="22"/>
-          <w:szCs w:val="22"/>
-        </w:rPr>
-        <w:t xml:space="preserve">Make code </w:t>
+        <w:t xml:space="preserve">Which of the following is NOT a benefit of using classes in OOP: Make code </w:t>
       </w:r>
       <w:proofErr w:type="gramStart"/>
       <w:r>
@@ -2953,70 +2781,7 @@
           <w:sz w:val="22"/>
           <w:szCs w:val="22"/>
         </w:rPr>
-        <w:t xml:space="preserve"> to</w:t>
-      </w:r>
-      <w:r>
-        <w:rPr>
-          <w:sz w:val="22"/>
-          <w:szCs w:val="22"/>
-        </w:rPr>
-        <w:t xml:space="preserve"> </w:t>
-      </w:r>
-      <w:r>
-        <w:rPr>
-          <w:sz w:val="22"/>
-          <w:szCs w:val="22"/>
-        </w:rPr>
-        <w:t>understand</w:t>
-      </w:r>
-      <w:r>
-        <w:rPr>
-          <w:sz w:val="22"/>
-          <w:szCs w:val="22"/>
-        </w:rPr>
-        <w:t xml:space="preserve">; </w:t>
-      </w:r>
-      <w:r>
-        <w:rPr>
-          <w:sz w:val="22"/>
-          <w:szCs w:val="22"/>
-        </w:rPr>
-        <w:t>Make code reusable</w:t>
-      </w:r>
-      <w:r>
-        <w:rPr>
-          <w:sz w:val="22"/>
-          <w:szCs w:val="22"/>
-        </w:rPr>
-        <w:t xml:space="preserve">; </w:t>
-      </w:r>
-      <w:r>
-        <w:rPr>
-          <w:sz w:val="22"/>
-          <w:szCs w:val="22"/>
-        </w:rPr>
-        <w:t>Make code more secure</w:t>
-      </w:r>
-      <w:r>
-        <w:rPr>
-          <w:sz w:val="22"/>
-          <w:szCs w:val="22"/>
-        </w:rPr>
-        <w:t xml:space="preserve">; </w:t>
-      </w:r>
-      <w:r>
-        <w:rPr>
-          <w:sz w:val="22"/>
-          <w:szCs w:val="22"/>
-        </w:rPr>
-        <w:t>Make code easier to distribute</w:t>
-      </w:r>
-      <w:r>
-        <w:rPr>
-          <w:sz w:val="22"/>
-          <w:szCs w:val="22"/>
-        </w:rPr>
-        <w:t>?</w:t>
+        <w:t xml:space="preserve"> to understand; Make code reusable; Make code more secure; Make code easier to distribute?</w:t>
       </w:r>
     </w:p>
     <w:p>
@@ -3048,70 +2813,7 @@
           <w:sz w:val="22"/>
           <w:szCs w:val="22"/>
         </w:rPr>
-        <w:t xml:space="preserve"> programming advantages ensures that programmers can expand the code easily</w:t>
-      </w:r>
-      <w:r>
-        <w:rPr>
-          <w:sz w:val="22"/>
-          <w:szCs w:val="22"/>
-        </w:rPr>
-        <w:t xml:space="preserve">: </w:t>
-      </w:r>
-      <w:r>
-        <w:rPr>
-          <w:sz w:val="22"/>
-          <w:szCs w:val="22"/>
-        </w:rPr>
-        <w:t>Inheritance</w:t>
-      </w:r>
-      <w:r>
-        <w:rPr>
-          <w:sz w:val="22"/>
-          <w:szCs w:val="22"/>
-        </w:rPr>
-        <w:t xml:space="preserve">, </w:t>
-      </w:r>
-      <w:r>
-        <w:rPr>
-          <w:sz w:val="22"/>
-          <w:szCs w:val="22"/>
-        </w:rPr>
-        <w:t>Brotherhood</w:t>
-      </w:r>
-      <w:r>
-        <w:rPr>
-          <w:sz w:val="22"/>
-          <w:szCs w:val="22"/>
-        </w:rPr>
-        <w:t xml:space="preserve">, </w:t>
-      </w:r>
-      <w:r>
-        <w:rPr>
-          <w:sz w:val="22"/>
-          <w:szCs w:val="22"/>
-        </w:rPr>
-        <w:t>Copy-paste</w:t>
-      </w:r>
-      <w:r>
-        <w:rPr>
-          <w:sz w:val="22"/>
-          <w:szCs w:val="22"/>
-        </w:rPr>
-        <w:t xml:space="preserve"> or </w:t>
-      </w:r>
-      <w:r>
-        <w:rPr>
-          <w:sz w:val="22"/>
-          <w:szCs w:val="22"/>
-        </w:rPr>
-        <w:t>Encapsulation</w:t>
-      </w:r>
-      <w:r>
-        <w:rPr>
-          <w:sz w:val="22"/>
-          <w:szCs w:val="22"/>
-        </w:rPr>
-        <w:t>?</w:t>
+        <w:t xml:space="preserve"> programming advantages ensures that programmers can expand the code easily: Inheritance, Brotherhood, Copy-paste or Encapsulation?</w:t>
       </w:r>
     </w:p>
     <w:p>
@@ -3127,14 +2829,7 @@
           <w:sz w:val="22"/>
           <w:szCs w:val="22"/>
         </w:rPr>
-        <w:t>What is a programming architecture</w:t>
-      </w:r>
-      <w:r>
-        <w:rPr>
-          <w:sz w:val="22"/>
-          <w:szCs w:val="22"/>
-        </w:rPr>
-        <w:t>?</w:t>
+        <w:t>What is a programming architecture?</w:t>
       </w:r>
     </w:p>
     <w:p>
@@ -3150,14 +2845,7 @@
           <w:sz w:val="22"/>
           <w:szCs w:val="22"/>
         </w:rPr>
-        <w:t>What role does backend development play</w:t>
-      </w:r>
-      <w:r>
-        <w:rPr>
-          <w:sz w:val="22"/>
-          <w:szCs w:val="22"/>
-        </w:rPr>
-        <w:t>?</w:t>
+        <w:t>What role does backend development play?</w:t>
       </w:r>
     </w:p>
     <w:p>
@@ -3173,14 +2861,7 @@
           <w:sz w:val="22"/>
           <w:szCs w:val="22"/>
         </w:rPr>
-        <w:t>What is a content management system</w:t>
-      </w:r>
-      <w:r>
-        <w:rPr>
-          <w:sz w:val="22"/>
-          <w:szCs w:val="22"/>
-        </w:rPr>
-        <w:t>?</w:t>
+        <w:t>What is a content management system?</w:t>
       </w:r>
     </w:p>
     <w:p>
@@ -3196,14 +2877,7 @@
           <w:sz w:val="22"/>
           <w:szCs w:val="22"/>
         </w:rPr>
-        <w:t>What is the database used for</w:t>
-      </w:r>
-      <w:r>
-        <w:rPr>
-          <w:sz w:val="22"/>
-          <w:szCs w:val="22"/>
-        </w:rPr>
-        <w:t>?</w:t>
+        <w:t>What is the database used for?</w:t>
       </w:r>
     </w:p>
     <w:p>
@@ -3219,14 +2893,7 @@
           <w:sz w:val="22"/>
           <w:szCs w:val="22"/>
         </w:rPr>
-        <w:t>What is a web framework</w:t>
-      </w:r>
-      <w:r>
-        <w:rPr>
-          <w:sz w:val="22"/>
-          <w:szCs w:val="22"/>
-        </w:rPr>
-        <w:t>?</w:t>
+        <w:t>What is a web framework?</w:t>
       </w:r>
     </w:p>
     <w:p>
@@ -3242,14 +2909,7 @@
           <w:sz w:val="22"/>
           <w:szCs w:val="22"/>
         </w:rPr>
-        <w:t>What defines a responsive design</w:t>
-      </w:r>
-      <w:r>
-        <w:rPr>
-          <w:sz w:val="22"/>
-          <w:szCs w:val="22"/>
-        </w:rPr>
-        <w:t>?</w:t>
+        <w:t>What defines a responsive design?</w:t>
       </w:r>
     </w:p>
     <w:p>
@@ -3265,14 +2925,7 @@
           <w:sz w:val="22"/>
           <w:szCs w:val="22"/>
         </w:rPr>
-        <w:t>What is the ability of machines to perform tasks that would normally require human intelligence</w:t>
-      </w:r>
-      <w:r>
-        <w:rPr>
-          <w:sz w:val="22"/>
-          <w:szCs w:val="22"/>
-        </w:rPr>
-        <w:t>?</w:t>
+        <w:t>What is the ability of machines to perform tasks that would normally require human intelligence?</w:t>
       </w:r>
     </w:p>
     <w:p>
@@ -3304,14 +2957,7 @@
           <w:sz w:val="22"/>
           <w:szCs w:val="22"/>
         </w:rPr>
-        <w:t>What is the most important thing to keep in mind when developing and deploying AI systems</w:t>
-      </w:r>
-      <w:r>
-        <w:rPr>
-          <w:sz w:val="22"/>
-          <w:szCs w:val="22"/>
-        </w:rPr>
-        <w:t>?</w:t>
+        <w:t>What is the most important thing to keep in mind when developing and deploying AI systems?</w:t>
       </w:r>
     </w:p>
     <w:p>
@@ -3343,14 +2989,7 @@
           <w:sz w:val="22"/>
           <w:szCs w:val="22"/>
         </w:rPr>
-        <w:t>What is the future of AI</w:t>
-      </w:r>
-      <w:r>
-        <w:rPr>
-          <w:sz w:val="22"/>
-          <w:szCs w:val="22"/>
-        </w:rPr>
-        <w:t>?</w:t>
+        <w:t>What is the future of AI?</w:t>
       </w:r>
     </w:p>
     <w:p>
@@ -3366,70 +3005,7 @@
           <w:sz w:val="22"/>
           <w:szCs w:val="22"/>
         </w:rPr>
-        <w:t>Which of the following is a type of supervised learning</w:t>
-      </w:r>
-      <w:r>
-        <w:rPr>
-          <w:sz w:val="22"/>
-          <w:szCs w:val="22"/>
-        </w:rPr>
-        <w:t xml:space="preserve">: </w:t>
-      </w:r>
-      <w:r>
-        <w:rPr>
-          <w:sz w:val="22"/>
-          <w:szCs w:val="22"/>
-        </w:rPr>
-        <w:t>Regression</w:t>
-      </w:r>
-      <w:r>
-        <w:rPr>
-          <w:sz w:val="22"/>
-          <w:szCs w:val="22"/>
-        </w:rPr>
-        <w:t xml:space="preserve">, </w:t>
-      </w:r>
-      <w:r>
-        <w:rPr>
-          <w:sz w:val="22"/>
-          <w:szCs w:val="22"/>
-        </w:rPr>
-        <w:t>Unsupervised learning</w:t>
-      </w:r>
-      <w:r>
-        <w:rPr>
-          <w:sz w:val="22"/>
-          <w:szCs w:val="22"/>
-        </w:rPr>
-        <w:t xml:space="preserve">, </w:t>
-      </w:r>
-      <w:r>
-        <w:rPr>
-          <w:sz w:val="22"/>
-          <w:szCs w:val="22"/>
-        </w:rPr>
-        <w:t>Dimensionality reduction</w:t>
-      </w:r>
-      <w:r>
-        <w:rPr>
-          <w:sz w:val="22"/>
-          <w:szCs w:val="22"/>
-        </w:rPr>
-        <w:t xml:space="preserve">, </w:t>
-      </w:r>
-      <w:r>
-        <w:rPr>
-          <w:sz w:val="22"/>
-          <w:szCs w:val="22"/>
-        </w:rPr>
-        <w:t>Reinforcement learning</w:t>
-      </w:r>
-      <w:r>
-        <w:rPr>
-          <w:sz w:val="22"/>
-          <w:szCs w:val="22"/>
-        </w:rPr>
-        <w:t>?</w:t>
+        <w:t>Which of the following is a type of supervised learning: Regression, Unsupervised learning, Dimensionality reduction, Reinforcement learning?</w:t>
       </w:r>
     </w:p>
     <w:p>
@@ -3445,14 +3021,7 @@
           <w:sz w:val="22"/>
           <w:szCs w:val="22"/>
         </w:rPr>
-        <w:t>Which of the following occurs when a model learns the training data too well and is unable to generalize to new data</w:t>
-      </w:r>
-      <w:r>
-        <w:rPr>
-          <w:sz w:val="22"/>
-          <w:szCs w:val="22"/>
-        </w:rPr>
-        <w:t>?</w:t>
+        <w:t>Which of the following occurs when a model learns the training data too well and is unable to generalize to new data?</w:t>
       </w:r>
     </w:p>
     <w:p>
@@ -3468,14 +3037,7 @@
           <w:sz w:val="22"/>
           <w:szCs w:val="22"/>
         </w:rPr>
-        <w:t>What is the input for a machine learning model</w:t>
-      </w:r>
-      <w:r>
-        <w:rPr>
-          <w:sz w:val="22"/>
-          <w:szCs w:val="22"/>
-        </w:rPr>
-        <w:t>?</w:t>
+        <w:t>What is the input for a machine learning model?</w:t>
       </w:r>
     </w:p>
     <w:p>
@@ -3491,14 +3053,7 @@
           <w:sz w:val="22"/>
           <w:szCs w:val="22"/>
         </w:rPr>
-        <w:t>What is the output of a machine learning mode</w:t>
-      </w:r>
-      <w:r>
-        <w:rPr>
-          <w:sz w:val="22"/>
-          <w:szCs w:val="22"/>
-        </w:rPr>
-        <w:t>l?</w:t>
+        <w:t>What is the output of a machine learning model?</w:t>
       </w:r>
     </w:p>
     <w:p>
@@ -3514,14 +3069,7 @@
           <w:sz w:val="22"/>
           <w:szCs w:val="22"/>
         </w:rPr>
-        <w:t>What type of machine learning model is given labeled data</w:t>
-      </w:r>
-      <w:r>
-        <w:rPr>
-          <w:sz w:val="22"/>
-          <w:szCs w:val="22"/>
-        </w:rPr>
-        <w:t>?</w:t>
+        <w:t>What type of machine learning model is given labeled data?</w:t>
       </w:r>
     </w:p>
     <w:p>
@@ -3537,70 +3085,7 @@
           <w:sz w:val="22"/>
           <w:szCs w:val="22"/>
         </w:rPr>
-        <w:t>Which of the following is NOT a type of deep learnin</w:t>
-      </w:r>
-      <w:r>
-        <w:rPr>
-          <w:sz w:val="22"/>
-          <w:szCs w:val="22"/>
-        </w:rPr>
-        <w:t xml:space="preserve">g: </w:t>
-      </w:r>
-      <w:r>
-        <w:rPr>
-          <w:sz w:val="22"/>
-          <w:szCs w:val="22"/>
-        </w:rPr>
-        <w:t>Random Forest Logic</w:t>
-      </w:r>
-      <w:r>
-        <w:rPr>
-          <w:sz w:val="22"/>
-          <w:szCs w:val="22"/>
-        </w:rPr>
-        <w:t xml:space="preserve">, </w:t>
-      </w:r>
-      <w:r>
-        <w:rPr>
-          <w:sz w:val="22"/>
-          <w:szCs w:val="22"/>
-        </w:rPr>
-        <w:t>Generative Adversarial Network</w:t>
-      </w:r>
-      <w:r>
-        <w:rPr>
-          <w:sz w:val="22"/>
-          <w:szCs w:val="22"/>
-        </w:rPr>
-        <w:t xml:space="preserve">, </w:t>
-      </w:r>
-      <w:r>
-        <w:rPr>
-          <w:sz w:val="22"/>
-          <w:szCs w:val="22"/>
-        </w:rPr>
-        <w:t>Recurrent Neural Network</w:t>
-      </w:r>
-      <w:r>
-        <w:rPr>
-          <w:sz w:val="22"/>
-          <w:szCs w:val="22"/>
-        </w:rPr>
-        <w:t xml:space="preserve">, </w:t>
-      </w:r>
-      <w:r>
-        <w:rPr>
-          <w:sz w:val="22"/>
-          <w:szCs w:val="22"/>
-        </w:rPr>
-        <w:t>Convolutional Neural Network</w:t>
-      </w:r>
-      <w:r>
-        <w:rPr>
-          <w:sz w:val="22"/>
-          <w:szCs w:val="22"/>
-        </w:rPr>
-        <w:t>?</w:t>
+        <w:t>Which of the following is NOT a type of deep learning: Random Forest Logic, Generative Adversarial Network, Recurrent Neural Network, Convolutional Neural Network?</w:t>
       </w:r>
     </w:p>
     <w:p>
@@ -3616,56 +3101,7 @@
           <w:sz w:val="22"/>
           <w:szCs w:val="22"/>
         </w:rPr>
-        <w:t>Which of the following domains can benefit from deep learning</w:t>
-      </w:r>
-      <w:r>
-        <w:rPr>
-          <w:sz w:val="22"/>
-          <w:szCs w:val="22"/>
-        </w:rPr>
-        <w:t xml:space="preserve">: </w:t>
-      </w:r>
-      <w:r>
-        <w:rPr>
-          <w:sz w:val="22"/>
-          <w:szCs w:val="22"/>
-        </w:rPr>
-        <w:t>Medicine</w:t>
-      </w:r>
-      <w:r>
-        <w:rPr>
-          <w:sz w:val="22"/>
-          <w:szCs w:val="22"/>
-        </w:rPr>
-        <w:t xml:space="preserve">, </w:t>
-      </w:r>
-      <w:r>
-        <w:rPr>
-          <w:sz w:val="22"/>
-          <w:szCs w:val="22"/>
-        </w:rPr>
-        <w:t>Financial sector</w:t>
-      </w:r>
-      <w:r>
-        <w:rPr>
-          <w:sz w:val="22"/>
-          <w:szCs w:val="22"/>
-        </w:rPr>
-        <w:t xml:space="preserve">, </w:t>
-      </w:r>
-      <w:r>
-        <w:rPr>
-          <w:sz w:val="22"/>
-          <w:szCs w:val="22"/>
-        </w:rPr>
-        <w:t>Car industry</w:t>
-      </w:r>
-      <w:r>
-        <w:rPr>
-          <w:sz w:val="22"/>
-          <w:szCs w:val="22"/>
-        </w:rPr>
-        <w:t>?</w:t>
+        <w:t>Which of the following domains can benefit from deep learning: Medicine, Financial sector, Car industry?</w:t>
       </w:r>
     </w:p>
     <w:p>
@@ -3681,14 +3117,7 @@
           <w:sz w:val="22"/>
           <w:szCs w:val="22"/>
         </w:rPr>
-        <w:t>Which deep learning technique is best suited for image recognition tasks</w:t>
-      </w:r>
-      <w:r>
-        <w:rPr>
-          <w:sz w:val="22"/>
-          <w:szCs w:val="22"/>
-        </w:rPr>
-        <w:t>?</w:t>
+        <w:t>Which deep learning technique is best suited for image recognition tasks?</w:t>
       </w:r>
     </w:p>
     <w:p>
@@ -3704,14 +3133,7 @@
           <w:sz w:val="22"/>
           <w:szCs w:val="22"/>
         </w:rPr>
-        <w:t>Which deep learning technique is best suited for language interpretation tasks</w:t>
-      </w:r>
-      <w:r>
-        <w:rPr>
-          <w:sz w:val="22"/>
-          <w:szCs w:val="22"/>
-        </w:rPr>
-        <w:t>?</w:t>
+        <w:t>Which deep learning technique is best suited for language interpretation tasks?</w:t>
       </w:r>
     </w:p>
     <w:p>
@@ -3727,14 +3149,7 @@
           <w:sz w:val="22"/>
           <w:szCs w:val="22"/>
         </w:rPr>
-        <w:t>What does deep learning mean</w:t>
-      </w:r>
-      <w:r>
-        <w:rPr>
-          <w:sz w:val="22"/>
-          <w:szCs w:val="22"/>
-        </w:rPr>
-        <w:t>?</w:t>
+        <w:t>What does deep learning mean?</w:t>
       </w:r>
     </w:p>
     <w:p>
@@ -3750,14 +3165,7 @@
           <w:sz w:val="22"/>
           <w:szCs w:val="22"/>
         </w:rPr>
-        <w:t>How can we mitigate bias in AI</w:t>
-      </w:r>
-      <w:r>
-        <w:rPr>
-          <w:sz w:val="22"/>
-          <w:szCs w:val="22"/>
-        </w:rPr>
-        <w:t>?</w:t>
+        <w:t>How can we mitigate bias in AI?</w:t>
       </w:r>
     </w:p>
     <w:p>
@@ -3773,14 +3181,7 @@
           <w:sz w:val="22"/>
           <w:szCs w:val="22"/>
         </w:rPr>
-        <w:t>What possible consequences can bias in AI lead to</w:t>
-      </w:r>
-      <w:r>
-        <w:rPr>
-          <w:sz w:val="22"/>
-          <w:szCs w:val="22"/>
-        </w:rPr>
-        <w:t>?</w:t>
+        <w:t>What possible consequences can bias in AI lead to?</w:t>
       </w:r>
     </w:p>
     <w:p>
@@ -3796,14 +3197,7 @@
           <w:sz w:val="22"/>
           <w:szCs w:val="22"/>
         </w:rPr>
-        <w:t>What is the main cause of bias in AI programming</w:t>
-      </w:r>
-      <w:r>
-        <w:rPr>
-          <w:sz w:val="22"/>
-          <w:szCs w:val="22"/>
-        </w:rPr>
-        <w:t>?</w:t>
+        <w:t>What is the main cause of bias in AI programming?</w:t>
       </w:r>
     </w:p>
     <w:p>
@@ -3826,70 +3220,7 @@
           <w:sz w:val="22"/>
           <w:szCs w:val="22"/>
         </w:rPr>
-        <w:t>Which of the following is NOT an example of algorithmic bias in AI</w:t>
-      </w:r>
-      <w:r>
-        <w:rPr>
-          <w:sz w:val="22"/>
-          <w:szCs w:val="22"/>
-        </w:rPr>
-        <w:t xml:space="preserve">: </w:t>
-      </w:r>
-      <w:r>
-        <w:rPr>
-          <w:sz w:val="22"/>
-          <w:szCs w:val="22"/>
-        </w:rPr>
-        <w:t>A search engine that is more likely to return results for popular websites than for less popular websites</w:t>
-      </w:r>
-      <w:r>
-        <w:rPr>
-          <w:sz w:val="22"/>
-          <w:szCs w:val="22"/>
-        </w:rPr>
-        <w:t xml:space="preserve">; </w:t>
-      </w:r>
-      <w:r>
-        <w:rPr>
-          <w:sz w:val="22"/>
-          <w:szCs w:val="22"/>
-        </w:rPr>
-        <w:t>A spam filter that is more likely to flag emails from women than from men</w:t>
-      </w:r>
-      <w:r>
-        <w:rPr>
-          <w:sz w:val="22"/>
-          <w:szCs w:val="22"/>
-        </w:rPr>
-        <w:t xml:space="preserve">; </w:t>
-      </w:r>
-      <w:r>
-        <w:rPr>
-          <w:sz w:val="22"/>
-          <w:szCs w:val="22"/>
-        </w:rPr>
-        <w:t>A resume screening algorithm that is more likely to recommend male candidates for high-paying jobs than female candidates</w:t>
-      </w:r>
-      <w:r>
-        <w:rPr>
-          <w:sz w:val="22"/>
-          <w:szCs w:val="22"/>
-        </w:rPr>
-        <w:t xml:space="preserve">; </w:t>
-      </w:r>
-      <w:r>
-        <w:rPr>
-          <w:sz w:val="22"/>
-          <w:szCs w:val="22"/>
-        </w:rPr>
-        <w:t>A facial recognition algorithm that is more accurate at identifying white people than black people</w:t>
-      </w:r>
-      <w:r>
-        <w:rPr>
-          <w:sz w:val="22"/>
-          <w:szCs w:val="22"/>
-        </w:rPr>
-        <w:t>?</w:t>
+        <w:t>Which of the following is NOT an example of algorithmic bias in AI: A search engine that is more likely to return results for popular websites than for less popular websites; A spam filter that is more likely to flag emails from women than from men; A resume screening algorithm that is more likely to recommend male candidates for high-paying jobs than female candidates; A facial recognition algorithm that is more accurate at identifying white people than black people?</w:t>
       </w:r>
     </w:p>
     <w:p>
@@ -3913,21 +3244,7 @@
           <w:szCs w:val="22"/>
         </w:rPr>
         <w:lastRenderedPageBreak/>
-        <w:t>Which can be an option to avoid bias in AI-powered decisions</w:t>
-      </w:r>
-      <w:r>
-        <w:rPr>
-          <w:sz w:val="22"/>
-          <w:szCs w:val="22"/>
-        </w:rPr>
-        <w:t xml:space="preserve">: </w:t>
-      </w:r>
-      <w:r>
-        <w:rPr>
-          <w:sz w:val="22"/>
-          <w:szCs w:val="22"/>
-        </w:rPr>
-        <w:t>have human oversight</w:t>
+        <w:t>Which can be an option to avoid bias in AI-powered decisions: have human oversight</w:t>
       </w:r>
       <w:r>
         <w:t xml:space="preserve">; </w:t>
@@ -3957,14 +3274,7 @@
           <w:sz w:val="22"/>
           <w:szCs w:val="22"/>
         </w:rPr>
-        <w:t>only use AI for small decisions</w:t>
-      </w:r>
-      <w:r>
-        <w:rPr>
-          <w:sz w:val="22"/>
-          <w:szCs w:val="22"/>
-        </w:rPr>
-        <w:t>?</w:t>
+        <w:t>only use AI for small decisions?</w:t>
       </w:r>
     </w:p>
     <w:p>
@@ -3980,24 +3290,43 @@
           <w:sz w:val="22"/>
           <w:szCs w:val="22"/>
         </w:rPr>
-        <w:t>Which of the following is a benefit of using AI to protect privacy</w:t>
-      </w:r>
-      <w:r>
-        <w:rPr>
-          <w:sz w:val="22"/>
-          <w:szCs w:val="22"/>
-        </w:rPr>
-        <w:t xml:space="preserve">: </w:t>
-      </w:r>
-      <w:r>
-        <w:rPr>
-          <w:sz w:val="22"/>
-          <w:szCs w:val="22"/>
-        </w:rPr>
-        <w:t>AI tools can be used to develop new encryption algorithms</w:t>
-      </w:r>
-      <w:r>
-        <w:rPr>
+        <w:t>Which of the following is a benefit of using AI to protect privacy: AI tools can be used to develop new encryption algorithms; AI tools can be used to identify and remove personally identifiable information from data; AI tools can be used to discover data breaches in the systems?</w:t>
+      </w:r>
+    </w:p>
+    <w:p>
+      <w:pPr>
+        <w:spacing w:after="200" w:line="288" w:lineRule="auto"/>
+        <w:rPr>
+          <w:sz w:val="22"/>
+          <w:szCs w:val="22"/>
+        </w:rPr>
+      </w:pPr>
+      <w:r>
+        <w:rPr>
+          <w:sz w:val="22"/>
+          <w:szCs w:val="22"/>
+        </w:rPr>
+        <w:t>Which of the following is NOT a type of privacy-preserving AI: Centralized learning; Differential privacy; Federated learning or Secure multi-party computation?</w:t>
+      </w:r>
+    </w:p>
+    <w:p>
+      <w:pPr>
+        <w:spacing w:after="200" w:line="288" w:lineRule="auto"/>
+        <w:rPr>
+          <w:sz w:val="22"/>
+          <w:szCs w:val="22"/>
+        </w:rPr>
+      </w:pPr>
+      <w:r>
+        <w:rPr>
+          <w:sz w:val="22"/>
+          <w:szCs w:val="22"/>
+        </w:rPr>
+        <w:t>Which of the following is the most important thing to keep in mind when thinking about privacy in AI: Before releasing an AI product we need to prioritize the privacy elements of the system</w:t>
+      </w:r>
+      <w:r>
+        <w:rPr>
+          <w:color w:val="000000"/>
           <w:sz w:val="22"/>
           <w:szCs w:val="22"/>
         </w:rPr>
@@ -4008,10 +3337,11 @@
           <w:sz w:val="22"/>
           <w:szCs w:val="22"/>
         </w:rPr>
-        <w:t>AI tools can be used to identify and remove personally identifiable information from data</w:t>
-      </w:r>
-      <w:r>
-        <w:rPr>
+        <w:t>We can leave privacy element outside the system as those aren’t mandatory</w:t>
+      </w:r>
+      <w:r>
+        <w:rPr>
+          <w:color w:val="000000"/>
           <w:sz w:val="22"/>
           <w:szCs w:val="22"/>
         </w:rPr>
@@ -4022,14 +3352,22 @@
           <w:sz w:val="22"/>
           <w:szCs w:val="22"/>
         </w:rPr>
-        <w:t>AI tools can be used to discover data breaches in the systems</w:t>
-      </w:r>
-      <w:r>
-        <w:rPr>
-          <w:sz w:val="22"/>
-          <w:szCs w:val="22"/>
-        </w:rPr>
-        <w:t>?</w:t>
+        <w:t>Privacy is just o module that need to be integrated</w:t>
+      </w:r>
+      <w:r>
+        <w:rPr>
+          <w:color w:val="000000"/>
+          <w:sz w:val="22"/>
+          <w:szCs w:val="22"/>
+        </w:rPr>
+        <w:t xml:space="preserve">; </w:t>
+      </w:r>
+      <w:r>
+        <w:rPr>
+          <w:sz w:val="22"/>
+          <w:szCs w:val="22"/>
+        </w:rPr>
+        <w:t>Privacy concerns need to be addressed only when surfaced by users?</w:t>
       </w:r>
     </w:p>
     <w:p>
@@ -4045,217 +3383,7 @@
           <w:sz w:val="22"/>
           <w:szCs w:val="22"/>
         </w:rPr>
-        <w:t>Which of the following is NOT a type of privacy-preserving AI</w:t>
-      </w:r>
-      <w:r>
-        <w:rPr>
-          <w:sz w:val="22"/>
-          <w:szCs w:val="22"/>
-        </w:rPr>
-        <w:t xml:space="preserve">: </w:t>
-      </w:r>
-      <w:r>
-        <w:rPr>
-          <w:sz w:val="22"/>
-          <w:szCs w:val="22"/>
-        </w:rPr>
-        <w:t>Centralized learning</w:t>
-      </w:r>
-      <w:r>
-        <w:rPr>
-          <w:sz w:val="22"/>
-          <w:szCs w:val="22"/>
-        </w:rPr>
-        <w:t xml:space="preserve">; </w:t>
-      </w:r>
-      <w:r>
-        <w:rPr>
-          <w:sz w:val="22"/>
-          <w:szCs w:val="22"/>
-        </w:rPr>
-        <w:t>Differential privacy</w:t>
-      </w:r>
-      <w:r>
-        <w:rPr>
-          <w:sz w:val="22"/>
-          <w:szCs w:val="22"/>
-        </w:rPr>
-        <w:t xml:space="preserve">; </w:t>
-      </w:r>
-      <w:r>
-        <w:rPr>
-          <w:sz w:val="22"/>
-          <w:szCs w:val="22"/>
-        </w:rPr>
-        <w:t>Federated learning</w:t>
-      </w:r>
-      <w:r>
-        <w:rPr>
-          <w:sz w:val="22"/>
-          <w:szCs w:val="22"/>
-        </w:rPr>
-        <w:t xml:space="preserve"> or </w:t>
-      </w:r>
-      <w:r>
-        <w:rPr>
-          <w:sz w:val="22"/>
-          <w:szCs w:val="22"/>
-        </w:rPr>
-        <w:t>Secure multi-party computation</w:t>
-      </w:r>
-      <w:r>
-        <w:rPr>
-          <w:sz w:val="22"/>
-          <w:szCs w:val="22"/>
-        </w:rPr>
-        <w:t>?</w:t>
-      </w:r>
-    </w:p>
-    <w:p>
-      <w:pPr>
-        <w:spacing w:after="200" w:line="288" w:lineRule="auto"/>
-        <w:rPr>
-          <w:sz w:val="22"/>
-          <w:szCs w:val="22"/>
-        </w:rPr>
-      </w:pPr>
-      <w:r>
-        <w:rPr>
-          <w:sz w:val="22"/>
-          <w:szCs w:val="22"/>
-        </w:rPr>
-        <w:t>Which of the following is the most important thing to keep in mind when thinking about privacy in AI</w:t>
-      </w:r>
-      <w:r>
-        <w:rPr>
-          <w:sz w:val="22"/>
-          <w:szCs w:val="22"/>
-        </w:rPr>
-        <w:t xml:space="preserve">: </w:t>
-      </w:r>
-      <w:r>
-        <w:rPr>
-          <w:sz w:val="22"/>
-          <w:szCs w:val="22"/>
-        </w:rPr>
-        <w:t>Before releasing an AI product we need to prioritize the privacy elements of the system</w:t>
-      </w:r>
-      <w:r>
-        <w:rPr>
-          <w:color w:val="000000"/>
-          <w:sz w:val="22"/>
-          <w:szCs w:val="22"/>
-        </w:rPr>
-        <w:t xml:space="preserve">; </w:t>
-      </w:r>
-      <w:r>
-        <w:rPr>
-          <w:sz w:val="22"/>
-          <w:szCs w:val="22"/>
-        </w:rPr>
-        <w:t>We can leave privacy element outside the system as those aren’t mandatory</w:t>
-      </w:r>
-      <w:r>
-        <w:rPr>
-          <w:color w:val="000000"/>
-          <w:sz w:val="22"/>
-          <w:szCs w:val="22"/>
-        </w:rPr>
-        <w:t xml:space="preserve">; </w:t>
-      </w:r>
-      <w:r>
-        <w:rPr>
-          <w:sz w:val="22"/>
-          <w:szCs w:val="22"/>
-        </w:rPr>
-        <w:t>Privacy is just o module that need to be integrated</w:t>
-      </w:r>
-      <w:r>
-        <w:rPr>
-          <w:color w:val="000000"/>
-          <w:sz w:val="22"/>
-          <w:szCs w:val="22"/>
-        </w:rPr>
-        <w:t xml:space="preserve">; </w:t>
-      </w:r>
-      <w:r>
-        <w:rPr>
-          <w:sz w:val="22"/>
-          <w:szCs w:val="22"/>
-        </w:rPr>
-        <w:t>Privacy concerns need to be addressed only when surfaced by users</w:t>
-      </w:r>
-      <w:r>
-        <w:rPr>
-          <w:sz w:val="22"/>
-          <w:szCs w:val="22"/>
-        </w:rPr>
-        <w:t>?</w:t>
-      </w:r>
-    </w:p>
-    <w:p>
-      <w:pPr>
-        <w:spacing w:after="200" w:line="288" w:lineRule="auto"/>
-        <w:rPr>
-          <w:sz w:val="22"/>
-          <w:szCs w:val="22"/>
-        </w:rPr>
-      </w:pPr>
-      <w:r>
-        <w:rPr>
-          <w:sz w:val="22"/>
-          <w:szCs w:val="22"/>
-        </w:rPr>
-        <w:t>Which of the following is a challenge to implementing privacy-preserving AI</w:t>
-      </w:r>
-      <w:r>
-        <w:rPr>
-          <w:sz w:val="22"/>
-          <w:szCs w:val="22"/>
-        </w:rPr>
-        <w:t xml:space="preserve">: </w:t>
-      </w:r>
-      <w:r>
-        <w:rPr>
-          <w:sz w:val="22"/>
-          <w:szCs w:val="22"/>
-        </w:rPr>
-        <w:t>The need to educate developers and users about privacy-preserving AI</w:t>
-      </w:r>
-      <w:r>
-        <w:rPr>
-          <w:sz w:val="22"/>
-          <w:szCs w:val="22"/>
-        </w:rPr>
-        <w:t xml:space="preserve">; </w:t>
-      </w:r>
-      <w:r>
-        <w:rPr>
-          <w:sz w:val="22"/>
-          <w:szCs w:val="22"/>
-        </w:rPr>
-        <w:t>The need to develop new algorithms and techniques</w:t>
-      </w:r>
-      <w:r>
-        <w:rPr>
-          <w:sz w:val="22"/>
-          <w:szCs w:val="22"/>
-        </w:rPr>
-        <w:t xml:space="preserve">; </w:t>
-      </w:r>
-      <w:r>
-        <w:rPr>
-          <w:sz w:val="22"/>
-          <w:szCs w:val="22"/>
-        </w:rPr>
-        <w:t>The need to address the potential for trade-offs between privacy and other important goals, such as accuracy and efficiency</w:t>
-      </w:r>
-      <w:r>
-        <w:rPr>
-          <w:sz w:val="22"/>
-          <w:szCs w:val="22"/>
-        </w:rPr>
-        <w:t>?</w:t>
+        <w:t>Which of the following is a challenge to implementing privacy-preserving AI: The need to educate developers and users about privacy-preserving AI; The need to develop new algorithms and techniques; The need to address the potential for trade-offs between privacy and other important goals, such as accuracy and efficiency?</w:t>
       </w:r>
     </w:p>
     <w:p>
@@ -4301,84 +3429,7 @@
           <w:sz w:val="22"/>
           <w:szCs w:val="22"/>
         </w:rPr>
-        <w:t>Which of the following answers is NOT a benefit of transparency in AI ethics</w:t>
-      </w:r>
-      <w:r>
-        <w:rPr>
-          <w:sz w:val="22"/>
-          <w:szCs w:val="22"/>
-        </w:rPr>
-        <w:t xml:space="preserve">: </w:t>
-      </w:r>
-      <w:r>
-        <w:rPr>
-          <w:sz w:val="22"/>
-          <w:szCs w:val="22"/>
-        </w:rPr>
-        <w:t>It makes AI systems more accurate</w:t>
-      </w:r>
-      <w:r>
-        <w:rPr>
-          <w:sz w:val="22"/>
-          <w:szCs w:val="22"/>
-        </w:rPr>
-        <w:t xml:space="preserve">; </w:t>
-      </w:r>
-      <w:r>
-        <w:rPr>
-          <w:sz w:val="22"/>
-          <w:szCs w:val="22"/>
-        </w:rPr>
-        <w:t>It helps to identify and mitigate ethical risks</w:t>
-      </w:r>
-      <w:r>
-        <w:rPr>
-          <w:sz w:val="22"/>
-          <w:szCs w:val="22"/>
-        </w:rPr>
-        <w:t xml:space="preserve">; </w:t>
-      </w:r>
-      <w:r>
-        <w:rPr>
-          <w:sz w:val="22"/>
-          <w:szCs w:val="22"/>
-        </w:rPr>
-        <w:t>It helps to build trust in AI</w:t>
-      </w:r>
-      <w:r>
-        <w:rPr>
-          <w:sz w:val="22"/>
-          <w:szCs w:val="22"/>
-        </w:rPr>
-        <w:t xml:space="preserve">; </w:t>
-      </w:r>
-      <w:r>
-        <w:rPr>
-          <w:sz w:val="22"/>
-          <w:szCs w:val="22"/>
-        </w:rPr>
-        <w:t>It helps t</w:t>
-      </w:r>
-      <w:r>
-        <w:rPr>
-          <w:sz w:val="22"/>
-          <w:szCs w:val="22"/>
-        </w:rPr>
-        <w:t xml:space="preserve">o </w:t>
-      </w:r>
-      <w:r>
-        <w:rPr>
-          <w:sz w:val="22"/>
-          <w:szCs w:val="22"/>
-        </w:rPr>
-        <w:t>ensure that AI is used responsibly</w:t>
-      </w:r>
-      <w:r>
-        <w:rPr>
-          <w:sz w:val="22"/>
-          <w:szCs w:val="22"/>
-        </w:rPr>
-        <w:t>?</w:t>
+        <w:t>Which of the following answers is NOT a benefit of transparency in AI ethics: It makes AI systems more accurate; It helps to identify and mitigate ethical risks; It helps to build trust in AI; It helps to ensure that AI is used responsibly?</w:t>
       </w:r>
     </w:p>
     <w:p>
@@ -4401,63 +3452,7 @@
           <w:sz w:val="22"/>
           <w:szCs w:val="22"/>
         </w:rPr>
-        <w:t>Which of the following answers is NOT a challenge to achieving transparency in AI ethics</w:t>
-      </w:r>
-      <w:r>
-        <w:rPr>
-          <w:sz w:val="22"/>
-          <w:szCs w:val="22"/>
-        </w:rPr>
-        <w:t xml:space="preserve">: </w:t>
-      </w:r>
-      <w:r>
-        <w:rPr>
-          <w:sz w:val="22"/>
-          <w:szCs w:val="22"/>
-        </w:rPr>
-        <w:t>AI developers are reluctant to share information about their systems</w:t>
-      </w:r>
-      <w:r>
-        <w:rPr>
-          <w:sz w:val="22"/>
-          <w:szCs w:val="22"/>
-        </w:rPr>
-        <w:t xml:space="preserve">; </w:t>
-      </w:r>
-      <w:r>
-        <w:rPr>
-          <w:sz w:val="22"/>
-          <w:szCs w:val="22"/>
-        </w:rPr>
-        <w:t>There is no general solution to solve transparency in AI</w:t>
-      </w:r>
-      <w:r>
-        <w:rPr>
-          <w:sz w:val="22"/>
-          <w:szCs w:val="22"/>
-        </w:rPr>
-        <w:t xml:space="preserve">; </w:t>
-      </w:r>
-      <w:r>
-        <w:rPr>
-          <w:sz w:val="22"/>
-          <w:szCs w:val="22"/>
-        </w:rPr>
-        <w:t>There isn’t a standard or a guideline for AI transparency</w:t>
-      </w:r>
-      <w:r>
-        <w:rPr>
-          <w:sz w:val="22"/>
-          <w:szCs w:val="22"/>
-        </w:rPr>
-        <w:t xml:space="preserve">; </w:t>
-      </w:r>
-      <w:r>
-        <w:rPr>
-          <w:sz w:val="22"/>
-          <w:szCs w:val="22"/>
-        </w:rPr>
-        <w:t xml:space="preserve">AI system </w:t>
+        <w:t xml:space="preserve">Which of the following answers is NOT a challenge to achieving transparency in AI ethics: AI developers are reluctant to share information about their systems; There is no general solution to solve transparency in AI; There isn’t a standard or a guideline for AI transparency; AI system </w:t>
       </w:r>
       <w:proofErr w:type="gramStart"/>
       <w:r>
@@ -4473,14 +3468,7 @@
           <w:sz w:val="22"/>
           <w:szCs w:val="22"/>
         </w:rPr>
-        <w:t xml:space="preserve"> complex and difficult to explain</w:t>
-      </w:r>
-      <w:r>
-        <w:rPr>
-          <w:sz w:val="22"/>
-          <w:szCs w:val="22"/>
-        </w:rPr>
-        <w:t>?</w:t>
+        <w:t xml:space="preserve"> complex and difficult to explain?</w:t>
       </w:r>
     </w:p>
     <w:p>
@@ -4503,56 +3491,7 @@
           <w:sz w:val="22"/>
           <w:szCs w:val="22"/>
         </w:rPr>
-        <w:t>Which of the following is an example of a transparency-enhancing measure in AI ethics</w:t>
-      </w:r>
-      <w:r>
-        <w:rPr>
-          <w:sz w:val="22"/>
-          <w:szCs w:val="22"/>
-        </w:rPr>
-        <w:t xml:space="preserve">: </w:t>
-      </w:r>
-      <w:r>
-        <w:rPr>
-          <w:sz w:val="22"/>
-          <w:szCs w:val="22"/>
-        </w:rPr>
-        <w:t>Publish the technical documentation for AI models and algorithms</w:t>
-      </w:r>
-      <w:r>
-        <w:rPr>
-          <w:sz w:val="22"/>
-          <w:szCs w:val="22"/>
-        </w:rPr>
-        <w:t xml:space="preserve">; </w:t>
-      </w:r>
-      <w:r>
-        <w:rPr>
-          <w:sz w:val="22"/>
-          <w:szCs w:val="22"/>
-        </w:rPr>
-        <w:t>Provide users with access to information about the data used to train AI models</w:t>
-      </w:r>
-      <w:r>
-        <w:rPr>
-          <w:sz w:val="22"/>
-          <w:szCs w:val="22"/>
-        </w:rPr>
-        <w:t xml:space="preserve">; </w:t>
-      </w:r>
-      <w:r>
-        <w:rPr>
-          <w:sz w:val="22"/>
-          <w:szCs w:val="22"/>
-        </w:rPr>
-        <w:t>Develop tools for explainable AI</w:t>
-      </w:r>
-      <w:r>
-        <w:rPr>
-          <w:sz w:val="22"/>
-          <w:szCs w:val="22"/>
-        </w:rPr>
-        <w:t>?</w:t>
+        <w:t>Which of the following is an example of a transparency-enhancing measure in AI ethics: Publish the technical documentation for AI models and algorithms; Provide users with access to information about the data used to train AI models; Develop tools for explainable AI?</w:t>
       </w:r>
     </w:p>
     <w:p>
@@ -4575,70 +3514,7 @@
           <w:sz w:val="22"/>
           <w:szCs w:val="22"/>
         </w:rPr>
-        <w:t>Which of the following is NOT expected from an ethical reviewer</w:t>
-      </w:r>
-      <w:r>
-        <w:rPr>
-          <w:sz w:val="22"/>
-          <w:szCs w:val="22"/>
-        </w:rPr>
-        <w:t xml:space="preserve">: </w:t>
-      </w:r>
-      <w:r>
-        <w:rPr>
-          <w:sz w:val="22"/>
-          <w:szCs w:val="22"/>
-        </w:rPr>
-        <w:t>Approving or rejecting the AI system for release</w:t>
-      </w:r>
-      <w:r>
-        <w:rPr>
-          <w:sz w:val="22"/>
-          <w:szCs w:val="22"/>
-        </w:rPr>
-        <w:t xml:space="preserve">; </w:t>
-      </w:r>
-      <w:r>
-        <w:rPr>
-          <w:sz w:val="22"/>
-          <w:szCs w:val="22"/>
-        </w:rPr>
-        <w:t>Reviewing the AI system to detect transparency issues</w:t>
-      </w:r>
-      <w:r>
-        <w:rPr>
-          <w:sz w:val="22"/>
-          <w:szCs w:val="22"/>
-        </w:rPr>
-        <w:t xml:space="preserve">; </w:t>
-      </w:r>
-      <w:r>
-        <w:rPr>
-          <w:sz w:val="22"/>
-          <w:szCs w:val="22"/>
-        </w:rPr>
-        <w:t>Provide guidance on how to develop the AI tools</w:t>
-      </w:r>
-      <w:r>
-        <w:rPr>
-          <w:sz w:val="22"/>
-          <w:szCs w:val="22"/>
-        </w:rPr>
-        <w:t xml:space="preserve">; </w:t>
-      </w:r>
-      <w:r>
-        <w:rPr>
-          <w:sz w:val="22"/>
-          <w:szCs w:val="22"/>
-        </w:rPr>
-        <w:t>Create documentation on how the AI system can become transparent</w:t>
-      </w:r>
-      <w:r>
-        <w:rPr>
-          <w:sz w:val="22"/>
-          <w:szCs w:val="22"/>
-        </w:rPr>
-        <w:t>?</w:t>
+        <w:t>Which of the following is NOT expected from an ethical reviewer: Approving or rejecting the AI system for release; Reviewing the AI system to detect transparency issues; Provide guidance on how to develop the AI tools; Create documentation on how the AI system can become transparent?</w:t>
       </w:r>
     </w:p>
     <w:p>
@@ -4654,28 +3530,7 @@
           <w:sz w:val="22"/>
           <w:szCs w:val="22"/>
         </w:rPr>
-        <w:t>Which of the following is the most important thing that can be done to promote transparency in AI ethics</w:t>
-      </w:r>
-      <w:r>
-        <w:rPr>
-          <w:sz w:val="22"/>
-          <w:szCs w:val="22"/>
-        </w:rPr>
-        <w:t xml:space="preserve">: </w:t>
-      </w:r>
-      <w:r>
-        <w:rPr>
-          <w:sz w:val="22"/>
-          <w:szCs w:val="22"/>
-        </w:rPr>
-        <w:t>Hold AI programmers and their organizations accountable</w:t>
-      </w:r>
-      <w:r>
-        <w:rPr>
-          <w:sz w:val="22"/>
-          <w:szCs w:val="22"/>
-        </w:rPr>
-        <w:t xml:space="preserve">, </w:t>
+        <w:t xml:space="preserve">Which of the following is the most important thing that can be done to promote transparency in AI ethics: Hold AI programmers and their organizations accountable, </w:t>
       </w:r>
       <w:proofErr w:type="gramStart"/>
       <w:r>
@@ -4691,29 +3546,228 @@
           <w:sz w:val="22"/>
           <w:szCs w:val="22"/>
         </w:rPr>
-        <w:t xml:space="preserve"> users on how AI systems work</w:t>
-      </w:r>
-      <w:r>
-        <w:rPr>
-          <w:sz w:val="22"/>
-          <w:szCs w:val="22"/>
-        </w:rPr>
-        <w:t xml:space="preserve">, </w:t>
-      </w:r>
-      <w:r>
-        <w:rPr>
-          <w:sz w:val="22"/>
-          <w:szCs w:val="22"/>
-        </w:rPr>
-        <w:t>Create playbooks on how AI systems can be more transparent</w:t>
-      </w:r>
-      <w:r>
-        <w:rPr>
-          <w:sz w:val="22"/>
-          <w:szCs w:val="22"/>
-        </w:rPr>
-        <w:t>?</w:t>
-      </w:r>
+        <w:t xml:space="preserve"> users on how AI systems work, Create playbooks on how AI systems can be more transparent?</w:t>
+      </w:r>
+    </w:p>
+    <w:p>
+      <w:pPr>
+        <w:spacing w:after="0" w:line="288" w:lineRule="auto"/>
+        <w:rPr>
+          <w:sz w:val="22"/>
+          <w:szCs w:val="22"/>
+        </w:rPr>
+      </w:pPr>
+      <w:r>
+        <w:rPr>
+          <w:sz w:val="22"/>
+          <w:szCs w:val="22"/>
+        </w:rPr>
+        <w:t>Hello</w:t>
+      </w:r>
+    </w:p>
+    <w:p>
+      <w:pPr>
+        <w:spacing w:after="0" w:line="288" w:lineRule="auto"/>
+        <w:rPr>
+          <w:sz w:val="22"/>
+          <w:szCs w:val="22"/>
+        </w:rPr>
+      </w:pPr>
+      <w:r>
+        <w:rPr>
+          <w:sz w:val="22"/>
+          <w:szCs w:val="22"/>
+        </w:rPr>
+        <w:t>Hi</w:t>
+      </w:r>
+    </w:p>
+    <w:p>
+      <w:pPr>
+        <w:spacing w:after="0" w:line="288" w:lineRule="auto"/>
+        <w:rPr>
+          <w:sz w:val="22"/>
+          <w:szCs w:val="22"/>
+        </w:rPr>
+      </w:pPr>
+      <w:r>
+        <w:rPr>
+          <w:sz w:val="22"/>
+          <w:szCs w:val="22"/>
+        </w:rPr>
+        <w:t>Hello, how are you today?</w:t>
+      </w:r>
+    </w:p>
+    <w:p>
+      <w:pPr>
+        <w:spacing w:after="0" w:line="288" w:lineRule="auto"/>
+        <w:rPr>
+          <w:sz w:val="22"/>
+          <w:szCs w:val="22"/>
+        </w:rPr>
+      </w:pPr>
+      <w:r>
+        <w:rPr>
+          <w:sz w:val="22"/>
+          <w:szCs w:val="22"/>
+        </w:rPr>
+        <w:lastRenderedPageBreak/>
+        <w:t>Hi, how are you today?</w:t>
+      </w:r>
+    </w:p>
+    <w:p>
+      <w:pPr>
+        <w:spacing w:after="0" w:line="288" w:lineRule="auto"/>
+        <w:rPr>
+          <w:sz w:val="22"/>
+          <w:szCs w:val="22"/>
+        </w:rPr>
+      </w:pPr>
+      <w:r>
+        <w:rPr>
+          <w:sz w:val="22"/>
+          <w:szCs w:val="22"/>
+        </w:rPr>
+        <w:t>I am fine</w:t>
+      </w:r>
+    </w:p>
+    <w:p>
+      <w:pPr>
+        <w:spacing w:after="0" w:line="288" w:lineRule="auto"/>
+        <w:rPr>
+          <w:sz w:val="22"/>
+          <w:szCs w:val="22"/>
+        </w:rPr>
+      </w:pPr>
+      <w:r>
+        <w:rPr>
+          <w:sz w:val="22"/>
+          <w:szCs w:val="22"/>
+        </w:rPr>
+        <w:t>I am doing great</w:t>
+      </w:r>
+    </w:p>
+    <w:p>
+      <w:pPr>
+        <w:spacing w:after="0" w:line="288" w:lineRule="auto"/>
+        <w:rPr>
+          <w:sz w:val="22"/>
+          <w:szCs w:val="22"/>
+        </w:rPr>
+      </w:pPr>
+      <w:r>
+        <w:rPr>
+          <w:sz w:val="22"/>
+          <w:szCs w:val="22"/>
+        </w:rPr>
+        <w:t>I am fine, how about you?</w:t>
+      </w:r>
+    </w:p>
+    <w:p>
+      <w:pPr>
+        <w:spacing w:after="0" w:line="288" w:lineRule="auto"/>
+        <w:rPr>
+          <w:sz w:val="22"/>
+          <w:szCs w:val="22"/>
+        </w:rPr>
+      </w:pPr>
+      <w:r>
+        <w:rPr>
+          <w:sz w:val="22"/>
+          <w:szCs w:val="22"/>
+        </w:rPr>
+        <w:t>Sure</w:t>
+      </w:r>
+    </w:p>
+    <w:p>
+      <w:pPr>
+        <w:spacing w:after="0" w:line="288" w:lineRule="auto"/>
+        <w:rPr>
+          <w:sz w:val="22"/>
+          <w:szCs w:val="22"/>
+        </w:rPr>
+      </w:pPr>
+      <w:r>
+        <w:rPr>
+          <w:sz w:val="22"/>
+          <w:szCs w:val="22"/>
+        </w:rPr>
+        <w:t>Yes</w:t>
+      </w:r>
+    </w:p>
+    <w:p>
+      <w:pPr>
+        <w:spacing w:after="0" w:line="288" w:lineRule="auto"/>
+        <w:rPr>
+          <w:sz w:val="22"/>
+          <w:szCs w:val="22"/>
+        </w:rPr>
+      </w:pPr>
+      <w:proofErr w:type="gramStart"/>
+      <w:r>
+        <w:rPr>
+          <w:sz w:val="22"/>
+          <w:szCs w:val="22"/>
+        </w:rPr>
+        <w:t>Of course</w:t>
+      </w:r>
+      <w:proofErr w:type="gramEnd"/>
+    </w:p>
+    <w:p>
+      <w:pPr>
+        <w:spacing w:after="0" w:line="288" w:lineRule="auto"/>
+        <w:rPr>
+          <w:sz w:val="22"/>
+          <w:szCs w:val="22"/>
+        </w:rPr>
+      </w:pPr>
+      <w:r>
+        <w:rPr>
+          <w:sz w:val="22"/>
+          <w:szCs w:val="22"/>
+        </w:rPr>
+        <w:t>Thank you!</w:t>
+      </w:r>
+    </w:p>
+    <w:p>
+      <w:pPr>
+        <w:spacing w:after="0" w:line="288" w:lineRule="auto"/>
+        <w:rPr>
+          <w:sz w:val="22"/>
+          <w:szCs w:val="22"/>
+        </w:rPr>
+      </w:pPr>
+      <w:r>
+        <w:rPr>
+          <w:sz w:val="22"/>
+          <w:szCs w:val="22"/>
+        </w:rPr>
+        <w:t>Goodbye!</w:t>
+      </w:r>
+    </w:p>
+    <w:p>
+      <w:pPr>
+        <w:spacing w:after="0" w:line="288" w:lineRule="auto"/>
+        <w:rPr>
+          <w:sz w:val="22"/>
+          <w:szCs w:val="22"/>
+        </w:rPr>
+      </w:pPr>
+      <w:r>
+        <w:rPr>
+          <w:sz w:val="22"/>
+          <w:szCs w:val="22"/>
+        </w:rPr>
+        <w:t>Bye!</w:t>
+      </w:r>
+    </w:p>
+    <w:p>
+      <w:pPr>
+        <w:spacing w:after="0" w:line="288" w:lineRule="auto"/>
+        <w:rPr>
+          <w:sz w:val="22"/>
+          <w:szCs w:val="22"/>
+        </w:rPr>
+      </w:pPr>
     </w:p>
     <w:p>
       <w:pPr>

</xml_diff>

<commit_message>
am adaugat intrebarile si raspunsurile formale
hi, how are you, im fine etc.
</commit_message>
<xml_diff>
--- a/intrebari.docx
+++ b/intrebari.docx
@@ -2644,15 +2644,25 @@
           <w:sz w:val="22"/>
           <w:szCs w:val="22"/>
         </w:rPr>
-        <w:t>What does a programmer do</w:t>
-      </w:r>
-      <w:r>
+        <w:t>What does a programmer do?</w:t>
+      </w:r>
+    </w:p>
+    <w:p>
+      <w:pPr>
+        <w:spacing w:line="259" w:lineRule="auto"/>
         <w:rPr>
           <w:color w:val="000000"/>
           <w:sz w:val="22"/>
           <w:szCs w:val="22"/>
         </w:rPr>
-        <w:t>?</w:t>
+      </w:pPr>
+      <w:r>
+        <w:rPr>
+          <w:color w:val="000000"/>
+          <w:sz w:val="22"/>
+          <w:szCs w:val="22"/>
+        </w:rPr>
+        <w:t>What can be used as data type in programming?</w:t>
       </w:r>
     </w:p>
     <w:p>
@@ -2670,15 +2680,25 @@
           <w:sz w:val="22"/>
           <w:szCs w:val="22"/>
         </w:rPr>
-        <w:t>What can be used as data type in programmin</w:t>
-      </w:r>
-      <w:r>
+        <w:t>What is an algorithm?</w:t>
+      </w:r>
+    </w:p>
+    <w:p>
+      <w:pPr>
+        <w:spacing w:line="259" w:lineRule="auto"/>
         <w:rPr>
           <w:color w:val="000000"/>
           <w:sz w:val="22"/>
           <w:szCs w:val="22"/>
         </w:rPr>
-        <w:t>g?</w:t>
+      </w:pPr>
+      <w:r>
+        <w:rPr>
+          <w:color w:val="000000"/>
+          <w:sz w:val="22"/>
+          <w:szCs w:val="22"/>
+        </w:rPr>
+        <w:t>Give me an example of two popular programming languages</w:t>
       </w:r>
     </w:p>
     <w:p>
@@ -2696,58 +2716,6 @@
           <w:sz w:val="22"/>
           <w:szCs w:val="22"/>
         </w:rPr>
-        <w:t>What is an algorithm</w:t>
-      </w:r>
-      <w:r>
-        <w:rPr>
-          <w:color w:val="000000"/>
-          <w:sz w:val="22"/>
-          <w:szCs w:val="22"/>
-        </w:rPr>
-        <w:t>?</w:t>
-      </w:r>
-    </w:p>
-    <w:p>
-      <w:pPr>
-        <w:spacing w:line="259" w:lineRule="auto"/>
-        <w:rPr>
-          <w:color w:val="000000"/>
-          <w:sz w:val="22"/>
-          <w:szCs w:val="22"/>
-        </w:rPr>
-      </w:pPr>
-      <w:r>
-        <w:rPr>
-          <w:color w:val="000000"/>
-          <w:sz w:val="22"/>
-          <w:szCs w:val="22"/>
-        </w:rPr>
-        <w:t>Give me</w:t>
-      </w:r>
-      <w:r>
-        <w:rPr>
-          <w:color w:val="000000"/>
-          <w:sz w:val="22"/>
-          <w:szCs w:val="22"/>
-        </w:rPr>
-        <w:t xml:space="preserve"> an example of two popular programming languages</w:t>
-      </w:r>
-    </w:p>
-    <w:p>
-      <w:pPr>
-        <w:spacing w:line="259" w:lineRule="auto"/>
-        <w:rPr>
-          <w:color w:val="000000"/>
-          <w:sz w:val="22"/>
-          <w:szCs w:val="22"/>
-        </w:rPr>
-      </w:pPr>
-      <w:r>
-        <w:rPr>
-          <w:color w:val="000000"/>
-          <w:sz w:val="22"/>
-          <w:szCs w:val="22"/>
-        </w:rPr>
         <w:t>Name the two basic instructions used in programming</w:t>
       </w:r>
     </w:p>
@@ -2765,70 +2733,7 @@
           <w:szCs w:val="22"/>
         </w:rPr>
         <w:lastRenderedPageBreak/>
-        <w:t>Which of the following is a data structure</w:t>
-      </w:r>
-      <w:r>
-        <w:rPr>
-          <w:sz w:val="22"/>
-          <w:szCs w:val="22"/>
-        </w:rPr>
-        <w:t xml:space="preserve">: </w:t>
-      </w:r>
-      <w:r>
-        <w:rPr>
-          <w:sz w:val="22"/>
-          <w:szCs w:val="22"/>
-        </w:rPr>
-        <w:t>Queue</w:t>
-      </w:r>
-      <w:r>
-        <w:rPr>
-          <w:sz w:val="22"/>
-          <w:szCs w:val="22"/>
-        </w:rPr>
-        <w:t xml:space="preserve">, </w:t>
-      </w:r>
-      <w:r>
-        <w:rPr>
-          <w:sz w:val="22"/>
-          <w:szCs w:val="22"/>
-        </w:rPr>
-        <w:t>Honeycomb</w:t>
-      </w:r>
-      <w:r>
-        <w:rPr>
-          <w:sz w:val="22"/>
-          <w:szCs w:val="22"/>
-        </w:rPr>
-        <w:t xml:space="preserve">, </w:t>
-      </w:r>
-      <w:r>
-        <w:rPr>
-          <w:sz w:val="22"/>
-          <w:szCs w:val="22"/>
-        </w:rPr>
-        <w:t>Block</w:t>
-      </w:r>
-      <w:r>
-        <w:rPr>
-          <w:sz w:val="22"/>
-          <w:szCs w:val="22"/>
-        </w:rPr>
-        <w:t xml:space="preserve">, </w:t>
-      </w:r>
-      <w:r>
-        <w:rPr>
-          <w:sz w:val="22"/>
-          <w:szCs w:val="22"/>
-        </w:rPr>
-        <w:t>Note</w:t>
-      </w:r>
-      <w:r>
-        <w:rPr>
-          <w:sz w:val="22"/>
-          <w:szCs w:val="22"/>
-        </w:rPr>
-        <w:t>?</w:t>
+        <w:t>Which of the following is a data structure: Queue, Honeycomb, Block, Note?</w:t>
       </w:r>
     </w:p>
     <w:p>
@@ -2844,70 +2749,7 @@
           <w:sz w:val="22"/>
           <w:szCs w:val="22"/>
         </w:rPr>
-        <w:t>Which one is NOT a sorting algorithm</w:t>
-      </w:r>
-      <w:r>
-        <w:rPr>
-          <w:sz w:val="22"/>
-          <w:szCs w:val="22"/>
-        </w:rPr>
-        <w:t xml:space="preserve">: </w:t>
-      </w:r>
-      <w:r>
-        <w:rPr>
-          <w:sz w:val="22"/>
-          <w:szCs w:val="22"/>
-        </w:rPr>
-        <w:t>Fire sort</w:t>
-      </w:r>
-      <w:r>
-        <w:rPr>
-          <w:sz w:val="22"/>
-          <w:szCs w:val="22"/>
-        </w:rPr>
-        <w:t xml:space="preserve">, </w:t>
-      </w:r>
-      <w:r>
-        <w:rPr>
-          <w:sz w:val="22"/>
-          <w:szCs w:val="22"/>
-        </w:rPr>
-        <w:t>Merge sort</w:t>
-      </w:r>
-      <w:r>
-        <w:rPr>
-          <w:sz w:val="22"/>
-          <w:szCs w:val="22"/>
-        </w:rPr>
-        <w:t xml:space="preserve">, </w:t>
-      </w:r>
-      <w:r>
-        <w:rPr>
-          <w:sz w:val="22"/>
-          <w:szCs w:val="22"/>
-        </w:rPr>
-        <w:t>Bubble sort</w:t>
-      </w:r>
-      <w:r>
-        <w:rPr>
-          <w:sz w:val="22"/>
-          <w:szCs w:val="22"/>
-        </w:rPr>
-        <w:t xml:space="preserve">, </w:t>
-      </w:r>
-      <w:r>
-        <w:rPr>
-          <w:sz w:val="22"/>
-          <w:szCs w:val="22"/>
-        </w:rPr>
-        <w:t>Quick sort</w:t>
-      </w:r>
-      <w:r>
-        <w:rPr>
-          <w:sz w:val="22"/>
-          <w:szCs w:val="22"/>
-        </w:rPr>
-        <w:t>?</w:t>
+        <w:t>Which one is NOT a sorting algorithm: Fire sort, Merge sort, Bubble sort, Quick sort?</w:t>
       </w:r>
     </w:p>
     <w:p>
@@ -2923,21 +2765,7 @@
           <w:sz w:val="22"/>
           <w:szCs w:val="22"/>
         </w:rPr>
-        <w:t>Which of the following is NOT a benefit of using classes in OOP</w:t>
-      </w:r>
-      <w:r>
-        <w:rPr>
-          <w:sz w:val="22"/>
-          <w:szCs w:val="22"/>
-        </w:rPr>
-        <w:t xml:space="preserve">: </w:t>
-      </w:r>
-      <w:r>
-        <w:rPr>
-          <w:sz w:val="22"/>
-          <w:szCs w:val="22"/>
-        </w:rPr>
-        <w:t xml:space="preserve">Make code </w:t>
+        <w:t xml:space="preserve">Which of the following is NOT a benefit of using classes in OOP: Make code </w:t>
       </w:r>
       <w:proofErr w:type="gramStart"/>
       <w:r>
@@ -2953,70 +2781,7 @@
           <w:sz w:val="22"/>
           <w:szCs w:val="22"/>
         </w:rPr>
-        <w:t xml:space="preserve"> to</w:t>
-      </w:r>
-      <w:r>
-        <w:rPr>
-          <w:sz w:val="22"/>
-          <w:szCs w:val="22"/>
-        </w:rPr>
-        <w:t xml:space="preserve"> </w:t>
-      </w:r>
-      <w:r>
-        <w:rPr>
-          <w:sz w:val="22"/>
-          <w:szCs w:val="22"/>
-        </w:rPr>
-        <w:t>understand</w:t>
-      </w:r>
-      <w:r>
-        <w:rPr>
-          <w:sz w:val="22"/>
-          <w:szCs w:val="22"/>
-        </w:rPr>
-        <w:t xml:space="preserve">; </w:t>
-      </w:r>
-      <w:r>
-        <w:rPr>
-          <w:sz w:val="22"/>
-          <w:szCs w:val="22"/>
-        </w:rPr>
-        <w:t>Make code reusable</w:t>
-      </w:r>
-      <w:r>
-        <w:rPr>
-          <w:sz w:val="22"/>
-          <w:szCs w:val="22"/>
-        </w:rPr>
-        <w:t xml:space="preserve">; </w:t>
-      </w:r>
-      <w:r>
-        <w:rPr>
-          <w:sz w:val="22"/>
-          <w:szCs w:val="22"/>
-        </w:rPr>
-        <w:t>Make code more secure</w:t>
-      </w:r>
-      <w:r>
-        <w:rPr>
-          <w:sz w:val="22"/>
-          <w:szCs w:val="22"/>
-        </w:rPr>
-        <w:t xml:space="preserve">; </w:t>
-      </w:r>
-      <w:r>
-        <w:rPr>
-          <w:sz w:val="22"/>
-          <w:szCs w:val="22"/>
-        </w:rPr>
-        <w:t>Make code easier to distribute</w:t>
-      </w:r>
-      <w:r>
-        <w:rPr>
-          <w:sz w:val="22"/>
-          <w:szCs w:val="22"/>
-        </w:rPr>
-        <w:t>?</w:t>
+        <w:t xml:space="preserve"> to understand; Make code reusable; Make code more secure; Make code easier to distribute?</w:t>
       </w:r>
     </w:p>
     <w:p>
@@ -3048,70 +2813,7 @@
           <w:sz w:val="22"/>
           <w:szCs w:val="22"/>
         </w:rPr>
-        <w:t xml:space="preserve"> programming advantages ensures that programmers can expand the code easily</w:t>
-      </w:r>
-      <w:r>
-        <w:rPr>
-          <w:sz w:val="22"/>
-          <w:szCs w:val="22"/>
-        </w:rPr>
-        <w:t xml:space="preserve">: </w:t>
-      </w:r>
-      <w:r>
-        <w:rPr>
-          <w:sz w:val="22"/>
-          <w:szCs w:val="22"/>
-        </w:rPr>
-        <w:t>Inheritance</w:t>
-      </w:r>
-      <w:r>
-        <w:rPr>
-          <w:sz w:val="22"/>
-          <w:szCs w:val="22"/>
-        </w:rPr>
-        <w:t xml:space="preserve">, </w:t>
-      </w:r>
-      <w:r>
-        <w:rPr>
-          <w:sz w:val="22"/>
-          <w:szCs w:val="22"/>
-        </w:rPr>
-        <w:t>Brotherhood</w:t>
-      </w:r>
-      <w:r>
-        <w:rPr>
-          <w:sz w:val="22"/>
-          <w:szCs w:val="22"/>
-        </w:rPr>
-        <w:t xml:space="preserve">, </w:t>
-      </w:r>
-      <w:r>
-        <w:rPr>
-          <w:sz w:val="22"/>
-          <w:szCs w:val="22"/>
-        </w:rPr>
-        <w:t>Copy-paste</w:t>
-      </w:r>
-      <w:r>
-        <w:rPr>
-          <w:sz w:val="22"/>
-          <w:szCs w:val="22"/>
-        </w:rPr>
-        <w:t xml:space="preserve"> or </w:t>
-      </w:r>
-      <w:r>
-        <w:rPr>
-          <w:sz w:val="22"/>
-          <w:szCs w:val="22"/>
-        </w:rPr>
-        <w:t>Encapsulation</w:t>
-      </w:r>
-      <w:r>
-        <w:rPr>
-          <w:sz w:val="22"/>
-          <w:szCs w:val="22"/>
-        </w:rPr>
-        <w:t>?</w:t>
+        <w:t xml:space="preserve"> programming advantages ensures that programmers can expand the code easily: Inheritance, Brotherhood, Copy-paste or Encapsulation?</w:t>
       </w:r>
     </w:p>
     <w:p>
@@ -3127,14 +2829,7 @@
           <w:sz w:val="22"/>
           <w:szCs w:val="22"/>
         </w:rPr>
-        <w:t>What is a programming architecture</w:t>
-      </w:r>
-      <w:r>
-        <w:rPr>
-          <w:sz w:val="22"/>
-          <w:szCs w:val="22"/>
-        </w:rPr>
-        <w:t>?</w:t>
+        <w:t>What is a programming architecture?</w:t>
       </w:r>
     </w:p>
     <w:p>
@@ -3150,14 +2845,7 @@
           <w:sz w:val="22"/>
           <w:szCs w:val="22"/>
         </w:rPr>
-        <w:t>What role does backend development play</w:t>
-      </w:r>
-      <w:r>
-        <w:rPr>
-          <w:sz w:val="22"/>
-          <w:szCs w:val="22"/>
-        </w:rPr>
-        <w:t>?</w:t>
+        <w:t>What role does backend development play?</w:t>
       </w:r>
     </w:p>
     <w:p>
@@ -3173,14 +2861,7 @@
           <w:sz w:val="22"/>
           <w:szCs w:val="22"/>
         </w:rPr>
-        <w:t>What is a content management system</w:t>
-      </w:r>
-      <w:r>
-        <w:rPr>
-          <w:sz w:val="22"/>
-          <w:szCs w:val="22"/>
-        </w:rPr>
-        <w:t>?</w:t>
+        <w:t>What is a content management system?</w:t>
       </w:r>
     </w:p>
     <w:p>
@@ -3196,14 +2877,7 @@
           <w:sz w:val="22"/>
           <w:szCs w:val="22"/>
         </w:rPr>
-        <w:t>What is the database used for</w:t>
-      </w:r>
-      <w:r>
-        <w:rPr>
-          <w:sz w:val="22"/>
-          <w:szCs w:val="22"/>
-        </w:rPr>
-        <w:t>?</w:t>
+        <w:t>What is the database used for?</w:t>
       </w:r>
     </w:p>
     <w:p>
@@ -3219,14 +2893,7 @@
           <w:sz w:val="22"/>
           <w:szCs w:val="22"/>
         </w:rPr>
-        <w:t>What is a web framework</w:t>
-      </w:r>
-      <w:r>
-        <w:rPr>
-          <w:sz w:val="22"/>
-          <w:szCs w:val="22"/>
-        </w:rPr>
-        <w:t>?</w:t>
+        <w:t>What is a web framework?</w:t>
       </w:r>
     </w:p>
     <w:p>
@@ -3242,14 +2909,7 @@
           <w:sz w:val="22"/>
           <w:szCs w:val="22"/>
         </w:rPr>
-        <w:t>What defines a responsive design</w:t>
-      </w:r>
-      <w:r>
-        <w:rPr>
-          <w:sz w:val="22"/>
-          <w:szCs w:val="22"/>
-        </w:rPr>
-        <w:t>?</w:t>
+        <w:t>What defines a responsive design?</w:t>
       </w:r>
     </w:p>
     <w:p>
@@ -3265,14 +2925,7 @@
           <w:sz w:val="22"/>
           <w:szCs w:val="22"/>
         </w:rPr>
-        <w:t>What is the ability of machines to perform tasks that would normally require human intelligence</w:t>
-      </w:r>
-      <w:r>
-        <w:rPr>
-          <w:sz w:val="22"/>
-          <w:szCs w:val="22"/>
-        </w:rPr>
-        <w:t>?</w:t>
+        <w:t>What is the ability of machines to perform tasks that would normally require human intelligence?</w:t>
       </w:r>
     </w:p>
     <w:p>
@@ -3304,14 +2957,7 @@
           <w:sz w:val="22"/>
           <w:szCs w:val="22"/>
         </w:rPr>
-        <w:t>What is the most important thing to keep in mind when developing and deploying AI systems</w:t>
-      </w:r>
-      <w:r>
-        <w:rPr>
-          <w:sz w:val="22"/>
-          <w:szCs w:val="22"/>
-        </w:rPr>
-        <w:t>?</w:t>
+        <w:t>What is the most important thing to keep in mind when developing and deploying AI systems?</w:t>
       </w:r>
     </w:p>
     <w:p>
@@ -3343,14 +2989,7 @@
           <w:sz w:val="22"/>
           <w:szCs w:val="22"/>
         </w:rPr>
-        <w:t>What is the future of AI</w:t>
-      </w:r>
-      <w:r>
-        <w:rPr>
-          <w:sz w:val="22"/>
-          <w:szCs w:val="22"/>
-        </w:rPr>
-        <w:t>?</w:t>
+        <w:t>What is the future of AI?</w:t>
       </w:r>
     </w:p>
     <w:p>
@@ -3366,70 +3005,7 @@
           <w:sz w:val="22"/>
           <w:szCs w:val="22"/>
         </w:rPr>
-        <w:t>Which of the following is a type of supervised learning</w:t>
-      </w:r>
-      <w:r>
-        <w:rPr>
-          <w:sz w:val="22"/>
-          <w:szCs w:val="22"/>
-        </w:rPr>
-        <w:t xml:space="preserve">: </w:t>
-      </w:r>
-      <w:r>
-        <w:rPr>
-          <w:sz w:val="22"/>
-          <w:szCs w:val="22"/>
-        </w:rPr>
-        <w:t>Regression</w:t>
-      </w:r>
-      <w:r>
-        <w:rPr>
-          <w:sz w:val="22"/>
-          <w:szCs w:val="22"/>
-        </w:rPr>
-        <w:t xml:space="preserve">, </w:t>
-      </w:r>
-      <w:r>
-        <w:rPr>
-          <w:sz w:val="22"/>
-          <w:szCs w:val="22"/>
-        </w:rPr>
-        <w:t>Unsupervised learning</w:t>
-      </w:r>
-      <w:r>
-        <w:rPr>
-          <w:sz w:val="22"/>
-          <w:szCs w:val="22"/>
-        </w:rPr>
-        <w:t xml:space="preserve">, </w:t>
-      </w:r>
-      <w:r>
-        <w:rPr>
-          <w:sz w:val="22"/>
-          <w:szCs w:val="22"/>
-        </w:rPr>
-        <w:t>Dimensionality reduction</w:t>
-      </w:r>
-      <w:r>
-        <w:rPr>
-          <w:sz w:val="22"/>
-          <w:szCs w:val="22"/>
-        </w:rPr>
-        <w:t xml:space="preserve">, </w:t>
-      </w:r>
-      <w:r>
-        <w:rPr>
-          <w:sz w:val="22"/>
-          <w:szCs w:val="22"/>
-        </w:rPr>
-        <w:t>Reinforcement learning</w:t>
-      </w:r>
-      <w:r>
-        <w:rPr>
-          <w:sz w:val="22"/>
-          <w:szCs w:val="22"/>
-        </w:rPr>
-        <w:t>?</w:t>
+        <w:t>Which of the following is a type of supervised learning: Regression, Unsupervised learning, Dimensionality reduction, Reinforcement learning?</w:t>
       </w:r>
     </w:p>
     <w:p>
@@ -3445,14 +3021,7 @@
           <w:sz w:val="22"/>
           <w:szCs w:val="22"/>
         </w:rPr>
-        <w:t>Which of the following occurs when a model learns the training data too well and is unable to generalize to new data</w:t>
-      </w:r>
-      <w:r>
-        <w:rPr>
-          <w:sz w:val="22"/>
-          <w:szCs w:val="22"/>
-        </w:rPr>
-        <w:t>?</w:t>
+        <w:t>Which of the following occurs when a model learns the training data too well and is unable to generalize to new data?</w:t>
       </w:r>
     </w:p>
     <w:p>
@@ -3468,14 +3037,7 @@
           <w:sz w:val="22"/>
           <w:szCs w:val="22"/>
         </w:rPr>
-        <w:t>What is the input for a machine learning model</w:t>
-      </w:r>
-      <w:r>
-        <w:rPr>
-          <w:sz w:val="22"/>
-          <w:szCs w:val="22"/>
-        </w:rPr>
-        <w:t>?</w:t>
+        <w:t>What is the input for a machine learning model?</w:t>
       </w:r>
     </w:p>
     <w:p>
@@ -3491,14 +3053,7 @@
           <w:sz w:val="22"/>
           <w:szCs w:val="22"/>
         </w:rPr>
-        <w:t>What is the output of a machine learning mode</w:t>
-      </w:r>
-      <w:r>
-        <w:rPr>
-          <w:sz w:val="22"/>
-          <w:szCs w:val="22"/>
-        </w:rPr>
-        <w:t>l?</w:t>
+        <w:t>What is the output of a machine learning model?</w:t>
       </w:r>
     </w:p>
     <w:p>
@@ -3514,14 +3069,7 @@
           <w:sz w:val="22"/>
           <w:szCs w:val="22"/>
         </w:rPr>
-        <w:t>What type of machine learning model is given labeled data</w:t>
-      </w:r>
-      <w:r>
-        <w:rPr>
-          <w:sz w:val="22"/>
-          <w:szCs w:val="22"/>
-        </w:rPr>
-        <w:t>?</w:t>
+        <w:t>What type of machine learning model is given labeled data?</w:t>
       </w:r>
     </w:p>
     <w:p>
@@ -3537,70 +3085,7 @@
           <w:sz w:val="22"/>
           <w:szCs w:val="22"/>
         </w:rPr>
-        <w:t>Which of the following is NOT a type of deep learnin</w:t>
-      </w:r>
-      <w:r>
-        <w:rPr>
-          <w:sz w:val="22"/>
-          <w:szCs w:val="22"/>
-        </w:rPr>
-        <w:t xml:space="preserve">g: </w:t>
-      </w:r>
-      <w:r>
-        <w:rPr>
-          <w:sz w:val="22"/>
-          <w:szCs w:val="22"/>
-        </w:rPr>
-        <w:t>Random Forest Logic</w:t>
-      </w:r>
-      <w:r>
-        <w:rPr>
-          <w:sz w:val="22"/>
-          <w:szCs w:val="22"/>
-        </w:rPr>
-        <w:t xml:space="preserve">, </w:t>
-      </w:r>
-      <w:r>
-        <w:rPr>
-          <w:sz w:val="22"/>
-          <w:szCs w:val="22"/>
-        </w:rPr>
-        <w:t>Generative Adversarial Network</w:t>
-      </w:r>
-      <w:r>
-        <w:rPr>
-          <w:sz w:val="22"/>
-          <w:szCs w:val="22"/>
-        </w:rPr>
-        <w:t xml:space="preserve">, </w:t>
-      </w:r>
-      <w:r>
-        <w:rPr>
-          <w:sz w:val="22"/>
-          <w:szCs w:val="22"/>
-        </w:rPr>
-        <w:t>Recurrent Neural Network</w:t>
-      </w:r>
-      <w:r>
-        <w:rPr>
-          <w:sz w:val="22"/>
-          <w:szCs w:val="22"/>
-        </w:rPr>
-        <w:t xml:space="preserve">, </w:t>
-      </w:r>
-      <w:r>
-        <w:rPr>
-          <w:sz w:val="22"/>
-          <w:szCs w:val="22"/>
-        </w:rPr>
-        <w:t>Convolutional Neural Network</w:t>
-      </w:r>
-      <w:r>
-        <w:rPr>
-          <w:sz w:val="22"/>
-          <w:szCs w:val="22"/>
-        </w:rPr>
-        <w:t>?</w:t>
+        <w:t>Which of the following is NOT a type of deep learning: Random Forest Logic, Generative Adversarial Network, Recurrent Neural Network, Convolutional Neural Network?</w:t>
       </w:r>
     </w:p>
     <w:p>
@@ -3616,56 +3101,7 @@
           <w:sz w:val="22"/>
           <w:szCs w:val="22"/>
         </w:rPr>
-        <w:t>Which of the following domains can benefit from deep learning</w:t>
-      </w:r>
-      <w:r>
-        <w:rPr>
-          <w:sz w:val="22"/>
-          <w:szCs w:val="22"/>
-        </w:rPr>
-        <w:t xml:space="preserve">: </w:t>
-      </w:r>
-      <w:r>
-        <w:rPr>
-          <w:sz w:val="22"/>
-          <w:szCs w:val="22"/>
-        </w:rPr>
-        <w:t>Medicine</w:t>
-      </w:r>
-      <w:r>
-        <w:rPr>
-          <w:sz w:val="22"/>
-          <w:szCs w:val="22"/>
-        </w:rPr>
-        <w:t xml:space="preserve">, </w:t>
-      </w:r>
-      <w:r>
-        <w:rPr>
-          <w:sz w:val="22"/>
-          <w:szCs w:val="22"/>
-        </w:rPr>
-        <w:t>Financial sector</w:t>
-      </w:r>
-      <w:r>
-        <w:rPr>
-          <w:sz w:val="22"/>
-          <w:szCs w:val="22"/>
-        </w:rPr>
-        <w:t xml:space="preserve">, </w:t>
-      </w:r>
-      <w:r>
-        <w:rPr>
-          <w:sz w:val="22"/>
-          <w:szCs w:val="22"/>
-        </w:rPr>
-        <w:t>Car industry</w:t>
-      </w:r>
-      <w:r>
-        <w:rPr>
-          <w:sz w:val="22"/>
-          <w:szCs w:val="22"/>
-        </w:rPr>
-        <w:t>?</w:t>
+        <w:t>Which of the following domains can benefit from deep learning: Medicine, Financial sector, Car industry?</w:t>
       </w:r>
     </w:p>
     <w:p>
@@ -3681,14 +3117,7 @@
           <w:sz w:val="22"/>
           <w:szCs w:val="22"/>
         </w:rPr>
-        <w:t>Which deep learning technique is best suited for image recognition tasks</w:t>
-      </w:r>
-      <w:r>
-        <w:rPr>
-          <w:sz w:val="22"/>
-          <w:szCs w:val="22"/>
-        </w:rPr>
-        <w:t>?</w:t>
+        <w:t>Which deep learning technique is best suited for image recognition tasks?</w:t>
       </w:r>
     </w:p>
     <w:p>
@@ -3704,14 +3133,7 @@
           <w:sz w:val="22"/>
           <w:szCs w:val="22"/>
         </w:rPr>
-        <w:t>Which deep learning technique is best suited for language interpretation tasks</w:t>
-      </w:r>
-      <w:r>
-        <w:rPr>
-          <w:sz w:val="22"/>
-          <w:szCs w:val="22"/>
-        </w:rPr>
-        <w:t>?</w:t>
+        <w:t>Which deep learning technique is best suited for language interpretation tasks?</w:t>
       </w:r>
     </w:p>
     <w:p>
@@ -3727,14 +3149,7 @@
           <w:sz w:val="22"/>
           <w:szCs w:val="22"/>
         </w:rPr>
-        <w:t>What does deep learning mean</w:t>
-      </w:r>
-      <w:r>
-        <w:rPr>
-          <w:sz w:val="22"/>
-          <w:szCs w:val="22"/>
-        </w:rPr>
-        <w:t>?</w:t>
+        <w:t>What does deep learning mean?</w:t>
       </w:r>
     </w:p>
     <w:p>
@@ -3750,14 +3165,7 @@
           <w:sz w:val="22"/>
           <w:szCs w:val="22"/>
         </w:rPr>
-        <w:t>How can we mitigate bias in AI</w:t>
-      </w:r>
-      <w:r>
-        <w:rPr>
-          <w:sz w:val="22"/>
-          <w:szCs w:val="22"/>
-        </w:rPr>
-        <w:t>?</w:t>
+        <w:t>How can we mitigate bias in AI?</w:t>
       </w:r>
     </w:p>
     <w:p>
@@ -3773,14 +3181,7 @@
           <w:sz w:val="22"/>
           <w:szCs w:val="22"/>
         </w:rPr>
-        <w:t>What possible consequences can bias in AI lead to</w:t>
-      </w:r>
-      <w:r>
-        <w:rPr>
-          <w:sz w:val="22"/>
-          <w:szCs w:val="22"/>
-        </w:rPr>
-        <w:t>?</w:t>
+        <w:t>What possible consequences can bias in AI lead to?</w:t>
       </w:r>
     </w:p>
     <w:p>
@@ -3796,14 +3197,7 @@
           <w:sz w:val="22"/>
           <w:szCs w:val="22"/>
         </w:rPr>
-        <w:t>What is the main cause of bias in AI programming</w:t>
-      </w:r>
-      <w:r>
-        <w:rPr>
-          <w:sz w:val="22"/>
-          <w:szCs w:val="22"/>
-        </w:rPr>
-        <w:t>?</w:t>
+        <w:t>What is the main cause of bias in AI programming?</w:t>
       </w:r>
     </w:p>
     <w:p>
@@ -3826,70 +3220,7 @@
           <w:sz w:val="22"/>
           <w:szCs w:val="22"/>
         </w:rPr>
-        <w:t>Which of the following is NOT an example of algorithmic bias in AI</w:t>
-      </w:r>
-      <w:r>
-        <w:rPr>
-          <w:sz w:val="22"/>
-          <w:szCs w:val="22"/>
-        </w:rPr>
-        <w:t xml:space="preserve">: </w:t>
-      </w:r>
-      <w:r>
-        <w:rPr>
-          <w:sz w:val="22"/>
-          <w:szCs w:val="22"/>
-        </w:rPr>
-        <w:t>A search engine that is more likely to return results for popular websites than for less popular websites</w:t>
-      </w:r>
-      <w:r>
-        <w:rPr>
-          <w:sz w:val="22"/>
-          <w:szCs w:val="22"/>
-        </w:rPr>
-        <w:t xml:space="preserve">; </w:t>
-      </w:r>
-      <w:r>
-        <w:rPr>
-          <w:sz w:val="22"/>
-          <w:szCs w:val="22"/>
-        </w:rPr>
-        <w:t>A spam filter that is more likely to flag emails from women than from men</w:t>
-      </w:r>
-      <w:r>
-        <w:rPr>
-          <w:sz w:val="22"/>
-          <w:szCs w:val="22"/>
-        </w:rPr>
-        <w:t xml:space="preserve">; </w:t>
-      </w:r>
-      <w:r>
-        <w:rPr>
-          <w:sz w:val="22"/>
-          <w:szCs w:val="22"/>
-        </w:rPr>
-        <w:t>A resume screening algorithm that is more likely to recommend male candidates for high-paying jobs than female candidates</w:t>
-      </w:r>
-      <w:r>
-        <w:rPr>
-          <w:sz w:val="22"/>
-          <w:szCs w:val="22"/>
-        </w:rPr>
-        <w:t xml:space="preserve">; </w:t>
-      </w:r>
-      <w:r>
-        <w:rPr>
-          <w:sz w:val="22"/>
-          <w:szCs w:val="22"/>
-        </w:rPr>
-        <w:t>A facial recognition algorithm that is more accurate at identifying white people than black people</w:t>
-      </w:r>
-      <w:r>
-        <w:rPr>
-          <w:sz w:val="22"/>
-          <w:szCs w:val="22"/>
-        </w:rPr>
-        <w:t>?</w:t>
+        <w:t>Which of the following is NOT an example of algorithmic bias in AI: A search engine that is more likely to return results for popular websites than for less popular websites; A spam filter that is more likely to flag emails from women than from men; A resume screening algorithm that is more likely to recommend male candidates for high-paying jobs than female candidates; A facial recognition algorithm that is more accurate at identifying white people than black people?</w:t>
       </w:r>
     </w:p>
     <w:p>
@@ -3913,21 +3244,7 @@
           <w:szCs w:val="22"/>
         </w:rPr>
         <w:lastRenderedPageBreak/>
-        <w:t>Which can be an option to avoid bias in AI-powered decisions</w:t>
-      </w:r>
-      <w:r>
-        <w:rPr>
-          <w:sz w:val="22"/>
-          <w:szCs w:val="22"/>
-        </w:rPr>
-        <w:t xml:space="preserve">: </w:t>
-      </w:r>
-      <w:r>
-        <w:rPr>
-          <w:sz w:val="22"/>
-          <w:szCs w:val="22"/>
-        </w:rPr>
-        <w:t>have human oversight</w:t>
+        <w:t>Which can be an option to avoid bias in AI-powered decisions: have human oversight</w:t>
       </w:r>
       <w:r>
         <w:t xml:space="preserve">; </w:t>
@@ -3957,14 +3274,7 @@
           <w:sz w:val="22"/>
           <w:szCs w:val="22"/>
         </w:rPr>
-        <w:t>only use AI for small decisions</w:t>
-      </w:r>
-      <w:r>
-        <w:rPr>
-          <w:sz w:val="22"/>
-          <w:szCs w:val="22"/>
-        </w:rPr>
-        <w:t>?</w:t>
+        <w:t>only use AI for small decisions?</w:t>
       </w:r>
     </w:p>
     <w:p>
@@ -3980,24 +3290,43 @@
           <w:sz w:val="22"/>
           <w:szCs w:val="22"/>
         </w:rPr>
-        <w:t>Which of the following is a benefit of using AI to protect privacy</w:t>
-      </w:r>
-      <w:r>
-        <w:rPr>
-          <w:sz w:val="22"/>
-          <w:szCs w:val="22"/>
-        </w:rPr>
-        <w:t xml:space="preserve">: </w:t>
-      </w:r>
-      <w:r>
-        <w:rPr>
-          <w:sz w:val="22"/>
-          <w:szCs w:val="22"/>
-        </w:rPr>
-        <w:t>AI tools can be used to develop new encryption algorithms</w:t>
-      </w:r>
-      <w:r>
-        <w:rPr>
+        <w:t>Which of the following is a benefit of using AI to protect privacy: AI tools can be used to develop new encryption algorithms; AI tools can be used to identify and remove personally identifiable information from data; AI tools can be used to discover data breaches in the systems?</w:t>
+      </w:r>
+    </w:p>
+    <w:p>
+      <w:pPr>
+        <w:spacing w:after="200" w:line="288" w:lineRule="auto"/>
+        <w:rPr>
+          <w:sz w:val="22"/>
+          <w:szCs w:val="22"/>
+        </w:rPr>
+      </w:pPr>
+      <w:r>
+        <w:rPr>
+          <w:sz w:val="22"/>
+          <w:szCs w:val="22"/>
+        </w:rPr>
+        <w:t>Which of the following is NOT a type of privacy-preserving AI: Centralized learning; Differential privacy; Federated learning or Secure multi-party computation?</w:t>
+      </w:r>
+    </w:p>
+    <w:p>
+      <w:pPr>
+        <w:spacing w:after="200" w:line="288" w:lineRule="auto"/>
+        <w:rPr>
+          <w:sz w:val="22"/>
+          <w:szCs w:val="22"/>
+        </w:rPr>
+      </w:pPr>
+      <w:r>
+        <w:rPr>
+          <w:sz w:val="22"/>
+          <w:szCs w:val="22"/>
+        </w:rPr>
+        <w:t>Which of the following is the most important thing to keep in mind when thinking about privacy in AI: Before releasing an AI product we need to prioritize the privacy elements of the system</w:t>
+      </w:r>
+      <w:r>
+        <w:rPr>
+          <w:color w:val="000000"/>
           <w:sz w:val="22"/>
           <w:szCs w:val="22"/>
         </w:rPr>
@@ -4008,10 +3337,11 @@
           <w:sz w:val="22"/>
           <w:szCs w:val="22"/>
         </w:rPr>
-        <w:t>AI tools can be used to identify and remove personally identifiable information from data</w:t>
-      </w:r>
-      <w:r>
-        <w:rPr>
+        <w:t>We can leave privacy element outside the system as those aren’t mandatory</w:t>
+      </w:r>
+      <w:r>
+        <w:rPr>
+          <w:color w:val="000000"/>
           <w:sz w:val="22"/>
           <w:szCs w:val="22"/>
         </w:rPr>
@@ -4022,14 +3352,22 @@
           <w:sz w:val="22"/>
           <w:szCs w:val="22"/>
         </w:rPr>
-        <w:t>AI tools can be used to discover data breaches in the systems</w:t>
-      </w:r>
-      <w:r>
-        <w:rPr>
-          <w:sz w:val="22"/>
-          <w:szCs w:val="22"/>
-        </w:rPr>
-        <w:t>?</w:t>
+        <w:t>Privacy is just o module that need to be integrated</w:t>
+      </w:r>
+      <w:r>
+        <w:rPr>
+          <w:color w:val="000000"/>
+          <w:sz w:val="22"/>
+          <w:szCs w:val="22"/>
+        </w:rPr>
+        <w:t xml:space="preserve">; </w:t>
+      </w:r>
+      <w:r>
+        <w:rPr>
+          <w:sz w:val="22"/>
+          <w:szCs w:val="22"/>
+        </w:rPr>
+        <w:t>Privacy concerns need to be addressed only when surfaced by users?</w:t>
       </w:r>
     </w:p>
     <w:p>
@@ -4045,217 +3383,7 @@
           <w:sz w:val="22"/>
           <w:szCs w:val="22"/>
         </w:rPr>
-        <w:t>Which of the following is NOT a type of privacy-preserving AI</w:t>
-      </w:r>
-      <w:r>
-        <w:rPr>
-          <w:sz w:val="22"/>
-          <w:szCs w:val="22"/>
-        </w:rPr>
-        <w:t xml:space="preserve">: </w:t>
-      </w:r>
-      <w:r>
-        <w:rPr>
-          <w:sz w:val="22"/>
-          <w:szCs w:val="22"/>
-        </w:rPr>
-        <w:t>Centralized learning</w:t>
-      </w:r>
-      <w:r>
-        <w:rPr>
-          <w:sz w:val="22"/>
-          <w:szCs w:val="22"/>
-        </w:rPr>
-        <w:t xml:space="preserve">; </w:t>
-      </w:r>
-      <w:r>
-        <w:rPr>
-          <w:sz w:val="22"/>
-          <w:szCs w:val="22"/>
-        </w:rPr>
-        <w:t>Differential privacy</w:t>
-      </w:r>
-      <w:r>
-        <w:rPr>
-          <w:sz w:val="22"/>
-          <w:szCs w:val="22"/>
-        </w:rPr>
-        <w:t xml:space="preserve">; </w:t>
-      </w:r>
-      <w:r>
-        <w:rPr>
-          <w:sz w:val="22"/>
-          <w:szCs w:val="22"/>
-        </w:rPr>
-        <w:t>Federated learning</w:t>
-      </w:r>
-      <w:r>
-        <w:rPr>
-          <w:sz w:val="22"/>
-          <w:szCs w:val="22"/>
-        </w:rPr>
-        <w:t xml:space="preserve"> or </w:t>
-      </w:r>
-      <w:r>
-        <w:rPr>
-          <w:sz w:val="22"/>
-          <w:szCs w:val="22"/>
-        </w:rPr>
-        <w:t>Secure multi-party computation</w:t>
-      </w:r>
-      <w:r>
-        <w:rPr>
-          <w:sz w:val="22"/>
-          <w:szCs w:val="22"/>
-        </w:rPr>
-        <w:t>?</w:t>
-      </w:r>
-    </w:p>
-    <w:p>
-      <w:pPr>
-        <w:spacing w:after="200" w:line="288" w:lineRule="auto"/>
-        <w:rPr>
-          <w:sz w:val="22"/>
-          <w:szCs w:val="22"/>
-        </w:rPr>
-      </w:pPr>
-      <w:r>
-        <w:rPr>
-          <w:sz w:val="22"/>
-          <w:szCs w:val="22"/>
-        </w:rPr>
-        <w:t>Which of the following is the most important thing to keep in mind when thinking about privacy in AI</w:t>
-      </w:r>
-      <w:r>
-        <w:rPr>
-          <w:sz w:val="22"/>
-          <w:szCs w:val="22"/>
-        </w:rPr>
-        <w:t xml:space="preserve">: </w:t>
-      </w:r>
-      <w:r>
-        <w:rPr>
-          <w:sz w:val="22"/>
-          <w:szCs w:val="22"/>
-        </w:rPr>
-        <w:t>Before releasing an AI product we need to prioritize the privacy elements of the system</w:t>
-      </w:r>
-      <w:r>
-        <w:rPr>
-          <w:color w:val="000000"/>
-          <w:sz w:val="22"/>
-          <w:szCs w:val="22"/>
-        </w:rPr>
-        <w:t xml:space="preserve">; </w:t>
-      </w:r>
-      <w:r>
-        <w:rPr>
-          <w:sz w:val="22"/>
-          <w:szCs w:val="22"/>
-        </w:rPr>
-        <w:t>We can leave privacy element outside the system as those aren’t mandatory</w:t>
-      </w:r>
-      <w:r>
-        <w:rPr>
-          <w:color w:val="000000"/>
-          <w:sz w:val="22"/>
-          <w:szCs w:val="22"/>
-        </w:rPr>
-        <w:t xml:space="preserve">; </w:t>
-      </w:r>
-      <w:r>
-        <w:rPr>
-          <w:sz w:val="22"/>
-          <w:szCs w:val="22"/>
-        </w:rPr>
-        <w:t>Privacy is just o module that need to be integrated</w:t>
-      </w:r>
-      <w:r>
-        <w:rPr>
-          <w:color w:val="000000"/>
-          <w:sz w:val="22"/>
-          <w:szCs w:val="22"/>
-        </w:rPr>
-        <w:t xml:space="preserve">; </w:t>
-      </w:r>
-      <w:r>
-        <w:rPr>
-          <w:sz w:val="22"/>
-          <w:szCs w:val="22"/>
-        </w:rPr>
-        <w:t>Privacy concerns need to be addressed only when surfaced by users</w:t>
-      </w:r>
-      <w:r>
-        <w:rPr>
-          <w:sz w:val="22"/>
-          <w:szCs w:val="22"/>
-        </w:rPr>
-        <w:t>?</w:t>
-      </w:r>
-    </w:p>
-    <w:p>
-      <w:pPr>
-        <w:spacing w:after="200" w:line="288" w:lineRule="auto"/>
-        <w:rPr>
-          <w:sz w:val="22"/>
-          <w:szCs w:val="22"/>
-        </w:rPr>
-      </w:pPr>
-      <w:r>
-        <w:rPr>
-          <w:sz w:val="22"/>
-          <w:szCs w:val="22"/>
-        </w:rPr>
-        <w:t>Which of the following is a challenge to implementing privacy-preserving AI</w:t>
-      </w:r>
-      <w:r>
-        <w:rPr>
-          <w:sz w:val="22"/>
-          <w:szCs w:val="22"/>
-        </w:rPr>
-        <w:t xml:space="preserve">: </w:t>
-      </w:r>
-      <w:r>
-        <w:rPr>
-          <w:sz w:val="22"/>
-          <w:szCs w:val="22"/>
-        </w:rPr>
-        <w:t>The need to educate developers and users about privacy-preserving AI</w:t>
-      </w:r>
-      <w:r>
-        <w:rPr>
-          <w:sz w:val="22"/>
-          <w:szCs w:val="22"/>
-        </w:rPr>
-        <w:t xml:space="preserve">; </w:t>
-      </w:r>
-      <w:r>
-        <w:rPr>
-          <w:sz w:val="22"/>
-          <w:szCs w:val="22"/>
-        </w:rPr>
-        <w:t>The need to develop new algorithms and techniques</w:t>
-      </w:r>
-      <w:r>
-        <w:rPr>
-          <w:sz w:val="22"/>
-          <w:szCs w:val="22"/>
-        </w:rPr>
-        <w:t xml:space="preserve">; </w:t>
-      </w:r>
-      <w:r>
-        <w:rPr>
-          <w:sz w:val="22"/>
-          <w:szCs w:val="22"/>
-        </w:rPr>
-        <w:t>The need to address the potential for trade-offs between privacy and other important goals, such as accuracy and efficiency</w:t>
-      </w:r>
-      <w:r>
-        <w:rPr>
-          <w:sz w:val="22"/>
-          <w:szCs w:val="22"/>
-        </w:rPr>
-        <w:t>?</w:t>
+        <w:t>Which of the following is a challenge to implementing privacy-preserving AI: The need to educate developers and users about privacy-preserving AI; The need to develop new algorithms and techniques; The need to address the potential for trade-offs between privacy and other important goals, such as accuracy and efficiency?</w:t>
       </w:r>
     </w:p>
     <w:p>
@@ -4301,84 +3429,7 @@
           <w:sz w:val="22"/>
           <w:szCs w:val="22"/>
         </w:rPr>
-        <w:t>Which of the following answers is NOT a benefit of transparency in AI ethics</w:t>
-      </w:r>
-      <w:r>
-        <w:rPr>
-          <w:sz w:val="22"/>
-          <w:szCs w:val="22"/>
-        </w:rPr>
-        <w:t xml:space="preserve">: </w:t>
-      </w:r>
-      <w:r>
-        <w:rPr>
-          <w:sz w:val="22"/>
-          <w:szCs w:val="22"/>
-        </w:rPr>
-        <w:t>It makes AI systems more accurate</w:t>
-      </w:r>
-      <w:r>
-        <w:rPr>
-          <w:sz w:val="22"/>
-          <w:szCs w:val="22"/>
-        </w:rPr>
-        <w:t xml:space="preserve">; </w:t>
-      </w:r>
-      <w:r>
-        <w:rPr>
-          <w:sz w:val="22"/>
-          <w:szCs w:val="22"/>
-        </w:rPr>
-        <w:t>It helps to identify and mitigate ethical risks</w:t>
-      </w:r>
-      <w:r>
-        <w:rPr>
-          <w:sz w:val="22"/>
-          <w:szCs w:val="22"/>
-        </w:rPr>
-        <w:t xml:space="preserve">; </w:t>
-      </w:r>
-      <w:r>
-        <w:rPr>
-          <w:sz w:val="22"/>
-          <w:szCs w:val="22"/>
-        </w:rPr>
-        <w:t>It helps to build trust in AI</w:t>
-      </w:r>
-      <w:r>
-        <w:rPr>
-          <w:sz w:val="22"/>
-          <w:szCs w:val="22"/>
-        </w:rPr>
-        <w:t xml:space="preserve">; </w:t>
-      </w:r>
-      <w:r>
-        <w:rPr>
-          <w:sz w:val="22"/>
-          <w:szCs w:val="22"/>
-        </w:rPr>
-        <w:t>It helps t</w:t>
-      </w:r>
-      <w:r>
-        <w:rPr>
-          <w:sz w:val="22"/>
-          <w:szCs w:val="22"/>
-        </w:rPr>
-        <w:t xml:space="preserve">o </w:t>
-      </w:r>
-      <w:r>
-        <w:rPr>
-          <w:sz w:val="22"/>
-          <w:szCs w:val="22"/>
-        </w:rPr>
-        <w:t>ensure that AI is used responsibly</w:t>
-      </w:r>
-      <w:r>
-        <w:rPr>
-          <w:sz w:val="22"/>
-          <w:szCs w:val="22"/>
-        </w:rPr>
-        <w:t>?</w:t>
+        <w:t>Which of the following answers is NOT a benefit of transparency in AI ethics: It makes AI systems more accurate; It helps to identify and mitigate ethical risks; It helps to build trust in AI; It helps to ensure that AI is used responsibly?</w:t>
       </w:r>
     </w:p>
     <w:p>
@@ -4401,63 +3452,7 @@
           <w:sz w:val="22"/>
           <w:szCs w:val="22"/>
         </w:rPr>
-        <w:t>Which of the following answers is NOT a challenge to achieving transparency in AI ethics</w:t>
-      </w:r>
-      <w:r>
-        <w:rPr>
-          <w:sz w:val="22"/>
-          <w:szCs w:val="22"/>
-        </w:rPr>
-        <w:t xml:space="preserve">: </w:t>
-      </w:r>
-      <w:r>
-        <w:rPr>
-          <w:sz w:val="22"/>
-          <w:szCs w:val="22"/>
-        </w:rPr>
-        <w:t>AI developers are reluctant to share information about their systems</w:t>
-      </w:r>
-      <w:r>
-        <w:rPr>
-          <w:sz w:val="22"/>
-          <w:szCs w:val="22"/>
-        </w:rPr>
-        <w:t xml:space="preserve">; </w:t>
-      </w:r>
-      <w:r>
-        <w:rPr>
-          <w:sz w:val="22"/>
-          <w:szCs w:val="22"/>
-        </w:rPr>
-        <w:t>There is no general solution to solve transparency in AI</w:t>
-      </w:r>
-      <w:r>
-        <w:rPr>
-          <w:sz w:val="22"/>
-          <w:szCs w:val="22"/>
-        </w:rPr>
-        <w:t xml:space="preserve">; </w:t>
-      </w:r>
-      <w:r>
-        <w:rPr>
-          <w:sz w:val="22"/>
-          <w:szCs w:val="22"/>
-        </w:rPr>
-        <w:t>There isn’t a standard or a guideline for AI transparency</w:t>
-      </w:r>
-      <w:r>
-        <w:rPr>
-          <w:sz w:val="22"/>
-          <w:szCs w:val="22"/>
-        </w:rPr>
-        <w:t xml:space="preserve">; </w:t>
-      </w:r>
-      <w:r>
-        <w:rPr>
-          <w:sz w:val="22"/>
-          <w:szCs w:val="22"/>
-        </w:rPr>
-        <w:t xml:space="preserve">AI system </w:t>
+        <w:t xml:space="preserve">Which of the following answers is NOT a challenge to achieving transparency in AI ethics: AI developers are reluctant to share information about their systems; There is no general solution to solve transparency in AI; There isn’t a standard or a guideline for AI transparency; AI system </w:t>
       </w:r>
       <w:proofErr w:type="gramStart"/>
       <w:r>
@@ -4473,14 +3468,7 @@
           <w:sz w:val="22"/>
           <w:szCs w:val="22"/>
         </w:rPr>
-        <w:t xml:space="preserve"> complex and difficult to explain</w:t>
-      </w:r>
-      <w:r>
-        <w:rPr>
-          <w:sz w:val="22"/>
-          <w:szCs w:val="22"/>
-        </w:rPr>
-        <w:t>?</w:t>
+        <w:t xml:space="preserve"> complex and difficult to explain?</w:t>
       </w:r>
     </w:p>
     <w:p>
@@ -4503,56 +3491,7 @@
           <w:sz w:val="22"/>
           <w:szCs w:val="22"/>
         </w:rPr>
-        <w:t>Which of the following is an example of a transparency-enhancing measure in AI ethics</w:t>
-      </w:r>
-      <w:r>
-        <w:rPr>
-          <w:sz w:val="22"/>
-          <w:szCs w:val="22"/>
-        </w:rPr>
-        <w:t xml:space="preserve">: </w:t>
-      </w:r>
-      <w:r>
-        <w:rPr>
-          <w:sz w:val="22"/>
-          <w:szCs w:val="22"/>
-        </w:rPr>
-        <w:t>Publish the technical documentation for AI models and algorithms</w:t>
-      </w:r>
-      <w:r>
-        <w:rPr>
-          <w:sz w:val="22"/>
-          <w:szCs w:val="22"/>
-        </w:rPr>
-        <w:t xml:space="preserve">; </w:t>
-      </w:r>
-      <w:r>
-        <w:rPr>
-          <w:sz w:val="22"/>
-          <w:szCs w:val="22"/>
-        </w:rPr>
-        <w:t>Provide users with access to information about the data used to train AI models</w:t>
-      </w:r>
-      <w:r>
-        <w:rPr>
-          <w:sz w:val="22"/>
-          <w:szCs w:val="22"/>
-        </w:rPr>
-        <w:t xml:space="preserve">; </w:t>
-      </w:r>
-      <w:r>
-        <w:rPr>
-          <w:sz w:val="22"/>
-          <w:szCs w:val="22"/>
-        </w:rPr>
-        <w:t>Develop tools for explainable AI</w:t>
-      </w:r>
-      <w:r>
-        <w:rPr>
-          <w:sz w:val="22"/>
-          <w:szCs w:val="22"/>
-        </w:rPr>
-        <w:t>?</w:t>
+        <w:t>Which of the following is an example of a transparency-enhancing measure in AI ethics: Publish the technical documentation for AI models and algorithms; Provide users with access to information about the data used to train AI models; Develop tools for explainable AI?</w:t>
       </w:r>
     </w:p>
     <w:p>
@@ -4575,70 +3514,7 @@
           <w:sz w:val="22"/>
           <w:szCs w:val="22"/>
         </w:rPr>
-        <w:t>Which of the following is NOT expected from an ethical reviewer</w:t>
-      </w:r>
-      <w:r>
-        <w:rPr>
-          <w:sz w:val="22"/>
-          <w:szCs w:val="22"/>
-        </w:rPr>
-        <w:t xml:space="preserve">: </w:t>
-      </w:r>
-      <w:r>
-        <w:rPr>
-          <w:sz w:val="22"/>
-          <w:szCs w:val="22"/>
-        </w:rPr>
-        <w:t>Approving or rejecting the AI system for release</w:t>
-      </w:r>
-      <w:r>
-        <w:rPr>
-          <w:sz w:val="22"/>
-          <w:szCs w:val="22"/>
-        </w:rPr>
-        <w:t xml:space="preserve">; </w:t>
-      </w:r>
-      <w:r>
-        <w:rPr>
-          <w:sz w:val="22"/>
-          <w:szCs w:val="22"/>
-        </w:rPr>
-        <w:t>Reviewing the AI system to detect transparency issues</w:t>
-      </w:r>
-      <w:r>
-        <w:rPr>
-          <w:sz w:val="22"/>
-          <w:szCs w:val="22"/>
-        </w:rPr>
-        <w:t xml:space="preserve">; </w:t>
-      </w:r>
-      <w:r>
-        <w:rPr>
-          <w:sz w:val="22"/>
-          <w:szCs w:val="22"/>
-        </w:rPr>
-        <w:t>Provide guidance on how to develop the AI tools</w:t>
-      </w:r>
-      <w:r>
-        <w:rPr>
-          <w:sz w:val="22"/>
-          <w:szCs w:val="22"/>
-        </w:rPr>
-        <w:t xml:space="preserve">; </w:t>
-      </w:r>
-      <w:r>
-        <w:rPr>
-          <w:sz w:val="22"/>
-          <w:szCs w:val="22"/>
-        </w:rPr>
-        <w:t>Create documentation on how the AI system can become transparent</w:t>
-      </w:r>
-      <w:r>
-        <w:rPr>
-          <w:sz w:val="22"/>
-          <w:szCs w:val="22"/>
-        </w:rPr>
-        <w:t>?</w:t>
+        <w:t>Which of the following is NOT expected from an ethical reviewer: Approving or rejecting the AI system for release; Reviewing the AI system to detect transparency issues; Provide guidance on how to develop the AI tools; Create documentation on how the AI system can become transparent?</w:t>
       </w:r>
     </w:p>
     <w:p>
@@ -4654,28 +3530,7 @@
           <w:sz w:val="22"/>
           <w:szCs w:val="22"/>
         </w:rPr>
-        <w:t>Which of the following is the most important thing that can be done to promote transparency in AI ethics</w:t>
-      </w:r>
-      <w:r>
-        <w:rPr>
-          <w:sz w:val="22"/>
-          <w:szCs w:val="22"/>
-        </w:rPr>
-        <w:t xml:space="preserve">: </w:t>
-      </w:r>
-      <w:r>
-        <w:rPr>
-          <w:sz w:val="22"/>
-          <w:szCs w:val="22"/>
-        </w:rPr>
-        <w:t>Hold AI programmers and their organizations accountable</w:t>
-      </w:r>
-      <w:r>
-        <w:rPr>
-          <w:sz w:val="22"/>
-          <w:szCs w:val="22"/>
-        </w:rPr>
-        <w:t xml:space="preserve">, </w:t>
+        <w:t xml:space="preserve">Which of the following is the most important thing that can be done to promote transparency in AI ethics: Hold AI programmers and their organizations accountable, </w:t>
       </w:r>
       <w:proofErr w:type="gramStart"/>
       <w:r>
@@ -4691,28 +3546,218 @@
           <w:sz w:val="22"/>
           <w:szCs w:val="22"/>
         </w:rPr>
-        <w:t xml:space="preserve"> users on how AI systems work</w:t>
-      </w:r>
-      <w:r>
-        <w:rPr>
-          <w:sz w:val="22"/>
-          <w:szCs w:val="22"/>
-        </w:rPr>
-        <w:t xml:space="preserve">, </w:t>
-      </w:r>
-      <w:r>
-        <w:rPr>
-          <w:sz w:val="22"/>
-          <w:szCs w:val="22"/>
-        </w:rPr>
-        <w:t>Create playbooks on how AI systems can be more transparent</w:t>
-      </w:r>
-      <w:r>
-        <w:rPr>
-          <w:sz w:val="22"/>
-          <w:szCs w:val="22"/>
-        </w:rPr>
-        <w:t>?</w:t>
+        <w:t xml:space="preserve"> users on how AI systems work, Create playbooks on how AI systems can be more transparent?</w:t>
+      </w:r>
+    </w:p>
+    <w:p>
+      <w:pPr>
+        <w:spacing w:after="0" w:line="288" w:lineRule="auto"/>
+        <w:rPr>
+          <w:sz w:val="22"/>
+          <w:szCs w:val="22"/>
+        </w:rPr>
+      </w:pPr>
+      <w:r>
+        <w:rPr>
+          <w:sz w:val="22"/>
+          <w:szCs w:val="22"/>
+        </w:rPr>
+        <w:t>Hello</w:t>
+      </w:r>
+    </w:p>
+    <w:p>
+      <w:pPr>
+        <w:spacing w:after="0" w:line="288" w:lineRule="auto"/>
+        <w:rPr>
+          <w:sz w:val="22"/>
+          <w:szCs w:val="22"/>
+        </w:rPr>
+      </w:pPr>
+      <w:r>
+        <w:rPr>
+          <w:sz w:val="22"/>
+          <w:szCs w:val="22"/>
+        </w:rPr>
+        <w:t>Hi</w:t>
+      </w:r>
+    </w:p>
+    <w:p>
+      <w:pPr>
+        <w:spacing w:after="0" w:line="288" w:lineRule="auto"/>
+        <w:rPr>
+          <w:sz w:val="22"/>
+          <w:szCs w:val="22"/>
+        </w:rPr>
+      </w:pPr>
+      <w:r>
+        <w:rPr>
+          <w:sz w:val="22"/>
+          <w:szCs w:val="22"/>
+        </w:rPr>
+        <w:t>Hello, how are you today?</w:t>
+      </w:r>
+    </w:p>
+    <w:p>
+      <w:pPr>
+        <w:spacing w:after="0" w:line="288" w:lineRule="auto"/>
+        <w:rPr>
+          <w:sz w:val="22"/>
+          <w:szCs w:val="22"/>
+        </w:rPr>
+      </w:pPr>
+      <w:r>
+        <w:rPr>
+          <w:sz w:val="22"/>
+          <w:szCs w:val="22"/>
+        </w:rPr>
+        <w:lastRenderedPageBreak/>
+        <w:t>Hi, how are you today?</w:t>
+      </w:r>
+    </w:p>
+    <w:p>
+      <w:pPr>
+        <w:spacing w:after="0" w:line="288" w:lineRule="auto"/>
+        <w:rPr>
+          <w:sz w:val="22"/>
+          <w:szCs w:val="22"/>
+        </w:rPr>
+      </w:pPr>
+      <w:r>
+        <w:rPr>
+          <w:sz w:val="22"/>
+          <w:szCs w:val="22"/>
+        </w:rPr>
+        <w:t>I am fine</w:t>
+      </w:r>
+    </w:p>
+    <w:p>
+      <w:pPr>
+        <w:spacing w:after="0" w:line="288" w:lineRule="auto"/>
+        <w:rPr>
+          <w:sz w:val="22"/>
+          <w:szCs w:val="22"/>
+        </w:rPr>
+      </w:pPr>
+      <w:r>
+        <w:rPr>
+          <w:sz w:val="22"/>
+          <w:szCs w:val="22"/>
+        </w:rPr>
+        <w:t>I am doing great</w:t>
+      </w:r>
+    </w:p>
+    <w:p>
+      <w:pPr>
+        <w:spacing w:after="0" w:line="288" w:lineRule="auto"/>
+        <w:rPr>
+          <w:sz w:val="22"/>
+          <w:szCs w:val="22"/>
+        </w:rPr>
+      </w:pPr>
+      <w:r>
+        <w:rPr>
+          <w:sz w:val="22"/>
+          <w:szCs w:val="22"/>
+        </w:rPr>
+        <w:t>I am fine, how about you?</w:t>
+      </w:r>
+    </w:p>
+    <w:p>
+      <w:pPr>
+        <w:spacing w:after="0" w:line="288" w:lineRule="auto"/>
+        <w:rPr>
+          <w:sz w:val="22"/>
+          <w:szCs w:val="22"/>
+        </w:rPr>
+      </w:pPr>
+      <w:r>
+        <w:rPr>
+          <w:sz w:val="22"/>
+          <w:szCs w:val="22"/>
+        </w:rPr>
+        <w:t>Sure</w:t>
+      </w:r>
+    </w:p>
+    <w:p>
+      <w:pPr>
+        <w:spacing w:after="0" w:line="288" w:lineRule="auto"/>
+        <w:rPr>
+          <w:sz w:val="22"/>
+          <w:szCs w:val="22"/>
+        </w:rPr>
+      </w:pPr>
+      <w:r>
+        <w:rPr>
+          <w:sz w:val="22"/>
+          <w:szCs w:val="22"/>
+        </w:rPr>
+        <w:t>Yes</w:t>
+      </w:r>
+    </w:p>
+    <w:p>
+      <w:pPr>
+        <w:spacing w:after="0" w:line="288" w:lineRule="auto"/>
+        <w:rPr>
+          <w:sz w:val="22"/>
+          <w:szCs w:val="22"/>
+        </w:rPr>
+      </w:pPr>
+      <w:proofErr w:type="gramStart"/>
+      <w:r>
+        <w:rPr>
+          <w:sz w:val="22"/>
+          <w:szCs w:val="22"/>
+        </w:rPr>
+        <w:t>Of course</w:t>
+      </w:r>
+      <w:proofErr w:type="gramEnd"/>
+    </w:p>
+    <w:p>
+      <w:pPr>
+        <w:spacing w:after="0" w:line="288" w:lineRule="auto"/>
+        <w:rPr>
+          <w:sz w:val="22"/>
+          <w:szCs w:val="22"/>
+        </w:rPr>
+      </w:pPr>
+      <w:r>
+        <w:rPr>
+          <w:sz w:val="22"/>
+          <w:szCs w:val="22"/>
+        </w:rPr>
+        <w:t>Thank you!</w:t>
+      </w:r>
+    </w:p>
+    <w:p>
+      <w:pPr>
+        <w:spacing w:after="0" w:line="288" w:lineRule="auto"/>
+        <w:rPr>
+          <w:sz w:val="22"/>
+          <w:szCs w:val="22"/>
+        </w:rPr>
+      </w:pPr>
+      <w:r>
+        <w:rPr>
+          <w:sz w:val="22"/>
+          <w:szCs w:val="22"/>
+        </w:rPr>
+        <w:t>Goodbye!</w:t>
+      </w:r>
+    </w:p>
+    <w:p>
+      <w:pPr>
+        <w:spacing w:after="0" w:line="288" w:lineRule="auto"/>
+        <w:rPr>
+          <w:sz w:val="22"/>
+          <w:szCs w:val="22"/>
+        </w:rPr>
+      </w:pPr>
+      <w:r>
+        <w:rPr>
+          <w:sz w:val="22"/>
+          <w:szCs w:val="22"/>
+        </w:rPr>
+        <w:t>Bye!</w:t>
       </w:r>
     </w:p>
     <w:p>
@@ -11400,7 +10445,6 @@
   <w:style w:type="character" w:default="1" w:styleId="DefaultParagraphFont">
     <w:name w:val="Default Paragraph Font"/>
     <w:uiPriority w:val="1"/>
-    <w:semiHidden/>
     <w:unhideWhenUsed/>
   </w:style>
   <w:style w:type="table" w:default="1" w:styleId="TableNormal">

</xml_diff>